<commit_message>
don't yet add strpack, but get ready
</commit_message>
<xml_diff>
--- a/docs/CYBERT.docx
+++ b/docs/CYBERT.docx
@@ -1702,8 +1702,6 @@
         </w:rPr>
         <w:t xml:space="preserve"> represents a number in binary format</w:t>
       </w:r>
-      <w:bookmarkStart w:id="0" w:name="_GoBack"/>
-      <w:bookmarkEnd w:id="0"/>
     </w:p>
     <w:p>
       <w:pPr>
@@ -2488,6 +2486,50 @@
         </w:rPr>
         <w:t xml:space="preserve">4k may be assembled: either via the </w:t>
       </w:r>
+      <w:commentRangeStart w:id="0"/>
+      <w:r>
+        <w:rPr>
+          <w:rFonts w:ascii="PT Mono" w:hAnsi="PT Mono"/>
+          <w:b/>
+          <w:bCs/>
+          <w:sz w:val="21"/>
+        </w:rPr>
+        <w:t xml:space="preserve">resident assembler </w:t>
+      </w:r>
+      <w:commentRangeEnd w:id="0"/>
+      <w:r>
+        <w:rPr>
+          <w:rStyle w:val="CommentReference"/>
+        </w:rPr>
+        <w:commentReference w:id="0"/>
+      </w:r>
+      <w:r>
+        <w:rPr>
+          <w:rFonts w:ascii="PT Mono" w:hAnsi="PT Mono"/>
+          <w:b/>
+          <w:bCs/>
+          <w:sz w:val="21"/>
+        </w:rPr>
+        <w:t xml:space="preserve">or the cross assembler. The resident assembler is a program which runs on the </w:t>
+      </w:r>
+      <w:r>
+        <w:rPr>
+          <w:rFonts w:ascii="PT Mono" w:hAnsi="PT Mono"/>
+          <w:b/>
+          <w:bCs/>
+          <w:sz w:val="21"/>
+        </w:rPr>
+        <w:t>6</w:t>
+      </w:r>
+      <w:r>
+        <w:rPr>
+          <w:rFonts w:ascii="PT Mono" w:hAnsi="PT Mono"/>
+          <w:b/>
+          <w:bCs/>
+          <w:sz w:val="21"/>
+        </w:rPr>
+        <w:t xml:space="preserve">4k, and may be loaded. The </w:t>
+      </w:r>
       <w:commentRangeStart w:id="1"/>
       <w:r>
         <w:rPr>
@@ -2496,7 +2538,34 @@
           <w:bCs/>
           <w:sz w:val="21"/>
         </w:rPr>
-        <w:t xml:space="preserve">resident assembler </w:t>
+        <w:t xml:space="preserve">cross assembler </w:t>
+      </w:r>
+      <w:r>
+        <w:rPr>
+          <w:rFonts w:ascii="PT Mono" w:hAnsi="PT Mono"/>
+          <w:b/>
+          <w:bCs/>
+          <w:sz w:val="21"/>
+        </w:rPr>
+        <w:t xml:space="preserve">runs on any computer having a B compiler whose word size is 16 bits or greater, and generates programs which run on the </w:t>
+      </w:r>
+      <w:r>
+        <w:rPr>
+          <w:rFonts w:ascii="PT Mono" w:hAnsi="PT Mono"/>
+          <w:b/>
+          <w:bCs/>
+          <w:sz w:val="21"/>
+        </w:rPr>
+        <w:t>6</w:t>
+      </w:r>
+      <w:r>
+        <w:rPr>
+          <w:rFonts w:ascii="PT Mono" w:hAnsi="PT Mono"/>
+          <w:b/>
+          <w:bCs/>
+          <w:sz w:val="21"/>
+        </w:rPr>
+        <w:t>4k.</w:t>
       </w:r>
       <w:commentRangeEnd w:id="1"/>
       <w:r>
@@ -2504,77 +2573,6 @@
           <w:rStyle w:val="CommentReference"/>
         </w:rPr>
         <w:commentReference w:id="1"/>
-      </w:r>
-      <w:r>
-        <w:rPr>
-          <w:rFonts w:ascii="PT Mono" w:hAnsi="PT Mono"/>
-          <w:b/>
-          <w:bCs/>
-          <w:sz w:val="21"/>
-        </w:rPr>
-        <w:t xml:space="preserve">or the cross assembler. The resident assembler is a program which runs on the </w:t>
-      </w:r>
-      <w:r>
-        <w:rPr>
-          <w:rFonts w:ascii="PT Mono" w:hAnsi="PT Mono"/>
-          <w:b/>
-          <w:bCs/>
-          <w:sz w:val="21"/>
-        </w:rPr>
-        <w:t>6</w:t>
-      </w:r>
-      <w:r>
-        <w:rPr>
-          <w:rFonts w:ascii="PT Mono" w:hAnsi="PT Mono"/>
-          <w:b/>
-          <w:bCs/>
-          <w:sz w:val="21"/>
-        </w:rPr>
-        <w:t xml:space="preserve">4k, and may be loaded. The </w:t>
-      </w:r>
-      <w:commentRangeStart w:id="2"/>
-      <w:r>
-        <w:rPr>
-          <w:rFonts w:ascii="PT Mono" w:hAnsi="PT Mono"/>
-          <w:b/>
-          <w:bCs/>
-          <w:sz w:val="21"/>
-        </w:rPr>
-        <w:t xml:space="preserve">cross assembler </w:t>
-      </w:r>
-      <w:r>
-        <w:rPr>
-          <w:rFonts w:ascii="PT Mono" w:hAnsi="PT Mono"/>
-          <w:b/>
-          <w:bCs/>
-          <w:sz w:val="21"/>
-        </w:rPr>
-        <w:t xml:space="preserve">runs on any computer having a B compiler whose word size is 16 bits or greater, and generates programs which run on the </w:t>
-      </w:r>
-      <w:r>
-        <w:rPr>
-          <w:rFonts w:ascii="PT Mono" w:hAnsi="PT Mono"/>
-          <w:b/>
-          <w:bCs/>
-          <w:sz w:val="21"/>
-        </w:rPr>
-        <w:t>6</w:t>
-      </w:r>
-      <w:r>
-        <w:rPr>
-          <w:rFonts w:ascii="PT Mono" w:hAnsi="PT Mono"/>
-          <w:b/>
-          <w:bCs/>
-          <w:sz w:val="21"/>
-        </w:rPr>
-        <w:t>4k.</w:t>
-      </w:r>
-      <w:commentRangeEnd w:id="2"/>
-      <w:r>
-        <w:rPr>
-          <w:rStyle w:val="CommentReference"/>
-        </w:rPr>
-        <w:commentReference w:id="2"/>
       </w:r>
     </w:p>
     <w:p>
@@ -2640,7 +2638,7 @@
         </w:rPr>
         <w:t xml:space="preserve"> that </w:t>
       </w:r>
-      <w:commentRangeStart w:id="3"/>
+      <w:commentRangeStart w:id="2"/>
       <w:r>
         <w:rPr>
           <w:rFonts w:ascii="PT Mono" w:hAnsi="PT Mono"/>
@@ -2650,12 +2648,12 @@
         </w:rPr>
         <w:t>the assembly language has a macro capability</w:t>
       </w:r>
-      <w:commentRangeEnd w:id="3"/>
+      <w:commentRangeEnd w:id="2"/>
       <w:r>
         <w:rPr>
           <w:rStyle w:val="CommentReference"/>
         </w:rPr>
-        <w:commentReference w:id="3"/>
+        <w:commentReference w:id="2"/>
       </w:r>
       <w:r>
         <w:rPr>
@@ -2711,27 +2709,7 @@
           <w:bCs/>
           <w:sz w:val="21"/>
         </w:rPr>
-        <w:t xml:space="preserve">4k. Information is presented in this section at a level that provides a programmer with necessary background </w:t>
-      </w:r>
-      <w:proofErr w:type="gramStart"/>
-      <w:r>
-        <w:rPr>
-          <w:rFonts w:ascii="PT Mono" w:hAnsi="PT Mono"/>
-          <w:b/>
-          <w:bCs/>
-          <w:sz w:val="21"/>
-        </w:rPr>
-        <w:t>in order to</w:t>
-      </w:r>
-      <w:proofErr w:type="gramEnd"/>
-      <w:r>
-        <w:rPr>
-          <w:rFonts w:ascii="PT Mono" w:hAnsi="PT Mono"/>
-          <w:b/>
-          <w:bCs/>
-          <w:sz w:val="21"/>
-        </w:rPr>
-        <w:t xml:space="preserve"> write efficient programs.</w:t>
+        <w:t>4k. Information is presented in this section at a level that provides a programmer with necessary background in order to write efficient programs.</w:t>
       </w:r>
     </w:p>
     <w:p>
@@ -2794,27 +2772,7 @@
           <w:bCs/>
           <w:sz w:val="21"/>
         </w:rPr>
-        <w:t xml:space="preserve">. These are </w:t>
-      </w:r>
-      <w:proofErr w:type="gramStart"/>
-      <w:r>
-        <w:rPr>
-          <w:rFonts w:ascii="PT Mono" w:hAnsi="PT Mono"/>
-          <w:b/>
-          <w:bCs/>
-          <w:sz w:val="21"/>
-        </w:rPr>
-        <w:t>similar to</w:t>
-      </w:r>
-      <w:proofErr w:type="gramEnd"/>
-      <w:r>
-        <w:rPr>
-          <w:rFonts w:ascii="PT Mono" w:hAnsi="PT Mono"/>
-          <w:b/>
-          <w:bCs/>
-          <w:sz w:val="21"/>
-        </w:rPr>
-        <w:t xml:space="preserve"> the “registers” of other architectures</w:t>
+        <w:t>. These are similar to the “registers” of other architectures</w:t>
       </w:r>
       <w:r>
         <w:rPr>
@@ -3021,27 +2979,7 @@
           <w:bCs/>
           <w:sz w:val="21"/>
         </w:rPr>
-        <w:t xml:space="preserve"> used as a stack. At </w:t>
-      </w:r>
-      <w:proofErr w:type="spellStart"/>
-      <w:r>
-        <w:rPr>
-          <w:rFonts w:ascii="PT Mono" w:hAnsi="PT Mono"/>
-          <w:b/>
-          <w:bCs/>
-          <w:sz w:val="21"/>
-        </w:rPr>
-        <w:t>bootup</w:t>
-      </w:r>
-      <w:proofErr w:type="spellEnd"/>
-      <w:r>
-        <w:rPr>
-          <w:rFonts w:ascii="PT Mono" w:hAnsi="PT Mono"/>
-          <w:b/>
-          <w:bCs/>
-          <w:sz w:val="21"/>
-        </w:rPr>
-        <w:t>, the stack pointer is initialized to</w:t>
+        <w:t xml:space="preserve"> used as a stack. At bootup, the stack pointer is initialized to</w:t>
       </w:r>
       <w:r>
         <w:rPr>
@@ -3164,7 +3102,27 @@
           <w:bCs/>
           <w:sz w:val="21"/>
         </w:rPr>
-        <w:t>. Two very useful memory locations in the default layout is 0x200 and 0x201, which are used as a character by character</w:t>
+        <w:t>. Two very useful memory locations in the default layout is 0x20</w:t>
+      </w:r>
+      <w:r>
+        <w:rPr>
+          <w:rFonts w:ascii="PT Mono" w:hAnsi="PT Mono"/>
+          <w:b/>
+          <w:bCs/>
+          <w:sz w:val="21"/>
+        </w:rPr>
+        <w:t>0 and 0x201, which are used as</w:t>
+      </w:r>
+      <w:bookmarkStart w:id="3" w:name="_GoBack"/>
+      <w:bookmarkEnd w:id="3"/>
+      <w:r>
+        <w:rPr>
+          <w:rFonts w:ascii="PT Mono" w:hAnsi="PT Mono"/>
+          <w:b/>
+          <w:bCs/>
+          <w:sz w:val="21"/>
+        </w:rPr>
+        <w:t xml:space="preserve"> character by character</w:t>
       </w:r>
       <w:r>
         <w:rPr>
@@ -3368,27 +3326,7 @@
           <w:bCs/>
           <w:sz w:val="21"/>
         </w:rPr>
-        <w:t xml:space="preserve">; at </w:t>
-      </w:r>
-      <w:proofErr w:type="spellStart"/>
-      <w:r>
-        <w:rPr>
-          <w:rFonts w:ascii="PT Mono" w:hAnsi="PT Mono"/>
-          <w:b/>
-          <w:bCs/>
-          <w:sz w:val="21"/>
-        </w:rPr>
-        <w:t>bootup</w:t>
-      </w:r>
-      <w:proofErr w:type="spellEnd"/>
-      <w:r>
-        <w:rPr>
-          <w:rFonts w:ascii="PT Mono" w:hAnsi="PT Mono"/>
-          <w:b/>
-          <w:bCs/>
-          <w:sz w:val="21"/>
-        </w:rPr>
-        <w:t>, it is initialize</w:t>
+        <w:t>; at bootup, it is initialize</w:t>
       </w:r>
       <w:r>
         <w:rPr>
@@ -3451,27 +3389,7 @@
           <w:bCs/>
           <w:sz w:val="21"/>
         </w:rPr>
-        <w:t xml:space="preserve">, </w:t>
-      </w:r>
-      <w:proofErr w:type="gramStart"/>
-      <w:r>
-        <w:rPr>
-          <w:rFonts w:ascii="PT Mono" w:hAnsi="PT Mono"/>
-          <w:b/>
-          <w:bCs/>
-          <w:sz w:val="21"/>
-        </w:rPr>
-        <w:t>and also</w:t>
-      </w:r>
-      <w:proofErr w:type="gramEnd"/>
-      <w:r>
-        <w:rPr>
-          <w:rFonts w:ascii="PT Mono" w:hAnsi="PT Mono"/>
-          <w:b/>
-          <w:bCs/>
-          <w:sz w:val="21"/>
-        </w:rPr>
-        <w:t xml:space="preserve"> initialized to </w:t>
+        <w:t xml:space="preserve">, and also initialized to </w:t>
       </w:r>
       <w:r>
         <w:rPr>
@@ -3507,27 +3425,7 @@
           <w:bCs/>
           <w:sz w:val="21"/>
         </w:rPr>
-        <w:t>; and finally, assembler scratch, “</w:t>
-      </w:r>
-      <w:proofErr w:type="spellStart"/>
-      <w:r>
-        <w:rPr>
-          <w:rFonts w:ascii="PT Mono" w:hAnsi="PT Mono"/>
-          <w:b/>
-          <w:bCs/>
-          <w:sz w:val="21"/>
-        </w:rPr>
-        <w:t>scN</w:t>
-      </w:r>
-      <w:proofErr w:type="spellEnd"/>
-      <w:r>
-        <w:rPr>
-          <w:rFonts w:ascii="PT Mono" w:hAnsi="PT Mono"/>
-          <w:b/>
-          <w:bCs/>
-          <w:sz w:val="21"/>
-        </w:rPr>
-        <w:t>”, the four registers from</w:t>
+        <w:t>; and finally, assembler scratch, “scN”, the four registers from</w:t>
       </w:r>
       <w:r>
         <w:rPr>
@@ -3581,85 +3479,25 @@
           <w:bCs/>
           <w:sz w:val="21"/>
         </w:rPr>
-        <w:t xml:space="preserve">ese, </w:t>
-      </w:r>
-      <w:proofErr w:type="gramStart"/>
-      <w:r>
-        <w:rPr>
-          <w:rFonts w:ascii="PT Mono" w:hAnsi="PT Mono"/>
-          <w:b/>
-          <w:bCs/>
-          <w:sz w:val="21"/>
-        </w:rPr>
-        <w:t>according to</w:t>
-      </w:r>
-      <w:proofErr w:type="gramEnd"/>
-      <w:r>
-        <w:rPr>
-          <w:rFonts w:ascii="PT Mono" w:hAnsi="PT Mono"/>
-          <w:b/>
-          <w:bCs/>
-          <w:sz w:val="21"/>
-        </w:rPr>
-        <w:t xml:space="preserve"> convention, 0x10 to 0x40</w:t>
-      </w:r>
-      <w:r>
-        <w:rPr>
-          <w:rFonts w:ascii="PT Mono" w:hAnsi="PT Mono"/>
-          <w:b/>
-          <w:bCs/>
-          <w:sz w:val="21"/>
-        </w:rPr>
-        <w:t xml:space="preserve"> is “</w:t>
-      </w:r>
-      <w:proofErr w:type="spellStart"/>
-      <w:r>
-        <w:rPr>
-          <w:rFonts w:ascii="PT Mono" w:hAnsi="PT Mono"/>
-          <w:b/>
-          <w:bCs/>
-          <w:sz w:val="21"/>
-        </w:rPr>
-        <w:t>callee</w:t>
-      </w:r>
-      <w:proofErr w:type="spellEnd"/>
-      <w:r>
-        <w:rPr>
-          <w:rFonts w:ascii="PT Mono" w:hAnsi="PT Mono"/>
-          <w:b/>
-          <w:bCs/>
-          <w:sz w:val="21"/>
-        </w:rPr>
-        <w:t xml:space="preserve"> save” register memory</w:t>
-      </w:r>
-      <w:r>
-        <w:rPr>
-          <w:rFonts w:ascii="PT Mono" w:hAnsi="PT Mono"/>
-          <w:b/>
-          <w:bCs/>
-          <w:sz w:val="21"/>
-        </w:rPr>
-        <w:t>, known as “</w:t>
-      </w:r>
-      <w:proofErr w:type="spellStart"/>
-      <w:r>
-        <w:rPr>
-          <w:rFonts w:ascii="PT Mono" w:hAnsi="PT Mono"/>
-          <w:b/>
-          <w:bCs/>
-          <w:sz w:val="21"/>
-        </w:rPr>
-        <w:t>rNN</w:t>
-      </w:r>
-      <w:proofErr w:type="spellEnd"/>
-      <w:r>
-        <w:rPr>
-          <w:rFonts w:ascii="PT Mono" w:hAnsi="PT Mono"/>
-          <w:b/>
-          <w:bCs/>
-          <w:sz w:val="21"/>
-        </w:rPr>
-        <w:t>” in the assembly</w:t>
+        <w:t>ese, according to convention, 0x10 to 0x40</w:t>
+      </w:r>
+      <w:r>
+        <w:rPr>
+          <w:rFonts w:ascii="PT Mono" w:hAnsi="PT Mono"/>
+          <w:b/>
+          <w:bCs/>
+          <w:sz w:val="21"/>
+        </w:rPr>
+        <w:t xml:space="preserve"> is “callee save” register memory</w:t>
+      </w:r>
+      <w:r>
+        <w:rPr>
+          <w:rFonts w:ascii="PT Mono" w:hAnsi="PT Mono"/>
+          <w:b/>
+          <w:bCs/>
+          <w:sz w:val="21"/>
+        </w:rPr>
+        <w:t>, known as “rNN” in the assembly</w:t>
       </w:r>
       <w:r>
         <w:rPr>
@@ -3749,27 +3587,7 @@
           <w:bCs/>
           <w:sz w:val="21"/>
         </w:rPr>
-        <w:t>, or “</w:t>
-      </w:r>
-      <w:proofErr w:type="spellStart"/>
-      <w:r>
-        <w:rPr>
-          <w:rFonts w:ascii="PT Mono" w:hAnsi="PT Mono"/>
-          <w:b/>
-          <w:bCs/>
-          <w:sz w:val="21"/>
-        </w:rPr>
-        <w:t>sNN</w:t>
-      </w:r>
-      <w:proofErr w:type="spellEnd"/>
-      <w:r>
-        <w:rPr>
-          <w:rFonts w:ascii="PT Mono" w:hAnsi="PT Mono"/>
-          <w:b/>
-          <w:bCs/>
-          <w:sz w:val="21"/>
-        </w:rPr>
-        <w:t>” in the assembler</w:t>
+        <w:t>, or “sNN” in the assembler</w:t>
       </w:r>
       <w:r>
         <w:rPr>
@@ -3815,6 +3633,15 @@
           <w:sz w:val="21"/>
         </w:rPr>
         <w:t>0x300 are peripherals; the only addresses used in the default configuration are 0x200 and 0x201</w:t>
+      </w:r>
+      <w:r>
+        <w:rPr>
+          <w:rFonts w:ascii="PT Mono" w:hAnsi="PT Mono"/>
+          <w:b/>
+          <w:bCs/>
+          <w:sz w:val="21"/>
+        </w:rPr>
+        <w:t>.</w:t>
       </w:r>
     </w:p>
     <w:p>
@@ -4230,27 +4057,7 @@
           <w:bCs/>
           <w:sz w:val="21"/>
         </w:rPr>
-        <w:t xml:space="preserve"> The explanation uses a pseudo-C language </w:t>
-      </w:r>
-      <w:proofErr w:type="gramStart"/>
-      <w:r>
-        <w:rPr>
-          <w:rFonts w:ascii="PT Mono" w:hAnsi="PT Mono"/>
-          <w:b/>
-          <w:bCs/>
-          <w:sz w:val="21"/>
-        </w:rPr>
-        <w:t>in order to</w:t>
-      </w:r>
-      <w:proofErr w:type="gramEnd"/>
-      <w:r>
-        <w:rPr>
-          <w:rFonts w:ascii="PT Mono" w:hAnsi="PT Mono"/>
-          <w:b/>
-          <w:bCs/>
-          <w:sz w:val="21"/>
-        </w:rPr>
-        <w:t xml:space="preserve"> show what the instruction does</w:t>
+        <w:t xml:space="preserve"> The explanation uses a pseudo-C language in order to show what the instruction does</w:t>
       </w:r>
       <w:r>
         <w:rPr>
@@ -4387,19 +4194,8 @@
           <w:bCs/>
           <w:sz w:val="21"/>
         </w:rPr>
-        <w:t xml:space="preserve"> </w:t>
-      </w:r>
-      <w:proofErr w:type="gramStart"/>
-      <w:r>
-        <w:rPr>
-          <w:rFonts w:ascii="PT Mono" w:hAnsi="PT Mono"/>
-          <w:b/>
-          <w:bCs/>
-          <w:sz w:val="21"/>
-        </w:rPr>
-        <w:t>RM,IMM</w:t>
-      </w:r>
-      <w:proofErr w:type="gramEnd"/>
+        <w:t xml:space="preserve"> RM,IMM</w:t>
+      </w:r>
     </w:p>
     <w:p>
       <w:pPr>
@@ -4484,36 +4280,16 @@
           <w:bCs/>
           <w:sz w:val="21"/>
         </w:rPr>
-        <w:t>|</w:t>
-      </w:r>
-      <w:proofErr w:type="gramStart"/>
-      <w:r>
-        <w:rPr>
-          <w:rFonts w:ascii="PT Mono" w:hAnsi="PT Mono"/>
-          <w:b/>
-          <w:bCs/>
-          <w:sz w:val="21"/>
-        </w:rPr>
-        <w:t>RM</w:t>
-      </w:r>
-      <w:r>
-        <w:rPr>
-          <w:rFonts w:ascii="PT Mono" w:hAnsi="PT Mono"/>
-          <w:b/>
-          <w:bCs/>
-          <w:sz w:val="21"/>
-        </w:rPr>
-        <w:t>][</w:t>
-      </w:r>
-      <w:proofErr w:type="gramEnd"/>
-      <w:r>
-        <w:rPr>
-          <w:rFonts w:ascii="PT Mono" w:hAnsi="PT Mono"/>
-          <w:b/>
-          <w:bCs/>
-          <w:sz w:val="21"/>
-        </w:rPr>
-        <w:t>I</w:t>
+        <w:t>|RM</w:t>
+      </w:r>
+      <w:r>
+        <w:rPr>
+          <w:rFonts w:ascii="PT Mono" w:hAnsi="PT Mono"/>
+          <w:b/>
+          <w:bCs/>
+          <w:sz w:val="21"/>
+        </w:rPr>
+        <w:t>][I</w:t>
       </w:r>
       <w:r>
         <w:rPr>
@@ -4570,19 +4346,8 @@
           <w:bCs/>
           <w:sz w:val="21"/>
         </w:rPr>
-        <w:t xml:space="preserve"> </w:t>
-      </w:r>
-      <w:proofErr w:type="gramStart"/>
-      <w:r>
-        <w:rPr>
-          <w:rFonts w:ascii="PT Mono" w:hAnsi="PT Mono"/>
-          <w:b/>
-          <w:bCs/>
-          <w:sz w:val="21"/>
-        </w:rPr>
-        <w:t>RM,MEM</w:t>
-      </w:r>
-      <w:proofErr w:type="gramEnd"/>
+        <w:t xml:space="preserve"> RM,MEM</w:t>
+      </w:r>
     </w:p>
     <w:p>
       <w:pPr>
@@ -4677,7 +4442,6 @@
         </w:rPr>
         <w:t>|</w:t>
       </w:r>
-      <w:proofErr w:type="gramStart"/>
       <w:r>
         <w:rPr>
           <w:rFonts w:ascii="PT Mono" w:hAnsi="PT Mono"/>
@@ -4696,7 +4460,6 @@
         </w:rPr>
         <w:t>][</w:t>
       </w:r>
-      <w:proofErr w:type="gramEnd"/>
       <w:r>
         <w:rPr>
           <w:rFonts w:ascii="PT Mono" w:hAnsi="PT Mono"/>
@@ -4752,9 +4515,161 @@
           <w:bCs/>
           <w:sz w:val="21"/>
         </w:rPr>
+        <w:t xml:space="preserve"> RM,MEM</w:t>
+      </w:r>
+    </w:p>
+    <w:p>
+      <w:pPr>
+        <w:ind w:left="720"/>
+        <w:rPr>
+          <w:rFonts w:ascii="PT Mono" w:hAnsi="PT Mono"/>
+          <w:b/>
+          <w:bCs/>
+          <w:sz w:val="21"/>
+        </w:rPr>
+      </w:pPr>
+      <w:r>
+        <w:rPr>
+          <w:rFonts w:ascii="PT Mono" w:hAnsi="PT Mono"/>
+          <w:b/>
+          <w:bCs/>
+          <w:sz w:val="21"/>
+        </w:rPr>
+        <w:t>*RM = **MEM</w:t>
+      </w:r>
+      <w:r>
+        <w:rPr>
+          <w:rFonts w:ascii="PT Mono" w:hAnsi="PT Mono"/>
+          <w:b/>
+          <w:bCs/>
+          <w:sz w:val="21"/>
+        </w:rPr>
+        <w:t>;</w:t>
+      </w:r>
+    </w:p>
+    <w:p>
+      <w:pPr>
+        <w:ind w:left="720"/>
+        <w:rPr>
+          <w:rFonts w:ascii="PT Mono" w:hAnsi="PT Mono"/>
+          <w:b/>
+          <w:bCs/>
+          <w:sz w:val="21"/>
+        </w:rPr>
+      </w:pPr>
+    </w:p>
+    <w:p>
+      <w:pPr>
+        <w:ind w:left="720"/>
+        <w:rPr>
+          <w:rFonts w:ascii="PT Mono" w:hAnsi="PT Mono"/>
+          <w:b/>
+          <w:bCs/>
+          <w:sz w:val="21"/>
+        </w:rPr>
+      </w:pPr>
+      <w:r>
+        <w:rPr>
+          <w:rFonts w:ascii="PT Mono" w:hAnsi="PT Mono"/>
+          <w:b/>
+          <w:bCs/>
+          <w:sz w:val="21"/>
+        </w:rPr>
+        <w:t>[</w:t>
+      </w:r>
+      <w:r>
+        <w:rPr>
+          <w:rFonts w:ascii="PT Mono" w:hAnsi="PT Mono"/>
+          <w:b/>
+          <w:bCs/>
+          <w:sz w:val="21"/>
+        </w:rPr>
+        <w:t>0x</w:t>
+      </w:r>
+      <w:r>
+        <w:rPr>
+          <w:rFonts w:ascii="PT Mono" w:hAnsi="PT Mono"/>
+          <w:b/>
+          <w:bCs/>
+          <w:sz w:val="21"/>
+        </w:rPr>
+        <w:t>2</w:t>
+      </w:r>
+      <w:r>
+        <w:rPr>
+          <w:rFonts w:ascii="PT Mono" w:hAnsi="PT Mono"/>
+          <w:b/>
+          <w:bCs/>
+          <w:sz w:val="21"/>
+        </w:rPr>
+        <w:t>|RM</w:t>
+      </w:r>
+      <w:r>
+        <w:rPr>
+          <w:rFonts w:ascii="PT Mono" w:hAnsi="PT Mono"/>
+          <w:b/>
+          <w:bCs/>
+          <w:sz w:val="21"/>
+        </w:rPr>
+        <w:t>][M</w:t>
+      </w:r>
+      <w:r>
+        <w:rPr>
+          <w:rFonts w:ascii="PT Mono" w:hAnsi="PT Mono"/>
+          <w:b/>
+          <w:bCs/>
+          <w:sz w:val="21"/>
+        </w:rPr>
+        <w:t>EM</w:t>
+      </w:r>
+      <w:r>
+        <w:rPr>
+          <w:rFonts w:ascii="PT Mono" w:hAnsi="PT Mono"/>
+          <w:b/>
+          <w:bCs/>
+          <w:sz w:val="21"/>
+        </w:rPr>
+        <w:t>]</w:t>
+      </w:r>
+    </w:p>
+    <w:p>
+      <w:pPr>
+        <w:rPr>
+          <w:rFonts w:ascii="PT Mono" w:hAnsi="PT Mono"/>
+          <w:b/>
+          <w:bCs/>
+          <w:sz w:val="21"/>
+        </w:rPr>
+      </w:pPr>
+    </w:p>
+    <w:p>
+      <w:pPr>
+        <w:outlineLvl w:val="0"/>
+        <w:rPr>
+          <w:rFonts w:ascii="PT Mono" w:hAnsi="PT Mono"/>
+          <w:b/>
+          <w:bCs/>
+          <w:sz w:val="21"/>
+        </w:rPr>
+      </w:pPr>
+      <w:r>
+        <w:rPr>
+          <w:rFonts w:ascii="PT Mono" w:hAnsi="PT Mono"/>
+          <w:b/>
+          <w:bCs/>
+          <w:sz w:val="21"/>
+        </w:rPr>
+        <w:t>ld</w:t>
+      </w:r>
+      <w:r>
+        <w:rPr>
+          <w:rFonts w:ascii="PT Mono" w:hAnsi="PT Mono"/>
+          <w:b/>
+          <w:bCs/>
+          <w:sz w:val="21"/>
+        </w:rPr>
         <w:t xml:space="preserve"> </w:t>
       </w:r>
-      <w:proofErr w:type="gramStart"/>
       <w:r>
         <w:rPr>
           <w:rFonts w:ascii="PT Mono" w:hAnsi="PT Mono"/>
@@ -4764,193 +4679,6 @@
         </w:rPr>
         <w:t>RM,MEM</w:t>
       </w:r>
-      <w:proofErr w:type="gramEnd"/>
-    </w:p>
-    <w:p>
-      <w:pPr>
-        <w:ind w:left="720"/>
-        <w:rPr>
-          <w:rFonts w:ascii="PT Mono" w:hAnsi="PT Mono"/>
-          <w:b/>
-          <w:bCs/>
-          <w:sz w:val="21"/>
-        </w:rPr>
-      </w:pPr>
-      <w:r>
-        <w:rPr>
-          <w:rFonts w:ascii="PT Mono" w:hAnsi="PT Mono"/>
-          <w:b/>
-          <w:bCs/>
-          <w:sz w:val="21"/>
-        </w:rPr>
-        <w:t>*RM = **MEM</w:t>
-      </w:r>
-      <w:r>
-        <w:rPr>
-          <w:rFonts w:ascii="PT Mono" w:hAnsi="PT Mono"/>
-          <w:b/>
-          <w:bCs/>
-          <w:sz w:val="21"/>
-        </w:rPr>
-        <w:t>;</w:t>
-      </w:r>
-    </w:p>
-    <w:p>
-      <w:pPr>
-        <w:ind w:left="720"/>
-        <w:rPr>
-          <w:rFonts w:ascii="PT Mono" w:hAnsi="PT Mono"/>
-          <w:b/>
-          <w:bCs/>
-          <w:sz w:val="21"/>
-        </w:rPr>
-      </w:pPr>
-    </w:p>
-    <w:p>
-      <w:pPr>
-        <w:ind w:left="720"/>
-        <w:rPr>
-          <w:rFonts w:ascii="PT Mono" w:hAnsi="PT Mono"/>
-          <w:b/>
-          <w:bCs/>
-          <w:sz w:val="21"/>
-        </w:rPr>
-      </w:pPr>
-      <w:r>
-        <w:rPr>
-          <w:rFonts w:ascii="PT Mono" w:hAnsi="PT Mono"/>
-          <w:b/>
-          <w:bCs/>
-          <w:sz w:val="21"/>
-        </w:rPr>
-        <w:t>[</w:t>
-      </w:r>
-      <w:r>
-        <w:rPr>
-          <w:rFonts w:ascii="PT Mono" w:hAnsi="PT Mono"/>
-          <w:b/>
-          <w:bCs/>
-          <w:sz w:val="21"/>
-        </w:rPr>
-        <w:t>0x</w:t>
-      </w:r>
-      <w:r>
-        <w:rPr>
-          <w:rFonts w:ascii="PT Mono" w:hAnsi="PT Mono"/>
-          <w:b/>
-          <w:bCs/>
-          <w:sz w:val="21"/>
-        </w:rPr>
-        <w:t>2</w:t>
-      </w:r>
-      <w:r>
-        <w:rPr>
-          <w:rFonts w:ascii="PT Mono" w:hAnsi="PT Mono"/>
-          <w:b/>
-          <w:bCs/>
-          <w:sz w:val="21"/>
-        </w:rPr>
-        <w:t>|</w:t>
-      </w:r>
-      <w:proofErr w:type="gramStart"/>
-      <w:r>
-        <w:rPr>
-          <w:rFonts w:ascii="PT Mono" w:hAnsi="PT Mono"/>
-          <w:b/>
-          <w:bCs/>
-          <w:sz w:val="21"/>
-        </w:rPr>
-        <w:t>RM</w:t>
-      </w:r>
-      <w:r>
-        <w:rPr>
-          <w:rFonts w:ascii="PT Mono" w:hAnsi="PT Mono"/>
-          <w:b/>
-          <w:bCs/>
-          <w:sz w:val="21"/>
-        </w:rPr>
-        <w:t>][</w:t>
-      </w:r>
-      <w:proofErr w:type="gramEnd"/>
-      <w:r>
-        <w:rPr>
-          <w:rFonts w:ascii="PT Mono" w:hAnsi="PT Mono"/>
-          <w:b/>
-          <w:bCs/>
-          <w:sz w:val="21"/>
-        </w:rPr>
-        <w:t>M</w:t>
-      </w:r>
-      <w:r>
-        <w:rPr>
-          <w:rFonts w:ascii="PT Mono" w:hAnsi="PT Mono"/>
-          <w:b/>
-          <w:bCs/>
-          <w:sz w:val="21"/>
-        </w:rPr>
-        <w:t>EM</w:t>
-      </w:r>
-      <w:r>
-        <w:rPr>
-          <w:rFonts w:ascii="PT Mono" w:hAnsi="PT Mono"/>
-          <w:b/>
-          <w:bCs/>
-          <w:sz w:val="21"/>
-        </w:rPr>
-        <w:t>]</w:t>
-      </w:r>
-    </w:p>
-    <w:p>
-      <w:pPr>
-        <w:rPr>
-          <w:rFonts w:ascii="PT Mono" w:hAnsi="PT Mono"/>
-          <w:b/>
-          <w:bCs/>
-          <w:sz w:val="21"/>
-        </w:rPr>
-      </w:pPr>
-    </w:p>
-    <w:p>
-      <w:pPr>
-        <w:outlineLvl w:val="0"/>
-        <w:rPr>
-          <w:rFonts w:ascii="PT Mono" w:hAnsi="PT Mono"/>
-          <w:b/>
-          <w:bCs/>
-          <w:sz w:val="21"/>
-        </w:rPr>
-      </w:pPr>
-      <w:proofErr w:type="spellStart"/>
-      <w:r>
-        <w:rPr>
-          <w:rFonts w:ascii="PT Mono" w:hAnsi="PT Mono"/>
-          <w:b/>
-          <w:bCs/>
-          <w:sz w:val="21"/>
-        </w:rPr>
-        <w:t>ld</w:t>
-      </w:r>
-      <w:proofErr w:type="spellEnd"/>
-      <w:r>
-        <w:rPr>
-          <w:rFonts w:ascii="PT Mono" w:hAnsi="PT Mono"/>
-          <w:b/>
-          <w:bCs/>
-          <w:sz w:val="21"/>
-        </w:rPr>
-        <w:t xml:space="preserve"> </w:t>
-      </w:r>
-      <w:proofErr w:type="gramStart"/>
-      <w:r>
-        <w:rPr>
-          <w:rFonts w:ascii="PT Mono" w:hAnsi="PT Mono"/>
-          <w:b/>
-          <w:bCs/>
-          <w:sz w:val="21"/>
-        </w:rPr>
-        <w:t>RM,MEM</w:t>
-      </w:r>
-      <w:proofErr w:type="gramEnd"/>
     </w:p>
     <w:p>
       <w:pPr>
@@ -5008,27 +4736,7 @@
           <w:bCs/>
           <w:sz w:val="21"/>
         </w:rPr>
-        <w:t>|</w:t>
-      </w:r>
-      <w:proofErr w:type="gramStart"/>
-      <w:r>
-        <w:rPr>
-          <w:rFonts w:ascii="PT Mono" w:hAnsi="PT Mono"/>
-          <w:b/>
-          <w:bCs/>
-          <w:sz w:val="21"/>
-        </w:rPr>
-        <w:t>RM][</w:t>
-      </w:r>
-      <w:proofErr w:type="gramEnd"/>
-      <w:r>
-        <w:rPr>
-          <w:rFonts w:ascii="PT Mono" w:hAnsi="PT Mono"/>
-          <w:b/>
-          <w:bCs/>
-          <w:sz w:val="21"/>
-        </w:rPr>
-        <w:t>MEM]</w:t>
+        <w:t>|RM][MEM]</w:t>
       </w:r>
     </w:p>
     <w:p>
@@ -5051,7 +4759,6 @@
           <w:sz w:val="21"/>
         </w:rPr>
       </w:pPr>
-      <w:proofErr w:type="spellStart"/>
       <w:r>
         <w:rPr>
           <w:rFonts w:ascii="PT Mono" w:hAnsi="PT Mono"/>
@@ -5061,27 +4768,15 @@
         </w:rPr>
         <w:t>st</w:t>
       </w:r>
-      <w:proofErr w:type="spellEnd"/>
-      <w:r>
-        <w:rPr>
-          <w:rFonts w:ascii="PT Mono" w:hAnsi="PT Mono"/>
-          <w:b/>
-          <w:bCs/>
-          <w:sz w:val="21"/>
-        </w:rPr>
-        <w:t xml:space="preserve"> </w:t>
-      </w:r>
-      <w:proofErr w:type="gramStart"/>
-      <w:r>
-        <w:rPr>
-          <w:rFonts w:ascii="PT Mono" w:hAnsi="PT Mono"/>
-          <w:b/>
-          <w:bCs/>
-          <w:sz w:val="21"/>
-        </w:rPr>
-        <w:t>RM,MEM</w:t>
-      </w:r>
-      <w:proofErr w:type="gramEnd"/>
+      <w:r>
+        <w:rPr>
+          <w:rFonts w:ascii="PT Mono" w:hAnsi="PT Mono"/>
+          <w:b/>
+          <w:bCs/>
+          <w:sz w:val="21"/>
+        </w:rPr>
+        <w:t xml:space="preserve"> RM,MEM</w:t>
+      </w:r>
     </w:p>
     <w:p>
       <w:pPr>
@@ -5139,27 +4834,7 @@
           <w:bCs/>
           <w:sz w:val="21"/>
         </w:rPr>
-        <w:t>|</w:t>
-      </w:r>
-      <w:proofErr w:type="gramStart"/>
-      <w:r>
-        <w:rPr>
-          <w:rFonts w:ascii="PT Mono" w:hAnsi="PT Mono"/>
-          <w:b/>
-          <w:bCs/>
-          <w:sz w:val="21"/>
-        </w:rPr>
-        <w:t>RM][</w:t>
-      </w:r>
-      <w:proofErr w:type="gramEnd"/>
-      <w:r>
-        <w:rPr>
-          <w:rFonts w:ascii="PT Mono" w:hAnsi="PT Mono"/>
-          <w:b/>
-          <w:bCs/>
-          <w:sz w:val="21"/>
-        </w:rPr>
-        <w:t>MEM]</w:t>
+        <w:t>|RM][MEM]</w:t>
       </w:r>
     </w:p>
     <w:p>
@@ -5198,19 +4873,8 @@
           <w:bCs/>
           <w:sz w:val="21"/>
         </w:rPr>
-        <w:t xml:space="preserve"> </w:t>
-      </w:r>
-      <w:proofErr w:type="gramStart"/>
-      <w:r>
-        <w:rPr>
-          <w:rFonts w:ascii="PT Mono" w:hAnsi="PT Mono"/>
-          <w:b/>
-          <w:bCs/>
-          <w:sz w:val="21"/>
-        </w:rPr>
-        <w:t>RM,MEM</w:t>
-      </w:r>
-      <w:proofErr w:type="gramEnd"/>
+        <w:t xml:space="preserve"> RM,MEM</w:t>
+      </w:r>
     </w:p>
     <w:p>
       <w:pPr>
@@ -5287,27 +4951,7 @@
           <w:bCs/>
           <w:sz w:val="21"/>
         </w:rPr>
-        <w:t>|</w:t>
-      </w:r>
-      <w:proofErr w:type="gramStart"/>
-      <w:r>
-        <w:rPr>
-          <w:rFonts w:ascii="PT Mono" w:hAnsi="PT Mono"/>
-          <w:b/>
-          <w:bCs/>
-          <w:sz w:val="21"/>
-        </w:rPr>
-        <w:t>RM][</w:t>
-      </w:r>
-      <w:proofErr w:type="gramEnd"/>
-      <w:r>
-        <w:rPr>
-          <w:rFonts w:ascii="PT Mono" w:hAnsi="PT Mono"/>
-          <w:b/>
-          <w:bCs/>
-          <w:sz w:val="21"/>
-        </w:rPr>
-        <w:t>MEM</w:t>
+        <w:t>|RM][MEM</w:t>
       </w:r>
       <w:r>
         <w:rPr>
@@ -5339,7 +4983,6 @@
           <w:sz w:val="21"/>
         </w:rPr>
       </w:pPr>
-      <w:proofErr w:type="spellStart"/>
       <w:r>
         <w:rPr>
           <w:rFonts w:ascii="PT Mono" w:hAnsi="PT Mono"/>
@@ -5349,27 +4992,15 @@
         </w:rPr>
         <w:t>sb</w:t>
       </w:r>
-      <w:proofErr w:type="spellEnd"/>
-      <w:r>
-        <w:rPr>
-          <w:rFonts w:ascii="PT Mono" w:hAnsi="PT Mono"/>
-          <w:b/>
-          <w:bCs/>
-          <w:sz w:val="21"/>
-        </w:rPr>
-        <w:t xml:space="preserve"> </w:t>
-      </w:r>
-      <w:proofErr w:type="gramStart"/>
-      <w:r>
-        <w:rPr>
-          <w:rFonts w:ascii="PT Mono" w:hAnsi="PT Mono"/>
-          <w:b/>
-          <w:bCs/>
-          <w:sz w:val="21"/>
-        </w:rPr>
-        <w:t>RM,MEM</w:t>
-      </w:r>
-      <w:proofErr w:type="gramEnd"/>
+      <w:r>
+        <w:rPr>
+          <w:rFonts w:ascii="PT Mono" w:hAnsi="PT Mono"/>
+          <w:b/>
+          <w:bCs/>
+          <w:sz w:val="21"/>
+        </w:rPr>
+        <w:t xml:space="preserve"> RM,MEM</w:t>
+      </w:r>
     </w:p>
     <w:p>
       <w:pPr>
@@ -5445,36 +5076,16 @@
           <w:bCs/>
           <w:sz w:val="21"/>
         </w:rPr>
-        <w:t>|</w:t>
-      </w:r>
-      <w:proofErr w:type="gramStart"/>
-      <w:r>
-        <w:rPr>
-          <w:rFonts w:ascii="PT Mono" w:hAnsi="PT Mono"/>
-          <w:b/>
-          <w:bCs/>
-          <w:sz w:val="21"/>
-        </w:rPr>
-        <w:t>RM</w:t>
-      </w:r>
-      <w:r>
-        <w:rPr>
-          <w:rFonts w:ascii="PT Mono" w:hAnsi="PT Mono"/>
-          <w:b/>
-          <w:bCs/>
-          <w:sz w:val="21"/>
-        </w:rPr>
-        <w:t>][</w:t>
-      </w:r>
-      <w:proofErr w:type="gramEnd"/>
-      <w:r>
-        <w:rPr>
-          <w:rFonts w:ascii="PT Mono" w:hAnsi="PT Mono"/>
-          <w:b/>
-          <w:bCs/>
-          <w:sz w:val="21"/>
-        </w:rPr>
-        <w:t>M</w:t>
+        <w:t>|RM</w:t>
+      </w:r>
+      <w:r>
+        <w:rPr>
+          <w:rFonts w:ascii="PT Mono" w:hAnsi="PT Mono"/>
+          <w:b/>
+          <w:bCs/>
+          <w:sz w:val="21"/>
+        </w:rPr>
+        <w:t>][M</w:t>
       </w:r>
       <w:r>
         <w:rPr>
@@ -5535,7 +5146,6 @@
           <w:sz w:val="21"/>
         </w:rPr>
       </w:pPr>
-      <w:proofErr w:type="spellStart"/>
       <w:r>
         <w:rPr>
           <w:rFonts w:ascii="PT Mono" w:hAnsi="PT Mono"/>
@@ -5545,27 +5155,15 @@
         </w:rPr>
         <w:t>nd</w:t>
       </w:r>
-      <w:proofErr w:type="spellEnd"/>
-      <w:r>
-        <w:rPr>
-          <w:rFonts w:ascii="PT Mono" w:hAnsi="PT Mono"/>
-          <w:b/>
-          <w:bCs/>
-          <w:sz w:val="21"/>
-        </w:rPr>
-        <w:t xml:space="preserve"> </w:t>
-      </w:r>
-      <w:proofErr w:type="gramStart"/>
-      <w:r>
-        <w:rPr>
-          <w:rFonts w:ascii="PT Mono" w:hAnsi="PT Mono"/>
-          <w:b/>
-          <w:bCs/>
-          <w:sz w:val="21"/>
-        </w:rPr>
-        <w:t>RM,MEM</w:t>
-      </w:r>
-      <w:proofErr w:type="gramEnd"/>
+      <w:r>
+        <w:rPr>
+          <w:rFonts w:ascii="PT Mono" w:hAnsi="PT Mono"/>
+          <w:b/>
+          <w:bCs/>
+          <w:sz w:val="21"/>
+        </w:rPr>
+        <w:t xml:space="preserve"> RM,MEM</w:t>
+      </w:r>
     </w:p>
     <w:p>
       <w:pPr>
@@ -5659,36 +5257,16 @@
           <w:bCs/>
           <w:sz w:val="21"/>
         </w:rPr>
-        <w:t>|</w:t>
-      </w:r>
-      <w:proofErr w:type="gramStart"/>
-      <w:r>
-        <w:rPr>
-          <w:rFonts w:ascii="PT Mono" w:hAnsi="PT Mono"/>
-          <w:b/>
-          <w:bCs/>
-          <w:sz w:val="21"/>
-        </w:rPr>
-        <w:t>RM</w:t>
-      </w:r>
-      <w:r>
-        <w:rPr>
-          <w:rFonts w:ascii="PT Mono" w:hAnsi="PT Mono"/>
-          <w:b/>
-          <w:bCs/>
-          <w:sz w:val="21"/>
-        </w:rPr>
-        <w:t>][</w:t>
-      </w:r>
-      <w:proofErr w:type="gramEnd"/>
-      <w:r>
-        <w:rPr>
-          <w:rFonts w:ascii="PT Mono" w:hAnsi="PT Mono"/>
-          <w:b/>
-          <w:bCs/>
-          <w:sz w:val="21"/>
-        </w:rPr>
-        <w:t>MEM</w:t>
+        <w:t>|RM</w:t>
+      </w:r>
+      <w:r>
+        <w:rPr>
+          <w:rFonts w:ascii="PT Mono" w:hAnsi="PT Mono"/>
+          <w:b/>
+          <w:bCs/>
+          <w:sz w:val="21"/>
+        </w:rPr>
+        <w:t>][MEM</w:t>
       </w:r>
       <w:r>
         <w:rPr>
@@ -5736,19 +5314,8 @@
           <w:bCs/>
           <w:sz w:val="21"/>
         </w:rPr>
-        <w:t xml:space="preserve"> </w:t>
-      </w:r>
-      <w:proofErr w:type="gramStart"/>
-      <w:r>
-        <w:rPr>
-          <w:rFonts w:ascii="PT Mono" w:hAnsi="PT Mono"/>
-          <w:b/>
-          <w:bCs/>
-          <w:sz w:val="21"/>
-        </w:rPr>
-        <w:t>RM,MEM</w:t>
-      </w:r>
-      <w:proofErr w:type="gramEnd"/>
+        <w:t xml:space="preserve"> RM,MEM</w:t>
+      </w:r>
     </w:p>
     <w:p>
       <w:pPr>
@@ -5842,27 +5409,7 @@
           <w:bCs/>
           <w:sz w:val="21"/>
         </w:rPr>
-        <w:t>|</w:t>
-      </w:r>
-      <w:proofErr w:type="gramStart"/>
-      <w:r>
-        <w:rPr>
-          <w:rFonts w:ascii="PT Mono" w:hAnsi="PT Mono"/>
-          <w:b/>
-          <w:bCs/>
-          <w:sz w:val="21"/>
-        </w:rPr>
-        <w:t>RM][</w:t>
-      </w:r>
-      <w:proofErr w:type="gramEnd"/>
-      <w:r>
-        <w:rPr>
-          <w:rFonts w:ascii="PT Mono" w:hAnsi="PT Mono"/>
-          <w:b/>
-          <w:bCs/>
-          <w:sz w:val="21"/>
-        </w:rPr>
-        <w:t>M</w:t>
+        <w:t>|RM][M</w:t>
       </w:r>
       <w:r>
         <w:rPr>
@@ -5903,7 +5450,6 @@
           <w:sz w:val="21"/>
         </w:rPr>
       </w:pPr>
-      <w:proofErr w:type="spellStart"/>
       <w:r>
         <w:rPr>
           <w:rFonts w:ascii="PT Mono" w:hAnsi="PT Mono"/>
@@ -5913,27 +5459,15 @@
         </w:rPr>
         <w:t>xr</w:t>
       </w:r>
-      <w:proofErr w:type="spellEnd"/>
-      <w:r>
-        <w:rPr>
-          <w:rFonts w:ascii="PT Mono" w:hAnsi="PT Mono"/>
-          <w:b/>
-          <w:bCs/>
-          <w:sz w:val="21"/>
-        </w:rPr>
-        <w:t xml:space="preserve"> </w:t>
-      </w:r>
-      <w:proofErr w:type="gramStart"/>
-      <w:r>
-        <w:rPr>
-          <w:rFonts w:ascii="PT Mono" w:hAnsi="PT Mono"/>
-          <w:b/>
-          <w:bCs/>
-          <w:sz w:val="21"/>
-        </w:rPr>
-        <w:t>RM,MEM</w:t>
-      </w:r>
-      <w:proofErr w:type="gramEnd"/>
+      <w:r>
+        <w:rPr>
+          <w:rFonts w:ascii="PT Mono" w:hAnsi="PT Mono"/>
+          <w:b/>
+          <w:bCs/>
+          <w:sz w:val="21"/>
+        </w:rPr>
+        <w:t xml:space="preserve"> RM,MEM</w:t>
+      </w:r>
     </w:p>
     <w:p>
       <w:pPr>
@@ -6027,27 +5561,7 @@
           <w:bCs/>
           <w:sz w:val="21"/>
         </w:rPr>
-        <w:t>|</w:t>
-      </w:r>
-      <w:proofErr w:type="gramStart"/>
-      <w:r>
-        <w:rPr>
-          <w:rFonts w:ascii="PT Mono" w:hAnsi="PT Mono"/>
-          <w:b/>
-          <w:bCs/>
-          <w:sz w:val="21"/>
-        </w:rPr>
-        <w:t>RM][</w:t>
-      </w:r>
-      <w:proofErr w:type="gramEnd"/>
-      <w:r>
-        <w:rPr>
-          <w:rFonts w:ascii="PT Mono" w:hAnsi="PT Mono"/>
-          <w:b/>
-          <w:bCs/>
-          <w:sz w:val="21"/>
-        </w:rPr>
-        <w:t>M</w:t>
+        <w:t>|RM][M</w:t>
       </w:r>
       <w:r>
         <w:rPr>
@@ -6089,7 +5603,6 @@
           <w:sz w:val="21"/>
         </w:rPr>
       </w:pPr>
-      <w:proofErr w:type="spellStart"/>
       <w:r>
         <w:rPr>
           <w:rFonts w:ascii="PT Mono" w:hAnsi="PT Mono"/>
@@ -6099,27 +5612,15 @@
         </w:rPr>
         <w:t>sr</w:t>
       </w:r>
-      <w:proofErr w:type="spellEnd"/>
-      <w:r>
-        <w:rPr>
-          <w:rFonts w:ascii="PT Mono" w:hAnsi="PT Mono"/>
-          <w:b/>
-          <w:bCs/>
-          <w:sz w:val="21"/>
-        </w:rPr>
-        <w:t xml:space="preserve"> </w:t>
-      </w:r>
-      <w:proofErr w:type="gramStart"/>
-      <w:r>
-        <w:rPr>
-          <w:rFonts w:ascii="PT Mono" w:hAnsi="PT Mono"/>
-          <w:b/>
-          <w:bCs/>
-          <w:sz w:val="21"/>
-        </w:rPr>
-        <w:t>RM,MEM</w:t>
-      </w:r>
-      <w:proofErr w:type="gramEnd"/>
+      <w:r>
+        <w:rPr>
+          <w:rFonts w:ascii="PT Mono" w:hAnsi="PT Mono"/>
+          <w:b/>
+          <w:bCs/>
+          <w:sz w:val="21"/>
+        </w:rPr>
+        <w:t xml:space="preserve"> RM,MEM</w:t>
+      </w:r>
     </w:p>
     <w:p>
       <w:pPr>
@@ -6233,27 +5734,7 @@
           <w:bCs/>
           <w:sz w:val="21"/>
         </w:rPr>
-        <w:t>|</w:t>
-      </w:r>
-      <w:proofErr w:type="gramStart"/>
-      <w:r>
-        <w:rPr>
-          <w:rFonts w:ascii="PT Mono" w:hAnsi="PT Mono"/>
-          <w:b/>
-          <w:bCs/>
-          <w:sz w:val="21"/>
-        </w:rPr>
-        <w:t>RM][</w:t>
-      </w:r>
-      <w:proofErr w:type="gramEnd"/>
-      <w:r>
-        <w:rPr>
-          <w:rFonts w:ascii="PT Mono" w:hAnsi="PT Mono"/>
-          <w:b/>
-          <w:bCs/>
-          <w:sz w:val="21"/>
-        </w:rPr>
-        <w:t>M</w:t>
+        <w:t>|RM][M</w:t>
       </w:r>
       <w:r>
         <w:rPr>
@@ -6294,7 +5775,6 @@
           <w:sz w:val="21"/>
         </w:rPr>
       </w:pPr>
-      <w:proofErr w:type="spellStart"/>
       <w:r>
         <w:rPr>
           <w:rFonts w:ascii="PT Mono" w:hAnsi="PT Mono"/>
@@ -6304,27 +5784,15 @@
         </w:rPr>
         <w:t>sl</w:t>
       </w:r>
-      <w:proofErr w:type="spellEnd"/>
-      <w:r>
-        <w:rPr>
-          <w:rFonts w:ascii="PT Mono" w:hAnsi="PT Mono"/>
-          <w:b/>
-          <w:bCs/>
-          <w:sz w:val="21"/>
-        </w:rPr>
-        <w:t xml:space="preserve"> </w:t>
-      </w:r>
-      <w:proofErr w:type="gramStart"/>
-      <w:r>
-        <w:rPr>
-          <w:rFonts w:ascii="PT Mono" w:hAnsi="PT Mono"/>
-          <w:b/>
-          <w:bCs/>
-          <w:sz w:val="21"/>
-        </w:rPr>
-        <w:t>RM,MEM</w:t>
-      </w:r>
-      <w:proofErr w:type="gramEnd"/>
+      <w:r>
+        <w:rPr>
+          <w:rFonts w:ascii="PT Mono" w:hAnsi="PT Mono"/>
+          <w:b/>
+          <w:bCs/>
+          <w:sz w:val="21"/>
+        </w:rPr>
+        <w:t xml:space="preserve"> RM,MEM</w:t>
+      </w:r>
     </w:p>
     <w:p>
       <w:pPr>
@@ -6418,27 +5886,7 @@
           <w:bCs/>
           <w:sz w:val="21"/>
         </w:rPr>
-        <w:t>|</w:t>
-      </w:r>
-      <w:proofErr w:type="gramStart"/>
-      <w:r>
-        <w:rPr>
-          <w:rFonts w:ascii="PT Mono" w:hAnsi="PT Mono"/>
-          <w:b/>
-          <w:bCs/>
-          <w:sz w:val="21"/>
-        </w:rPr>
-        <w:t>RM][</w:t>
-      </w:r>
-      <w:proofErr w:type="gramEnd"/>
-      <w:r>
-        <w:rPr>
-          <w:rFonts w:ascii="PT Mono" w:hAnsi="PT Mono"/>
-          <w:b/>
-          <w:bCs/>
-          <w:sz w:val="21"/>
-        </w:rPr>
-        <w:t>M</w:t>
+        <w:t>|RM][M</w:t>
       </w:r>
       <w:r>
         <w:rPr>
@@ -6479,7 +5927,6 @@
           <w:sz w:val="21"/>
         </w:rPr>
       </w:pPr>
-      <w:proofErr w:type="spellStart"/>
       <w:r>
         <w:rPr>
           <w:rFonts w:ascii="PT Mono" w:hAnsi="PT Mono"/>
@@ -6489,27 +5936,15 @@
         </w:rPr>
         <w:t>sa</w:t>
       </w:r>
-      <w:proofErr w:type="spellEnd"/>
-      <w:r>
-        <w:rPr>
-          <w:rFonts w:ascii="PT Mono" w:hAnsi="PT Mono"/>
-          <w:b/>
-          <w:bCs/>
-          <w:sz w:val="21"/>
-        </w:rPr>
-        <w:t xml:space="preserve"> </w:t>
-      </w:r>
-      <w:proofErr w:type="gramStart"/>
-      <w:r>
-        <w:rPr>
-          <w:rFonts w:ascii="PT Mono" w:hAnsi="PT Mono"/>
-          <w:b/>
-          <w:bCs/>
-          <w:sz w:val="21"/>
-        </w:rPr>
-        <w:t>RM,MEM</w:t>
-      </w:r>
-      <w:proofErr w:type="gramEnd"/>
+      <w:r>
+        <w:rPr>
+          <w:rFonts w:ascii="PT Mono" w:hAnsi="PT Mono"/>
+          <w:b/>
+          <w:bCs/>
+          <w:sz w:val="21"/>
+        </w:rPr>
+        <w:t xml:space="preserve"> RM,MEM</w:t>
+      </w:r>
     </w:p>
     <w:p>
       <w:pPr>
@@ -6623,27 +6058,329 @@
           <w:bCs/>
           <w:sz w:val="21"/>
         </w:rPr>
+        <w:t>|RM][M</w:t>
+      </w:r>
+      <w:r>
+        <w:rPr>
+          <w:rFonts w:ascii="PT Mono" w:hAnsi="PT Mono"/>
+          <w:b/>
+          <w:bCs/>
+          <w:sz w:val="21"/>
+        </w:rPr>
+        <w:t>EM</w:t>
+      </w:r>
+      <w:r>
+        <w:rPr>
+          <w:rFonts w:ascii="PT Mono" w:hAnsi="PT Mono"/>
+          <w:b/>
+          <w:bCs/>
+          <w:sz w:val="21"/>
+        </w:rPr>
+        <w:t>]</w:t>
+      </w:r>
+    </w:p>
+    <w:p>
+      <w:pPr>
+        <w:rPr>
+          <w:rFonts w:ascii="PT Mono" w:hAnsi="PT Mono"/>
+          <w:b/>
+          <w:bCs/>
+          <w:sz w:val="21"/>
+        </w:rPr>
+      </w:pPr>
+    </w:p>
+    <w:p>
+      <w:pPr>
+        <w:outlineLvl w:val="0"/>
+        <w:rPr>
+          <w:rFonts w:ascii="PT Mono" w:hAnsi="PT Mono"/>
+          <w:b/>
+          <w:bCs/>
+          <w:sz w:val="21"/>
+        </w:rPr>
+      </w:pPr>
+      <w:r>
+        <w:rPr>
+          <w:rFonts w:ascii="PT Mono" w:hAnsi="PT Mono"/>
+          <w:b/>
+          <w:bCs/>
+          <w:sz w:val="21"/>
+        </w:rPr>
+        <w:t>jg</w:t>
+      </w:r>
+      <w:r>
+        <w:rPr>
+          <w:rFonts w:ascii="PT Mono" w:hAnsi="PT Mono"/>
+          <w:b/>
+          <w:bCs/>
+          <w:sz w:val="21"/>
+        </w:rPr>
+        <w:t xml:space="preserve"> RM,MEM,LABEL</w:t>
+      </w:r>
+    </w:p>
+    <w:p>
+      <w:pPr>
+        <w:rPr>
+          <w:rFonts w:ascii="PT Mono" w:hAnsi="PT Mono"/>
+          <w:b/>
+          <w:bCs/>
+          <w:sz w:val="21"/>
+        </w:rPr>
+      </w:pPr>
+      <w:r>
+        <w:rPr>
+          <w:rFonts w:ascii="PT Mono" w:hAnsi="PT Mono"/>
+          <w:b/>
+          <w:bCs/>
+          <w:sz w:val="21"/>
+        </w:rPr>
+        <w:tab/>
+        <w:t>if (*RM &gt; *MEM) goto LABEL</w:t>
+      </w:r>
+      <w:r>
+        <w:rPr>
+          <w:rFonts w:ascii="PT Mono" w:hAnsi="PT Mono"/>
+          <w:b/>
+          <w:bCs/>
+          <w:sz w:val="21"/>
+        </w:rPr>
+        <w:t>;</w:t>
+      </w:r>
+    </w:p>
+    <w:p>
+      <w:pPr>
+        <w:rPr>
+          <w:rFonts w:ascii="PT Mono" w:hAnsi="PT Mono"/>
+          <w:b/>
+          <w:bCs/>
+          <w:sz w:val="21"/>
+        </w:rPr>
+      </w:pPr>
+    </w:p>
+    <w:p>
+      <w:pPr>
+        <w:ind w:firstLine="720"/>
+        <w:rPr>
+          <w:rFonts w:ascii="PT Mono" w:hAnsi="PT Mono"/>
+          <w:b/>
+          <w:bCs/>
+          <w:sz w:val="21"/>
+        </w:rPr>
+      </w:pPr>
+      <w:r>
+        <w:rPr>
+          <w:rFonts w:ascii="PT Mono" w:hAnsi="PT Mono"/>
+          <w:b/>
+          <w:bCs/>
+          <w:sz w:val="21"/>
+        </w:rPr>
+        <w:t>[</w:t>
+      </w:r>
+      <w:r>
+        <w:rPr>
+          <w:rFonts w:ascii="PT Mono" w:hAnsi="PT Mono"/>
+          <w:b/>
+          <w:bCs/>
+          <w:sz w:val="21"/>
+        </w:rPr>
+        <w:t>0x</w:t>
+      </w:r>
+      <w:r>
+        <w:rPr>
+          <w:rFonts w:ascii="PT Mono" w:hAnsi="PT Mono"/>
+          <w:b/>
+          <w:bCs/>
+          <w:sz w:val="21"/>
+        </w:rPr>
+        <w:t>D</w:t>
+      </w:r>
+      <w:r>
+        <w:rPr>
+          <w:rFonts w:ascii="PT Mono" w:hAnsi="PT Mono"/>
+          <w:b/>
+          <w:bCs/>
+          <w:sz w:val="21"/>
+        </w:rPr>
+        <w:t>|RM][M</w:t>
+      </w:r>
+      <w:r>
+        <w:rPr>
+          <w:rFonts w:ascii="PT Mono" w:hAnsi="PT Mono"/>
+          <w:b/>
+          <w:bCs/>
+          <w:sz w:val="21"/>
+        </w:rPr>
+        <w:t>EM</w:t>
+      </w:r>
+      <w:r>
+        <w:rPr>
+          <w:rFonts w:ascii="PT Mono" w:hAnsi="PT Mono"/>
+          <w:b/>
+          <w:bCs/>
+          <w:sz w:val="21"/>
+        </w:rPr>
+        <w:t>]</w:t>
+      </w:r>
+      <w:r>
+        <w:rPr>
+          <w:rFonts w:ascii="PT Mono" w:hAnsi="PT Mono"/>
+          <w:b/>
+          <w:bCs/>
+          <w:sz w:val="21"/>
+        </w:rPr>
+        <w:t>[I</w:t>
+      </w:r>
+      <w:r>
+        <w:rPr>
+          <w:rFonts w:ascii="PT Mono" w:hAnsi="PT Mono"/>
+          <w:b/>
+          <w:bCs/>
+          <w:sz w:val="21"/>
+        </w:rPr>
+        <w:t>MM</w:t>
+      </w:r>
+      <w:r>
+        <w:rPr>
+          <w:rFonts w:ascii="PT Mono" w:hAnsi="PT Mono"/>
+          <w:b/>
+          <w:bCs/>
+          <w:sz w:val="21"/>
+        </w:rPr>
+        <w:t>]</w:t>
+      </w:r>
+    </w:p>
+    <w:p>
+      <w:pPr>
+        <w:rPr>
+          <w:rFonts w:ascii="PT Mono" w:hAnsi="PT Mono"/>
+          <w:b/>
+          <w:bCs/>
+          <w:sz w:val="21"/>
+        </w:rPr>
+      </w:pPr>
+    </w:p>
+    <w:p>
+      <w:pPr>
+        <w:outlineLvl w:val="0"/>
+        <w:rPr>
+          <w:rFonts w:ascii="PT Mono" w:hAnsi="PT Mono"/>
+          <w:b/>
+          <w:bCs/>
+          <w:sz w:val="21"/>
+        </w:rPr>
+      </w:pPr>
+      <w:r>
+        <w:rPr>
+          <w:rFonts w:ascii="PT Mono" w:hAnsi="PT Mono"/>
+          <w:b/>
+          <w:bCs/>
+          <w:sz w:val="21"/>
+        </w:rPr>
+        <w:t>jl</w:t>
+      </w:r>
+      <w:r>
+        <w:rPr>
+          <w:rFonts w:ascii="PT Mono" w:hAnsi="PT Mono"/>
+          <w:b/>
+          <w:bCs/>
+          <w:sz w:val="21"/>
+        </w:rPr>
+        <w:t xml:space="preserve"> RM,MEM,LABEL</w:t>
+      </w:r>
+    </w:p>
+    <w:p>
+      <w:pPr>
+        <w:rPr>
+          <w:rFonts w:ascii="PT Mono" w:hAnsi="PT Mono"/>
+          <w:b/>
+          <w:bCs/>
+          <w:sz w:val="21"/>
+        </w:rPr>
+      </w:pPr>
+      <w:r>
+        <w:rPr>
+          <w:rFonts w:ascii="PT Mono" w:hAnsi="PT Mono"/>
+          <w:b/>
+          <w:bCs/>
+          <w:sz w:val="21"/>
+        </w:rPr>
+        <w:tab/>
+        <w:t>if (*RM &lt; *MEM) goto LABEL</w:t>
+      </w:r>
+      <w:r>
+        <w:rPr>
+          <w:rFonts w:ascii="PT Mono" w:hAnsi="PT Mono"/>
+          <w:b/>
+          <w:bCs/>
+          <w:sz w:val="21"/>
+        </w:rPr>
+        <w:t>;</w:t>
+      </w:r>
+    </w:p>
+    <w:p>
+      <w:pPr>
+        <w:rPr>
+          <w:rFonts w:ascii="PT Mono" w:hAnsi="PT Mono"/>
+          <w:b/>
+          <w:bCs/>
+          <w:sz w:val="21"/>
+        </w:rPr>
+      </w:pPr>
+    </w:p>
+    <w:p>
+      <w:pPr>
+        <w:ind w:firstLine="720"/>
+        <w:rPr>
+          <w:rFonts w:ascii="PT Mono" w:hAnsi="PT Mono"/>
+          <w:b/>
+          <w:bCs/>
+          <w:sz w:val="21"/>
+        </w:rPr>
+      </w:pPr>
+      <w:r>
+        <w:rPr>
+          <w:rFonts w:ascii="PT Mono" w:hAnsi="PT Mono"/>
+          <w:b/>
+          <w:bCs/>
+          <w:sz w:val="21"/>
+        </w:rPr>
+        <w:t>[</w:t>
+      </w:r>
+      <w:r>
+        <w:rPr>
+          <w:rFonts w:ascii="PT Mono" w:hAnsi="PT Mono"/>
+          <w:b/>
+          <w:bCs/>
+          <w:sz w:val="21"/>
+        </w:rPr>
+        <w:t>0x</w:t>
+      </w:r>
+      <w:r>
+        <w:rPr>
+          <w:rFonts w:ascii="PT Mono" w:hAnsi="PT Mono"/>
+          <w:b/>
+          <w:bCs/>
+          <w:sz w:val="21"/>
+        </w:rPr>
+        <w:t>E</w:t>
+      </w:r>
+      <w:r>
+        <w:rPr>
+          <w:rFonts w:ascii="PT Mono" w:hAnsi="PT Mono"/>
+          <w:b/>
+          <w:bCs/>
+          <w:sz w:val="21"/>
+        </w:rPr>
         <w:t>|</w:t>
       </w:r>
-      <w:proofErr w:type="gramStart"/>
-      <w:r>
-        <w:rPr>
-          <w:rFonts w:ascii="PT Mono" w:hAnsi="PT Mono"/>
-          <w:b/>
-          <w:bCs/>
-          <w:sz w:val="21"/>
-        </w:rPr>
-        <w:t>RM][</w:t>
-      </w:r>
-      <w:proofErr w:type="gramEnd"/>
-      <w:r>
-        <w:rPr>
-          <w:rFonts w:ascii="PT Mono" w:hAnsi="PT Mono"/>
-          <w:b/>
-          <w:bCs/>
-          <w:sz w:val="21"/>
-        </w:rPr>
-        <w:t>M</w:t>
+      <w:r>
+        <w:rPr>
+          <w:rFonts w:ascii="PT Mono" w:hAnsi="PT Mono"/>
+          <w:b/>
+          <w:bCs/>
+          <w:sz w:val="21"/>
+        </w:rPr>
+        <w:t>RM][M</w:t>
       </w:r>
       <w:r>
         <w:rPr>
@@ -6661,6 +6398,24 @@
           <w:bCs/>
           <w:sz w:val="21"/>
         </w:rPr>
+        <w:t>][I</w:t>
+      </w:r>
+      <w:r>
+        <w:rPr>
+          <w:rFonts w:ascii="PT Mono" w:hAnsi="PT Mono"/>
+          <w:b/>
+          <w:bCs/>
+          <w:sz w:val="21"/>
+        </w:rPr>
+        <w:t>MM</w:t>
+      </w:r>
+      <w:r>
+        <w:rPr>
+          <w:rFonts w:ascii="PT Mono" w:hAnsi="PT Mono"/>
+          <w:b/>
+          <w:bCs/>
+          <w:sz w:val="21"/>
+        </w:rPr>
         <w:t>]</w:t>
       </w:r>
     </w:p>
@@ -6684,45 +6439,23 @@
           <w:sz w:val="21"/>
         </w:rPr>
       </w:pPr>
-      <w:proofErr w:type="spellStart"/>
-      <w:r>
-        <w:rPr>
-          <w:rFonts w:ascii="PT Mono" w:hAnsi="PT Mono"/>
-          <w:b/>
-          <w:bCs/>
-          <w:sz w:val="21"/>
-        </w:rPr>
-        <w:t>jg</w:t>
-      </w:r>
-      <w:proofErr w:type="spellEnd"/>
-      <w:r>
-        <w:rPr>
-          <w:rFonts w:ascii="PT Mono" w:hAnsi="PT Mono"/>
-          <w:b/>
-          <w:bCs/>
-          <w:sz w:val="21"/>
-        </w:rPr>
-        <w:t xml:space="preserve"> </w:t>
-      </w:r>
-      <w:proofErr w:type="gramStart"/>
-      <w:r>
-        <w:rPr>
-          <w:rFonts w:ascii="PT Mono" w:hAnsi="PT Mono"/>
-          <w:b/>
-          <w:bCs/>
-          <w:sz w:val="21"/>
-        </w:rPr>
-        <w:t>RM,MEM</w:t>
-      </w:r>
-      <w:proofErr w:type="gramEnd"/>
-      <w:r>
-        <w:rPr>
-          <w:rFonts w:ascii="PT Mono" w:hAnsi="PT Mono"/>
-          <w:b/>
-          <w:bCs/>
-          <w:sz w:val="21"/>
-        </w:rPr>
-        <w:t>,LABEL</w:t>
+      <w:r>
+        <w:rPr>
+          <w:rFonts w:ascii="PT Mono" w:hAnsi="PT Mono"/>
+          <w:b/>
+          <w:bCs/>
+          <w:sz w:val="21"/>
+        </w:rPr>
+        <w:t>jq</w:t>
+      </w:r>
+      <w:r>
+        <w:rPr>
+          <w:rFonts w:ascii="PT Mono" w:hAnsi="PT Mono"/>
+          <w:b/>
+          <w:bCs/>
+          <w:sz w:val="21"/>
+        </w:rPr>
+        <w:t xml:space="preserve"> RM,MEM,LABEL</w:t>
       </w:r>
     </w:p>
     <w:p>
@@ -6742,27 +6475,7 @@
           <w:sz w:val="21"/>
         </w:rPr>
         <w:tab/>
-        <w:t xml:space="preserve">if (*RM &gt; *MEM) </w:t>
-      </w:r>
-      <w:proofErr w:type="spellStart"/>
-      <w:r>
-        <w:rPr>
-          <w:rFonts w:ascii="PT Mono" w:hAnsi="PT Mono"/>
-          <w:b/>
-          <w:bCs/>
-          <w:sz w:val="21"/>
-        </w:rPr>
-        <w:t>goto</w:t>
-      </w:r>
-      <w:proofErr w:type="spellEnd"/>
-      <w:r>
-        <w:rPr>
-          <w:rFonts w:ascii="PT Mono" w:hAnsi="PT Mono"/>
-          <w:b/>
-          <w:bCs/>
-          <w:sz w:val="21"/>
-        </w:rPr>
-        <w:t xml:space="preserve"> LABEL</w:t>
+        <w:t>if (*RM == *MEM) goto LABEL</w:t>
       </w:r>
       <w:r>
         <w:rPr>
@@ -6819,7 +6532,7 @@
           <w:bCs/>
           <w:sz w:val="21"/>
         </w:rPr>
-        <w:t>D</w:t>
+        <w:t>F</w:t>
       </w:r>
       <w:r>
         <w:rPr>
@@ -6830,25 +6543,14 @@
         </w:rPr>
         <w:t>|</w:t>
       </w:r>
-      <w:proofErr w:type="gramStart"/>
-      <w:r>
-        <w:rPr>
-          <w:rFonts w:ascii="PT Mono" w:hAnsi="PT Mono"/>
-          <w:b/>
-          <w:bCs/>
-          <w:sz w:val="21"/>
-        </w:rPr>
-        <w:t>RM][</w:t>
-      </w:r>
-      <w:proofErr w:type="gramEnd"/>
-      <w:r>
-        <w:rPr>
-          <w:rFonts w:ascii="PT Mono" w:hAnsi="PT Mono"/>
-          <w:b/>
-          <w:bCs/>
-          <w:sz w:val="21"/>
-        </w:rPr>
-        <w:t>M</w:t>
+      <w:r>
+        <w:rPr>
+          <w:rFonts w:ascii="PT Mono" w:hAnsi="PT Mono"/>
+          <w:b/>
+          <w:bCs/>
+          <w:sz w:val="21"/>
+        </w:rPr>
+        <w:t>RM][M</w:t>
       </w:r>
       <w:r>
         <w:rPr>
@@ -6866,35 +6568,26 @@
           <w:bCs/>
           <w:sz w:val="21"/>
         </w:rPr>
+        <w:t>][I</w:t>
+      </w:r>
+      <w:r>
+        <w:rPr>
+          <w:rFonts w:ascii="PT Mono" w:hAnsi="PT Mono"/>
+          <w:b/>
+          <w:bCs/>
+          <w:sz w:val="21"/>
+        </w:rPr>
+        <w:t>MM</w:t>
+      </w:r>
+      <w:r>
+        <w:rPr>
+          <w:rFonts w:ascii="PT Mono" w:hAnsi="PT Mono"/>
+          <w:b/>
+          <w:bCs/>
+          <w:sz w:val="21"/>
+        </w:rPr>
         <w:t>]</w:t>
       </w:r>
-      <w:r>
-        <w:rPr>
-          <w:rFonts w:ascii="PT Mono" w:hAnsi="PT Mono"/>
-          <w:b/>
-          <w:bCs/>
-          <w:sz w:val="21"/>
-        </w:rPr>
-        <w:t>[I</w:t>
-      </w:r>
-      <w:r>
-        <w:rPr>
-          <w:rFonts w:ascii="PT Mono" w:hAnsi="PT Mono"/>
-          <w:b/>
-          <w:bCs/>
-          <w:sz w:val="21"/>
-        </w:rPr>
-        <w:t>MM</w:t>
-      </w:r>
-      <w:r>
-        <w:rPr>
-          <w:rFonts w:ascii="PT Mono" w:hAnsi="PT Mono"/>
-          <w:b/>
-          <w:bCs/>
-          <w:sz w:val="21"/>
-        </w:rPr>
-        <w:t>]</w:t>
-      </w:r>
     </w:p>
     <w:p>
       <w:pPr>
@@ -6916,453 +6609,6 @@
           <w:sz w:val="21"/>
         </w:rPr>
       </w:pPr>
-      <w:proofErr w:type="spellStart"/>
-      <w:r>
-        <w:rPr>
-          <w:rFonts w:ascii="PT Mono" w:hAnsi="PT Mono"/>
-          <w:b/>
-          <w:bCs/>
-          <w:sz w:val="21"/>
-        </w:rPr>
-        <w:t>jl</w:t>
-      </w:r>
-      <w:proofErr w:type="spellEnd"/>
-      <w:r>
-        <w:rPr>
-          <w:rFonts w:ascii="PT Mono" w:hAnsi="PT Mono"/>
-          <w:b/>
-          <w:bCs/>
-          <w:sz w:val="21"/>
-        </w:rPr>
-        <w:t xml:space="preserve"> </w:t>
-      </w:r>
-      <w:proofErr w:type="gramStart"/>
-      <w:r>
-        <w:rPr>
-          <w:rFonts w:ascii="PT Mono" w:hAnsi="PT Mono"/>
-          <w:b/>
-          <w:bCs/>
-          <w:sz w:val="21"/>
-        </w:rPr>
-        <w:t>RM,MEM</w:t>
-      </w:r>
-      <w:proofErr w:type="gramEnd"/>
-      <w:r>
-        <w:rPr>
-          <w:rFonts w:ascii="PT Mono" w:hAnsi="PT Mono"/>
-          <w:b/>
-          <w:bCs/>
-          <w:sz w:val="21"/>
-        </w:rPr>
-        <w:t>,LABEL</w:t>
-      </w:r>
-    </w:p>
-    <w:p>
-      <w:pPr>
-        <w:rPr>
-          <w:rFonts w:ascii="PT Mono" w:hAnsi="PT Mono"/>
-          <w:b/>
-          <w:bCs/>
-          <w:sz w:val="21"/>
-        </w:rPr>
-      </w:pPr>
-      <w:r>
-        <w:rPr>
-          <w:rFonts w:ascii="PT Mono" w:hAnsi="PT Mono"/>
-          <w:b/>
-          <w:bCs/>
-          <w:sz w:val="21"/>
-        </w:rPr>
-        <w:tab/>
-        <w:t xml:space="preserve">if (*RM &lt; *MEM) </w:t>
-      </w:r>
-      <w:proofErr w:type="spellStart"/>
-      <w:r>
-        <w:rPr>
-          <w:rFonts w:ascii="PT Mono" w:hAnsi="PT Mono"/>
-          <w:b/>
-          <w:bCs/>
-          <w:sz w:val="21"/>
-        </w:rPr>
-        <w:t>goto</w:t>
-      </w:r>
-      <w:proofErr w:type="spellEnd"/>
-      <w:r>
-        <w:rPr>
-          <w:rFonts w:ascii="PT Mono" w:hAnsi="PT Mono"/>
-          <w:b/>
-          <w:bCs/>
-          <w:sz w:val="21"/>
-        </w:rPr>
-        <w:t xml:space="preserve"> LABEL</w:t>
-      </w:r>
-      <w:r>
-        <w:rPr>
-          <w:rFonts w:ascii="PT Mono" w:hAnsi="PT Mono"/>
-          <w:b/>
-          <w:bCs/>
-          <w:sz w:val="21"/>
-        </w:rPr>
-        <w:t>;</w:t>
-      </w:r>
-    </w:p>
-    <w:p>
-      <w:pPr>
-        <w:rPr>
-          <w:rFonts w:ascii="PT Mono" w:hAnsi="PT Mono"/>
-          <w:b/>
-          <w:bCs/>
-          <w:sz w:val="21"/>
-        </w:rPr>
-      </w:pPr>
-    </w:p>
-    <w:p>
-      <w:pPr>
-        <w:ind w:firstLine="720"/>
-        <w:rPr>
-          <w:rFonts w:ascii="PT Mono" w:hAnsi="PT Mono"/>
-          <w:b/>
-          <w:bCs/>
-          <w:sz w:val="21"/>
-        </w:rPr>
-      </w:pPr>
-      <w:r>
-        <w:rPr>
-          <w:rFonts w:ascii="PT Mono" w:hAnsi="PT Mono"/>
-          <w:b/>
-          <w:bCs/>
-          <w:sz w:val="21"/>
-        </w:rPr>
-        <w:t>[</w:t>
-      </w:r>
-      <w:r>
-        <w:rPr>
-          <w:rFonts w:ascii="PT Mono" w:hAnsi="PT Mono"/>
-          <w:b/>
-          <w:bCs/>
-          <w:sz w:val="21"/>
-        </w:rPr>
-        <w:t>0x</w:t>
-      </w:r>
-      <w:r>
-        <w:rPr>
-          <w:rFonts w:ascii="PT Mono" w:hAnsi="PT Mono"/>
-          <w:b/>
-          <w:bCs/>
-          <w:sz w:val="21"/>
-        </w:rPr>
-        <w:t>E</w:t>
-      </w:r>
-      <w:r>
-        <w:rPr>
-          <w:rFonts w:ascii="PT Mono" w:hAnsi="PT Mono"/>
-          <w:b/>
-          <w:bCs/>
-          <w:sz w:val="21"/>
-        </w:rPr>
-        <w:t>|</w:t>
-      </w:r>
-      <w:proofErr w:type="gramStart"/>
-      <w:r>
-        <w:rPr>
-          <w:rFonts w:ascii="PT Mono" w:hAnsi="PT Mono"/>
-          <w:b/>
-          <w:bCs/>
-          <w:sz w:val="21"/>
-        </w:rPr>
-        <w:t>RM][</w:t>
-      </w:r>
-      <w:proofErr w:type="gramEnd"/>
-      <w:r>
-        <w:rPr>
-          <w:rFonts w:ascii="PT Mono" w:hAnsi="PT Mono"/>
-          <w:b/>
-          <w:bCs/>
-          <w:sz w:val="21"/>
-        </w:rPr>
-        <w:t>M</w:t>
-      </w:r>
-      <w:r>
-        <w:rPr>
-          <w:rFonts w:ascii="PT Mono" w:hAnsi="PT Mono"/>
-          <w:b/>
-          <w:bCs/>
-          <w:sz w:val="21"/>
-        </w:rPr>
-        <w:t>EM</w:t>
-      </w:r>
-      <w:r>
-        <w:rPr>
-          <w:rFonts w:ascii="PT Mono" w:hAnsi="PT Mono"/>
-          <w:b/>
-          <w:bCs/>
-          <w:sz w:val="21"/>
-        </w:rPr>
-        <w:t>][I</w:t>
-      </w:r>
-      <w:r>
-        <w:rPr>
-          <w:rFonts w:ascii="PT Mono" w:hAnsi="PT Mono"/>
-          <w:b/>
-          <w:bCs/>
-          <w:sz w:val="21"/>
-        </w:rPr>
-        <w:t>MM</w:t>
-      </w:r>
-      <w:r>
-        <w:rPr>
-          <w:rFonts w:ascii="PT Mono" w:hAnsi="PT Mono"/>
-          <w:b/>
-          <w:bCs/>
-          <w:sz w:val="21"/>
-        </w:rPr>
-        <w:t>]</w:t>
-      </w:r>
-    </w:p>
-    <w:p>
-      <w:pPr>
-        <w:rPr>
-          <w:rFonts w:ascii="PT Mono" w:hAnsi="PT Mono"/>
-          <w:b/>
-          <w:bCs/>
-          <w:sz w:val="21"/>
-        </w:rPr>
-      </w:pPr>
-    </w:p>
-    <w:p>
-      <w:pPr>
-        <w:outlineLvl w:val="0"/>
-        <w:rPr>
-          <w:rFonts w:ascii="PT Mono" w:hAnsi="PT Mono"/>
-          <w:b/>
-          <w:bCs/>
-          <w:sz w:val="21"/>
-        </w:rPr>
-      </w:pPr>
-      <w:proofErr w:type="spellStart"/>
-      <w:r>
-        <w:rPr>
-          <w:rFonts w:ascii="PT Mono" w:hAnsi="PT Mono"/>
-          <w:b/>
-          <w:bCs/>
-          <w:sz w:val="21"/>
-        </w:rPr>
-        <w:t>jq</w:t>
-      </w:r>
-      <w:proofErr w:type="spellEnd"/>
-      <w:r>
-        <w:rPr>
-          <w:rFonts w:ascii="PT Mono" w:hAnsi="PT Mono"/>
-          <w:b/>
-          <w:bCs/>
-          <w:sz w:val="21"/>
-        </w:rPr>
-        <w:t xml:space="preserve"> </w:t>
-      </w:r>
-      <w:proofErr w:type="gramStart"/>
-      <w:r>
-        <w:rPr>
-          <w:rFonts w:ascii="PT Mono" w:hAnsi="PT Mono"/>
-          <w:b/>
-          <w:bCs/>
-          <w:sz w:val="21"/>
-        </w:rPr>
-        <w:t>RM,MEM</w:t>
-      </w:r>
-      <w:proofErr w:type="gramEnd"/>
-      <w:r>
-        <w:rPr>
-          <w:rFonts w:ascii="PT Mono" w:hAnsi="PT Mono"/>
-          <w:b/>
-          <w:bCs/>
-          <w:sz w:val="21"/>
-        </w:rPr>
-        <w:t>,LABEL</w:t>
-      </w:r>
-    </w:p>
-    <w:p>
-      <w:pPr>
-        <w:rPr>
-          <w:rFonts w:ascii="PT Mono" w:hAnsi="PT Mono"/>
-          <w:b/>
-          <w:bCs/>
-          <w:sz w:val="21"/>
-        </w:rPr>
-      </w:pPr>
-      <w:r>
-        <w:rPr>
-          <w:rFonts w:ascii="PT Mono" w:hAnsi="PT Mono"/>
-          <w:b/>
-          <w:bCs/>
-          <w:sz w:val="21"/>
-        </w:rPr>
-        <w:tab/>
-        <w:t xml:space="preserve">if (*RM == *MEM) </w:t>
-      </w:r>
-      <w:proofErr w:type="spellStart"/>
-      <w:r>
-        <w:rPr>
-          <w:rFonts w:ascii="PT Mono" w:hAnsi="PT Mono"/>
-          <w:b/>
-          <w:bCs/>
-          <w:sz w:val="21"/>
-        </w:rPr>
-        <w:t>goto</w:t>
-      </w:r>
-      <w:proofErr w:type="spellEnd"/>
-      <w:r>
-        <w:rPr>
-          <w:rFonts w:ascii="PT Mono" w:hAnsi="PT Mono"/>
-          <w:b/>
-          <w:bCs/>
-          <w:sz w:val="21"/>
-        </w:rPr>
-        <w:t xml:space="preserve"> LABEL</w:t>
-      </w:r>
-      <w:r>
-        <w:rPr>
-          <w:rFonts w:ascii="PT Mono" w:hAnsi="PT Mono"/>
-          <w:b/>
-          <w:bCs/>
-          <w:sz w:val="21"/>
-        </w:rPr>
-        <w:t>;</w:t>
-      </w:r>
-    </w:p>
-    <w:p>
-      <w:pPr>
-        <w:rPr>
-          <w:rFonts w:ascii="PT Mono" w:hAnsi="PT Mono"/>
-          <w:b/>
-          <w:bCs/>
-          <w:sz w:val="21"/>
-        </w:rPr>
-      </w:pPr>
-    </w:p>
-    <w:p>
-      <w:pPr>
-        <w:ind w:firstLine="720"/>
-        <w:rPr>
-          <w:rFonts w:ascii="PT Mono" w:hAnsi="PT Mono"/>
-          <w:b/>
-          <w:bCs/>
-          <w:sz w:val="21"/>
-        </w:rPr>
-      </w:pPr>
-      <w:r>
-        <w:rPr>
-          <w:rFonts w:ascii="PT Mono" w:hAnsi="PT Mono"/>
-          <w:b/>
-          <w:bCs/>
-          <w:sz w:val="21"/>
-        </w:rPr>
-        <w:t>[</w:t>
-      </w:r>
-      <w:r>
-        <w:rPr>
-          <w:rFonts w:ascii="PT Mono" w:hAnsi="PT Mono"/>
-          <w:b/>
-          <w:bCs/>
-          <w:sz w:val="21"/>
-        </w:rPr>
-        <w:t>0x</w:t>
-      </w:r>
-      <w:r>
-        <w:rPr>
-          <w:rFonts w:ascii="PT Mono" w:hAnsi="PT Mono"/>
-          <w:b/>
-          <w:bCs/>
-          <w:sz w:val="21"/>
-        </w:rPr>
-        <w:t>F</w:t>
-      </w:r>
-      <w:r>
-        <w:rPr>
-          <w:rFonts w:ascii="PT Mono" w:hAnsi="PT Mono"/>
-          <w:b/>
-          <w:bCs/>
-          <w:sz w:val="21"/>
-        </w:rPr>
-        <w:t>|</w:t>
-      </w:r>
-      <w:proofErr w:type="gramStart"/>
-      <w:r>
-        <w:rPr>
-          <w:rFonts w:ascii="PT Mono" w:hAnsi="PT Mono"/>
-          <w:b/>
-          <w:bCs/>
-          <w:sz w:val="21"/>
-        </w:rPr>
-        <w:t>RM][</w:t>
-      </w:r>
-      <w:proofErr w:type="gramEnd"/>
-      <w:r>
-        <w:rPr>
-          <w:rFonts w:ascii="PT Mono" w:hAnsi="PT Mono"/>
-          <w:b/>
-          <w:bCs/>
-          <w:sz w:val="21"/>
-        </w:rPr>
-        <w:t>M</w:t>
-      </w:r>
-      <w:r>
-        <w:rPr>
-          <w:rFonts w:ascii="PT Mono" w:hAnsi="PT Mono"/>
-          <w:b/>
-          <w:bCs/>
-          <w:sz w:val="21"/>
-        </w:rPr>
-        <w:t>EM</w:t>
-      </w:r>
-      <w:r>
-        <w:rPr>
-          <w:rFonts w:ascii="PT Mono" w:hAnsi="PT Mono"/>
-          <w:b/>
-          <w:bCs/>
-          <w:sz w:val="21"/>
-        </w:rPr>
-        <w:t>][I</w:t>
-      </w:r>
-      <w:r>
-        <w:rPr>
-          <w:rFonts w:ascii="PT Mono" w:hAnsi="PT Mono"/>
-          <w:b/>
-          <w:bCs/>
-          <w:sz w:val="21"/>
-        </w:rPr>
-        <w:t>MM</w:t>
-      </w:r>
-      <w:r>
-        <w:rPr>
-          <w:rFonts w:ascii="PT Mono" w:hAnsi="PT Mono"/>
-          <w:b/>
-          <w:bCs/>
-          <w:sz w:val="21"/>
-        </w:rPr>
-        <w:t>]</w:t>
-      </w:r>
-    </w:p>
-    <w:p>
-      <w:pPr>
-        <w:rPr>
-          <w:rFonts w:ascii="PT Mono" w:hAnsi="PT Mono"/>
-          <w:b/>
-          <w:bCs/>
-          <w:sz w:val="21"/>
-        </w:rPr>
-      </w:pPr>
-    </w:p>
-    <w:p>
-      <w:pPr>
-        <w:outlineLvl w:val="0"/>
-        <w:rPr>
-          <w:rFonts w:ascii="PT Mono" w:hAnsi="PT Mono"/>
-          <w:b/>
-          <w:bCs/>
-          <w:sz w:val="21"/>
-        </w:rPr>
-      </w:pPr>
-      <w:proofErr w:type="spellStart"/>
       <w:r>
         <w:rPr>
           <w:rFonts w:ascii="PT Mono" w:hAnsi="PT Mono"/>
@@ -7372,7 +6618,6 @@
         </w:rPr>
         <w:t>hf</w:t>
       </w:r>
-      <w:proofErr w:type="spellEnd"/>
     </w:p>
     <w:p>
       <w:pPr>
@@ -7431,17 +6676,7 @@
           <w:bCs/>
           <w:sz w:val="21"/>
         </w:rPr>
-        <w:t>0xF|0x</w:t>
-      </w:r>
-      <w:proofErr w:type="gramStart"/>
-      <w:r>
-        <w:rPr>
-          <w:rFonts w:ascii="PT Mono" w:hAnsi="PT Mono"/>
-          <w:b/>
-          <w:bCs/>
-          <w:sz w:val="21"/>
-        </w:rPr>
-        <w:t>0</w:t>
+        <w:t>0xF|0x0</w:t>
       </w:r>
       <w:r>
         <w:rPr>
@@ -7459,17 +6694,45 @@
           <w:bCs/>
           <w:sz w:val="21"/>
         </w:rPr>
+        <w:t>[0x0</w:t>
+      </w:r>
+      <w:r>
+        <w:rPr>
+          <w:rFonts w:ascii="PT Mono" w:hAnsi="PT Mono"/>
+          <w:b/>
+          <w:bCs/>
+          <w:sz w:val="21"/>
+        </w:rPr>
+        <w:t>]</w:t>
+      </w:r>
+      <w:r>
+        <w:rPr>
+          <w:rFonts w:ascii="PT Mono" w:hAnsi="PT Mono"/>
+          <w:b/>
+          <w:bCs/>
+          <w:sz w:val="21"/>
+        </w:rPr>
         <w:t>[</w:t>
       </w:r>
-      <w:proofErr w:type="gramEnd"/>
-      <w:r>
-        <w:rPr>
-          <w:rFonts w:ascii="PT Mono" w:hAnsi="PT Mono"/>
-          <w:b/>
-          <w:bCs/>
-          <w:sz w:val="21"/>
-        </w:rPr>
-        <w:t>0x0</w:t>
+      <w:r>
+        <w:rPr>
+          <w:rFonts w:ascii="PT Mono" w:hAnsi="PT Mono"/>
+          <w:b/>
+          <w:bCs/>
+          <w:sz w:val="21"/>
+        </w:rPr>
+        <w:t>*</w:t>
+      </w:r>
+      <w:r>
+        <w:rPr>
+          <w:rFonts w:ascii="PT Mono" w:hAnsi="PT Mono" w:cs="Fira Sans"/>
+          <w:b/>
+          <w:bCs/>
+          <w:color w:val="000000" w:themeColor="text1"/>
+          <w:sz w:val="21"/>
+          <w:szCs w:val="21"/>
+        </w:rPr>
+        <w:t>ip</w:t>
       </w:r>
       <w:r>
         <w:rPr>
@@ -7480,46 +6743,6 @@
         </w:rPr>
         <w:t>]</w:t>
       </w:r>
-      <w:r>
-        <w:rPr>
-          <w:rFonts w:ascii="PT Mono" w:hAnsi="PT Mono"/>
-          <w:b/>
-          <w:bCs/>
-          <w:sz w:val="21"/>
-        </w:rPr>
-        <w:t>[</w:t>
-      </w:r>
-      <w:r>
-        <w:rPr>
-          <w:rFonts w:ascii="PT Mono" w:hAnsi="PT Mono"/>
-          <w:b/>
-          <w:bCs/>
-          <w:sz w:val="21"/>
-        </w:rPr>
-        <w:t>*</w:t>
-      </w:r>
-      <w:proofErr w:type="spellStart"/>
-      <w:r>
-        <w:rPr>
-          <w:rFonts w:ascii="PT Mono" w:hAnsi="PT Mono" w:cs="Fira Sans"/>
-          <w:b/>
-          <w:bCs/>
-          <w:color w:val="000000" w:themeColor="text1"/>
-          <w:sz w:val="21"/>
-          <w:szCs w:val="21"/>
-        </w:rPr>
-        <w:t>ip</w:t>
-      </w:r>
-      <w:proofErr w:type="spellEnd"/>
-      <w:r>
-        <w:rPr>
-          <w:rFonts w:ascii="PT Mono" w:hAnsi="PT Mono"/>
-          <w:b/>
-          <w:bCs/>
-          <w:sz w:val="21"/>
-        </w:rPr>
-        <w:t>]</w:t>
-      </w:r>
     </w:p>
     <w:p>
       <w:pPr>
@@ -7601,25 +6824,14 @@
           <w:sz w:val="21"/>
         </w:rPr>
       </w:pPr>
-      <w:proofErr w:type="spellStart"/>
-      <w:r>
-        <w:rPr>
-          <w:rFonts w:ascii="PT Mono" w:hAnsi="PT Mono"/>
-          <w:b/>
-          <w:bCs/>
-          <w:sz w:val="21"/>
-        </w:rPr>
-        <w:t>ji</w:t>
-      </w:r>
-      <w:proofErr w:type="spellEnd"/>
-      <w:r>
-        <w:rPr>
-          <w:rFonts w:ascii="PT Mono" w:hAnsi="PT Mono"/>
-          <w:b/>
-          <w:bCs/>
-          <w:sz w:val="21"/>
-        </w:rPr>
-        <w:t xml:space="preserve"> LABEL</w:t>
+      <w:r>
+        <w:rPr>
+          <w:rFonts w:ascii="PT Mono" w:hAnsi="PT Mono"/>
+          <w:b/>
+          <w:bCs/>
+          <w:sz w:val="21"/>
+        </w:rPr>
+        <w:t>ji LABEL</w:t>
       </w:r>
     </w:p>
     <w:p>
@@ -7640,26 +6852,7 @@
           <w:sz w:val="21"/>
         </w:rPr>
         <w:tab/>
-      </w:r>
-      <w:proofErr w:type="spellStart"/>
-      <w:r>
-        <w:rPr>
-          <w:rFonts w:ascii="PT Mono" w:hAnsi="PT Mono"/>
-          <w:b/>
-          <w:bCs/>
-          <w:sz w:val="21"/>
-        </w:rPr>
-        <w:t>goto</w:t>
-      </w:r>
-      <w:proofErr w:type="spellEnd"/>
-      <w:r>
-        <w:rPr>
-          <w:rFonts w:ascii="PT Mono" w:hAnsi="PT Mono"/>
-          <w:b/>
-          <w:bCs/>
-          <w:sz w:val="21"/>
-        </w:rPr>
-        <w:t xml:space="preserve"> LABEL;</w:t>
+        <w:t>goto LABEL;</w:t>
       </w:r>
     </w:p>
     <w:p>
@@ -7691,27 +6884,7 @@
           <w:sz w:val="21"/>
         </w:rPr>
         <w:tab/>
-        <w:t xml:space="preserve">mi </w:t>
-      </w:r>
-      <w:proofErr w:type="spellStart"/>
-      <w:r>
-        <w:rPr>
-          <w:rFonts w:ascii="PT Mono" w:hAnsi="PT Mono"/>
-          <w:b/>
-          <w:bCs/>
-          <w:sz w:val="21"/>
-        </w:rPr>
-        <w:t>ip</w:t>
-      </w:r>
-      <w:proofErr w:type="spellEnd"/>
-      <w:r>
-        <w:rPr>
-          <w:rFonts w:ascii="PT Mono" w:hAnsi="PT Mono"/>
-          <w:b/>
-          <w:bCs/>
-          <w:sz w:val="21"/>
-        </w:rPr>
-        <w:t>, LABEL</w:t>
+        <w:t>mi ip, LABEL</w:t>
       </w:r>
     </w:p>
     <w:p>
@@ -7735,25 +6908,14 @@
           <w:sz w:val="21"/>
         </w:rPr>
       </w:pPr>
-      <w:proofErr w:type="spellStart"/>
-      <w:r>
-        <w:rPr>
-          <w:rFonts w:ascii="PT Mono" w:hAnsi="PT Mono"/>
-          <w:b/>
-          <w:bCs/>
-          <w:sz w:val="21"/>
-        </w:rPr>
-        <w:t>jm</w:t>
-      </w:r>
-      <w:proofErr w:type="spellEnd"/>
-      <w:r>
-        <w:rPr>
-          <w:rFonts w:ascii="PT Mono" w:hAnsi="PT Mono"/>
-          <w:b/>
-          <w:bCs/>
-          <w:sz w:val="21"/>
-        </w:rPr>
-        <w:t xml:space="preserve"> MEM</w:t>
+      <w:r>
+        <w:rPr>
+          <w:rFonts w:ascii="PT Mono" w:hAnsi="PT Mono"/>
+          <w:b/>
+          <w:bCs/>
+          <w:sz w:val="21"/>
+        </w:rPr>
+        <w:t>jm MEM</w:t>
       </w:r>
     </w:p>
     <w:p>
@@ -7774,26 +6936,7 @@
           <w:sz w:val="21"/>
         </w:rPr>
         <w:tab/>
-      </w:r>
-      <w:proofErr w:type="spellStart"/>
-      <w:r>
-        <w:rPr>
-          <w:rFonts w:ascii="PT Mono" w:hAnsi="PT Mono"/>
-          <w:b/>
-          <w:bCs/>
-          <w:sz w:val="21"/>
-        </w:rPr>
-        <w:t>goto</w:t>
-      </w:r>
-      <w:proofErr w:type="spellEnd"/>
-      <w:r>
-        <w:rPr>
-          <w:rFonts w:ascii="PT Mono" w:hAnsi="PT Mono"/>
-          <w:b/>
-          <w:bCs/>
-          <w:sz w:val="21"/>
-        </w:rPr>
-        <w:t xml:space="preserve"> *MEM;</w:t>
+        <w:t>goto *MEM;</w:t>
       </w:r>
     </w:p>
     <w:p>
@@ -7825,27 +6968,7 @@
           <w:sz w:val="21"/>
         </w:rPr>
         <w:tab/>
-        <w:t xml:space="preserve">mv </w:t>
-      </w:r>
-      <w:proofErr w:type="spellStart"/>
-      <w:r>
-        <w:rPr>
-          <w:rFonts w:ascii="PT Mono" w:hAnsi="PT Mono"/>
-          <w:b/>
-          <w:bCs/>
-          <w:sz w:val="21"/>
-        </w:rPr>
-        <w:t>ip</w:t>
-      </w:r>
-      <w:proofErr w:type="spellEnd"/>
-      <w:r>
-        <w:rPr>
-          <w:rFonts w:ascii="PT Mono" w:hAnsi="PT Mono"/>
-          <w:b/>
-          <w:bCs/>
-          <w:sz w:val="21"/>
-        </w:rPr>
-        <w:t>, MEM</w:t>
+        <w:t>mv ip, MEM</w:t>
       </w:r>
     </w:p>
     <w:p>
@@ -7869,25 +6992,14 @@
           <w:sz w:val="21"/>
         </w:rPr>
       </w:pPr>
-      <w:proofErr w:type="spellStart"/>
-      <w:r>
-        <w:rPr>
-          <w:rFonts w:ascii="PT Mono" w:hAnsi="PT Mono"/>
-          <w:b/>
-          <w:bCs/>
-          <w:sz w:val="21"/>
-        </w:rPr>
-        <w:t>inc</w:t>
-      </w:r>
-      <w:proofErr w:type="spellEnd"/>
-      <w:r>
-        <w:rPr>
-          <w:rFonts w:ascii="PT Mono" w:hAnsi="PT Mono"/>
-          <w:b/>
-          <w:bCs/>
-          <w:sz w:val="21"/>
-        </w:rPr>
-        <w:t xml:space="preserve"> RM</w:t>
+      <w:r>
+        <w:rPr>
+          <w:rFonts w:ascii="PT Mono" w:hAnsi="PT Mono"/>
+          <w:b/>
+          <w:bCs/>
+          <w:sz w:val="21"/>
+        </w:rPr>
+        <w:t>inc RM</w:t>
       </w:r>
     </w:p>
     <w:p>
@@ -8029,25 +7141,14 @@
           <w:sz w:val="21"/>
         </w:rPr>
       </w:pPr>
-      <w:proofErr w:type="spellStart"/>
-      <w:r>
-        <w:rPr>
-          <w:rFonts w:ascii="PT Mono" w:hAnsi="PT Mono"/>
-          <w:b/>
-          <w:bCs/>
-          <w:sz w:val="21"/>
-        </w:rPr>
-        <w:t>dec</w:t>
-      </w:r>
-      <w:proofErr w:type="spellEnd"/>
-      <w:r>
-        <w:rPr>
-          <w:rFonts w:ascii="PT Mono" w:hAnsi="PT Mono"/>
-          <w:b/>
-          <w:bCs/>
-          <w:sz w:val="21"/>
-        </w:rPr>
-        <w:t xml:space="preserve"> RM</w:t>
+      <w:r>
+        <w:rPr>
+          <w:rFonts w:ascii="PT Mono" w:hAnsi="PT Mono"/>
+          <w:b/>
+          <w:bCs/>
+          <w:sz w:val="21"/>
+        </w:rPr>
+        <w:t>dec RM</w:t>
       </w:r>
     </w:p>
     <w:p>
@@ -8156,26 +7257,7 @@
           <w:sz w:val="21"/>
         </w:rPr>
         <w:tab/>
-      </w:r>
-      <w:proofErr w:type="spellStart"/>
-      <w:r>
-        <w:rPr>
-          <w:rFonts w:ascii="PT Mono" w:hAnsi="PT Mono"/>
-          <w:b/>
-          <w:bCs/>
-          <w:sz w:val="21"/>
-        </w:rPr>
-        <w:t>sb</w:t>
-      </w:r>
-      <w:proofErr w:type="spellEnd"/>
-      <w:r>
-        <w:rPr>
-          <w:rFonts w:ascii="PT Mono" w:hAnsi="PT Mono"/>
-          <w:b/>
-          <w:bCs/>
-          <w:sz w:val="21"/>
-        </w:rPr>
-        <w:t xml:space="preserve"> RM, sc</w:t>
+        <w:t>sb RM, sc</w:t>
       </w:r>
       <w:r>
         <w:rPr>
@@ -8208,25 +7290,14 @@
           <w:sz w:val="21"/>
         </w:rPr>
       </w:pPr>
-      <w:proofErr w:type="spellStart"/>
-      <w:r>
-        <w:rPr>
-          <w:rFonts w:ascii="PT Mono" w:hAnsi="PT Mono"/>
-          <w:b/>
-          <w:bCs/>
-          <w:sz w:val="21"/>
-        </w:rPr>
-        <w:t>neg</w:t>
-      </w:r>
-      <w:proofErr w:type="spellEnd"/>
-      <w:r>
-        <w:rPr>
-          <w:rFonts w:ascii="PT Mono" w:hAnsi="PT Mono"/>
-          <w:b/>
-          <w:bCs/>
-          <w:sz w:val="21"/>
-        </w:rPr>
-        <w:t xml:space="preserve"> RM</w:t>
+      <w:r>
+        <w:rPr>
+          <w:rFonts w:ascii="PT Mono" w:hAnsi="PT Mono"/>
+          <w:b/>
+          <w:bCs/>
+          <w:sz w:val="21"/>
+        </w:rPr>
+        <w:t>neg RM</w:t>
       </w:r>
     </w:p>
     <w:p>
@@ -8391,26 +7462,7 @@
           <w:sz w:val="21"/>
         </w:rPr>
         <w:tab/>
-      </w:r>
-      <w:proofErr w:type="spellStart"/>
-      <w:r>
-        <w:rPr>
-          <w:rFonts w:ascii="PT Mono" w:hAnsi="PT Mono"/>
-          <w:b/>
-          <w:bCs/>
-          <w:sz w:val="21"/>
-        </w:rPr>
-        <w:t>sb</w:t>
-      </w:r>
-      <w:proofErr w:type="spellEnd"/>
-      <w:r>
-        <w:rPr>
-          <w:rFonts w:ascii="PT Mono" w:hAnsi="PT Mono"/>
-          <w:b/>
-          <w:bCs/>
-          <w:sz w:val="21"/>
-        </w:rPr>
-        <w:t xml:space="preserve"> RM, sc</w:t>
+        <w:t>sb RM, sc</w:t>
       </w:r>
       <w:r>
         <w:rPr>
@@ -8443,25 +7495,14 @@
           <w:sz w:val="21"/>
         </w:rPr>
       </w:pPr>
-      <w:proofErr w:type="spellStart"/>
-      <w:r>
-        <w:rPr>
-          <w:rFonts w:ascii="PT Mono" w:hAnsi="PT Mono"/>
-          <w:b/>
-          <w:bCs/>
-          <w:sz w:val="21"/>
-        </w:rPr>
-        <w:t>adi</w:t>
-      </w:r>
-      <w:proofErr w:type="spellEnd"/>
-      <w:r>
-        <w:rPr>
-          <w:rFonts w:ascii="PT Mono" w:hAnsi="PT Mono"/>
-          <w:b/>
-          <w:bCs/>
-          <w:sz w:val="21"/>
-        </w:rPr>
-        <w:t xml:space="preserve"> RM, IMM</w:t>
+      <w:r>
+        <w:rPr>
+          <w:rFonts w:ascii="PT Mono" w:hAnsi="PT Mono"/>
+          <w:b/>
+          <w:bCs/>
+          <w:sz w:val="21"/>
+        </w:rPr>
+        <w:t>adi RM, IMM</w:t>
       </w:r>
     </w:p>
     <w:p>
@@ -8586,25 +7627,14 @@
           <w:sz w:val="21"/>
         </w:rPr>
       </w:pPr>
-      <w:proofErr w:type="spellStart"/>
-      <w:r>
-        <w:rPr>
-          <w:rFonts w:ascii="PT Mono" w:hAnsi="PT Mono"/>
-          <w:b/>
-          <w:bCs/>
-          <w:sz w:val="21"/>
-        </w:rPr>
-        <w:t>sbi</w:t>
-      </w:r>
-      <w:proofErr w:type="spellEnd"/>
-      <w:r>
-        <w:rPr>
-          <w:rFonts w:ascii="PT Mono" w:hAnsi="PT Mono"/>
-          <w:b/>
-          <w:bCs/>
-          <w:sz w:val="21"/>
-        </w:rPr>
-        <w:t xml:space="preserve"> RM, IMM</w:t>
+      <w:r>
+        <w:rPr>
+          <w:rFonts w:ascii="PT Mono" w:hAnsi="PT Mono"/>
+          <w:b/>
+          <w:bCs/>
+          <w:sz w:val="21"/>
+        </w:rPr>
+        <w:t>sbi RM, IMM</w:t>
       </w:r>
     </w:p>
     <w:p>
@@ -8696,26 +7726,7 @@
           <w:sz w:val="21"/>
         </w:rPr>
         <w:tab/>
-      </w:r>
-      <w:proofErr w:type="spellStart"/>
-      <w:r>
-        <w:rPr>
-          <w:rFonts w:ascii="PT Mono" w:hAnsi="PT Mono"/>
-          <w:b/>
-          <w:bCs/>
-          <w:sz w:val="21"/>
-        </w:rPr>
-        <w:t>sb</w:t>
-      </w:r>
-      <w:proofErr w:type="spellEnd"/>
-      <w:r>
-        <w:rPr>
-          <w:rFonts w:ascii="PT Mono" w:hAnsi="PT Mono"/>
-          <w:b/>
-          <w:bCs/>
-          <w:sz w:val="21"/>
-        </w:rPr>
-        <w:t xml:space="preserve"> RM, sc</w:t>
+        <w:t>sb RM, sc</w:t>
       </w:r>
       <w:r>
         <w:rPr>
@@ -8847,27 +7858,7 @@
           <w:sz w:val="21"/>
         </w:rPr>
         <w:tab/>
-        <w:t xml:space="preserve">ad </w:t>
-      </w:r>
-      <w:proofErr w:type="spellStart"/>
-      <w:r>
-        <w:rPr>
-          <w:rFonts w:ascii="PT Mono" w:hAnsi="PT Mono"/>
-          <w:b/>
-          <w:bCs/>
-          <w:sz w:val="21"/>
-        </w:rPr>
-        <w:t>sp</w:t>
-      </w:r>
-      <w:proofErr w:type="spellEnd"/>
-      <w:r>
-        <w:rPr>
-          <w:rFonts w:ascii="PT Mono" w:hAnsi="PT Mono"/>
-          <w:b/>
-          <w:bCs/>
-          <w:sz w:val="21"/>
-        </w:rPr>
-        <w:t>, sc</w:t>
+        <w:t>ad sp, sc</w:t>
       </w:r>
       <w:r>
         <w:rPr>
@@ -8897,46 +7888,7 @@
           <w:sz w:val="21"/>
         </w:rPr>
         <w:tab/>
-      </w:r>
-      <w:proofErr w:type="spellStart"/>
-      <w:r>
-        <w:rPr>
-          <w:rFonts w:ascii="PT Mono" w:hAnsi="PT Mono"/>
-          <w:b/>
-          <w:bCs/>
-          <w:sz w:val="21"/>
-        </w:rPr>
-        <w:t>ld</w:t>
-      </w:r>
-      <w:proofErr w:type="spellEnd"/>
-      <w:r>
-        <w:rPr>
-          <w:rFonts w:ascii="PT Mono" w:hAnsi="PT Mono"/>
-          <w:b/>
-          <w:bCs/>
-          <w:sz w:val="21"/>
-        </w:rPr>
-        <w:t xml:space="preserve"> </w:t>
-      </w:r>
-      <w:proofErr w:type="spellStart"/>
-      <w:r>
-        <w:rPr>
-          <w:rFonts w:ascii="PT Mono" w:hAnsi="PT Mono"/>
-          <w:b/>
-          <w:bCs/>
-          <w:sz w:val="21"/>
-        </w:rPr>
-        <w:t>sp</w:t>
-      </w:r>
-      <w:proofErr w:type="spellEnd"/>
-      <w:r>
-        <w:rPr>
-          <w:rFonts w:ascii="PT Mono" w:hAnsi="PT Mono"/>
-          <w:b/>
-          <w:bCs/>
-          <w:sz w:val="21"/>
-        </w:rPr>
-        <w:t>, MEM</w:t>
+        <w:t>ld sp, MEM</w:t>
       </w:r>
     </w:p>
     <w:p>
@@ -9025,27 +7977,7 @@
           <w:sz w:val="21"/>
         </w:rPr>
         <w:tab/>
-        <w:t xml:space="preserve">*RM = </w:t>
-      </w:r>
-      <w:proofErr w:type="gramStart"/>
-      <w:r>
-        <w:rPr>
-          <w:rFonts w:ascii="PT Mono" w:hAnsi="PT Mono"/>
-          <w:b/>
-          <w:bCs/>
-          <w:sz w:val="21"/>
-        </w:rPr>
-        <w:t>pop(</w:t>
-      </w:r>
-      <w:proofErr w:type="gramEnd"/>
-      <w:r>
-        <w:rPr>
-          <w:rFonts w:ascii="PT Mono" w:hAnsi="PT Mono"/>
-          <w:b/>
-          <w:bCs/>
-          <w:sz w:val="21"/>
-        </w:rPr>
-        <w:t>);</w:t>
+        <w:t>*RM = pop();</w:t>
       </w:r>
     </w:p>
     <w:p>
@@ -9075,19 +8007,8 @@
           <w:sz w:val="21"/>
         </w:rPr>
         <w:tab/>
-        <w:t xml:space="preserve">md RM, </w:t>
-      </w:r>
-      <w:proofErr w:type="spellStart"/>
-      <w:r>
-        <w:rPr>
-          <w:rFonts w:ascii="PT Mono" w:hAnsi="PT Mono"/>
-          <w:b/>
-          <w:bCs/>
-          <w:sz w:val="21"/>
-        </w:rPr>
-        <w:t>sp</w:t>
-      </w:r>
-      <w:proofErr w:type="spellEnd"/>
+        <w:t>md RM, sp</w:t>
+      </w:r>
     </w:p>
     <w:p>
       <w:pPr>
@@ -9126,46 +8047,7 @@
           <w:sz w:val="21"/>
         </w:rPr>
         <w:tab/>
-      </w:r>
-      <w:proofErr w:type="spellStart"/>
-      <w:r>
-        <w:rPr>
-          <w:rFonts w:ascii="PT Mono" w:hAnsi="PT Mono"/>
-          <w:b/>
-          <w:bCs/>
-          <w:sz w:val="21"/>
-        </w:rPr>
-        <w:t>sb</w:t>
-      </w:r>
-      <w:proofErr w:type="spellEnd"/>
-      <w:r>
-        <w:rPr>
-          <w:rFonts w:ascii="PT Mono" w:hAnsi="PT Mono"/>
-          <w:b/>
-          <w:bCs/>
-          <w:sz w:val="21"/>
-        </w:rPr>
-        <w:t xml:space="preserve"> </w:t>
-      </w:r>
-      <w:proofErr w:type="spellStart"/>
-      <w:r>
-        <w:rPr>
-          <w:rFonts w:ascii="PT Mono" w:hAnsi="PT Mono"/>
-          <w:b/>
-          <w:bCs/>
-          <w:sz w:val="21"/>
-        </w:rPr>
-        <w:t>sp</w:t>
-      </w:r>
-      <w:proofErr w:type="spellEnd"/>
-      <w:r>
-        <w:rPr>
-          <w:rFonts w:ascii="PT Mono" w:hAnsi="PT Mono"/>
-          <w:b/>
-          <w:bCs/>
-          <w:sz w:val="21"/>
-        </w:rPr>
-        <w:t>, sc0</w:t>
+        <w:t>sb sp, sc0</w:t>
       </w:r>
     </w:p>
     <w:p>
@@ -9214,26 +8096,7 @@
           <w:sz w:val="21"/>
         </w:rPr>
         <w:tab/>
-      </w:r>
-      <w:proofErr w:type="gramStart"/>
-      <w:r>
-        <w:rPr>
-          <w:rFonts w:ascii="PT Mono" w:hAnsi="PT Mono"/>
-          <w:b/>
-          <w:bCs/>
-          <w:sz w:val="21"/>
-        </w:rPr>
-        <w:t>LABEL(</w:t>
-      </w:r>
-      <w:proofErr w:type="gramEnd"/>
-      <w:r>
-        <w:rPr>
-          <w:rFonts w:ascii="PT Mono" w:hAnsi="PT Mono"/>
-          <w:b/>
-          <w:bCs/>
-          <w:sz w:val="21"/>
-        </w:rPr>
-        <w:t>);</w:t>
+        <w:t>LABEL();</w:t>
       </w:r>
     </w:p>
     <w:p>
@@ -9283,27 +8146,7 @@
           <w:sz w:val="21"/>
         </w:rPr>
         <w:tab/>
-        <w:t xml:space="preserve">ad </w:t>
-      </w:r>
-      <w:proofErr w:type="spellStart"/>
-      <w:r>
-        <w:rPr>
-          <w:rFonts w:ascii="PT Mono" w:hAnsi="PT Mono"/>
-          <w:b/>
-          <w:bCs/>
-          <w:sz w:val="21"/>
-        </w:rPr>
-        <w:t>sp</w:t>
-      </w:r>
-      <w:proofErr w:type="spellEnd"/>
-      <w:r>
-        <w:rPr>
-          <w:rFonts w:ascii="PT Mono" w:hAnsi="PT Mono"/>
-          <w:b/>
-          <w:bCs/>
-          <w:sz w:val="21"/>
-        </w:rPr>
-        <w:t>, sc0</w:t>
+        <w:t>ad sp, sc0</w:t>
       </w:r>
     </w:p>
     <w:p>
@@ -9343,46 +8186,7 @@
           <w:sz w:val="21"/>
         </w:rPr>
         <w:tab/>
-      </w:r>
-      <w:proofErr w:type="spellStart"/>
-      <w:r>
-        <w:rPr>
-          <w:rFonts w:ascii="PT Mono" w:hAnsi="PT Mono"/>
-          <w:b/>
-          <w:bCs/>
-          <w:sz w:val="21"/>
-        </w:rPr>
-        <w:t>ld</w:t>
-      </w:r>
-      <w:proofErr w:type="spellEnd"/>
-      <w:r>
-        <w:rPr>
-          <w:rFonts w:ascii="PT Mono" w:hAnsi="PT Mono"/>
-          <w:b/>
-          <w:bCs/>
-          <w:sz w:val="21"/>
-        </w:rPr>
-        <w:t xml:space="preserve"> </w:t>
-      </w:r>
-      <w:proofErr w:type="spellStart"/>
-      <w:r>
-        <w:rPr>
-          <w:rFonts w:ascii="PT Mono" w:hAnsi="PT Mono"/>
-          <w:b/>
-          <w:bCs/>
-          <w:sz w:val="21"/>
-        </w:rPr>
-        <w:t>sp</w:t>
-      </w:r>
-      <w:proofErr w:type="spellEnd"/>
-      <w:r>
-        <w:rPr>
-          <w:rFonts w:ascii="PT Mono" w:hAnsi="PT Mono"/>
-          <w:b/>
-          <w:bCs/>
-          <w:sz w:val="21"/>
-        </w:rPr>
-        <w:t>, sc0</w:t>
+        <w:t>ld sp, sc0</w:t>
       </w:r>
     </w:p>
     <w:p>
@@ -9402,26 +8206,7 @@
           <w:sz w:val="21"/>
         </w:rPr>
         <w:tab/>
-      </w:r>
-      <w:proofErr w:type="spellStart"/>
-      <w:r>
-        <w:rPr>
-          <w:rFonts w:ascii="PT Mono" w:hAnsi="PT Mono"/>
-          <w:b/>
-          <w:bCs/>
-          <w:sz w:val="21"/>
-        </w:rPr>
-        <w:t>ji</w:t>
-      </w:r>
-      <w:proofErr w:type="spellEnd"/>
-      <w:r>
-        <w:rPr>
-          <w:rFonts w:ascii="PT Mono" w:hAnsi="PT Mono"/>
-          <w:b/>
-          <w:bCs/>
-          <w:sz w:val="21"/>
-        </w:rPr>
-        <w:t xml:space="preserve"> LABEL</w:t>
+        <w:t>ji LABEL</w:t>
       </w:r>
     </w:p>
     <w:p>
@@ -9500,19 +8285,8 @@
           <w:sz w:val="21"/>
         </w:rPr>
         <w:tab/>
-        <w:t xml:space="preserve">md sc1, </w:t>
-      </w:r>
-      <w:proofErr w:type="spellStart"/>
-      <w:r>
-        <w:rPr>
-          <w:rFonts w:ascii="PT Mono" w:hAnsi="PT Mono"/>
-          <w:b/>
-          <w:bCs/>
-          <w:sz w:val="21"/>
-        </w:rPr>
-        <w:t>sp</w:t>
-      </w:r>
-      <w:proofErr w:type="spellEnd"/>
+        <w:t>md sc1, sp</w:t>
+      </w:r>
     </w:p>
     <w:p>
       <w:pPr>
@@ -9551,46 +8325,7 @@
           <w:sz w:val="21"/>
         </w:rPr>
         <w:tab/>
-      </w:r>
-      <w:proofErr w:type="spellStart"/>
-      <w:r>
-        <w:rPr>
-          <w:rFonts w:ascii="PT Mono" w:hAnsi="PT Mono"/>
-          <w:b/>
-          <w:bCs/>
-          <w:sz w:val="21"/>
-        </w:rPr>
-        <w:t>sb</w:t>
-      </w:r>
-      <w:proofErr w:type="spellEnd"/>
-      <w:r>
-        <w:rPr>
-          <w:rFonts w:ascii="PT Mono" w:hAnsi="PT Mono"/>
-          <w:b/>
-          <w:bCs/>
-          <w:sz w:val="21"/>
-        </w:rPr>
-        <w:t xml:space="preserve"> </w:t>
-      </w:r>
-      <w:proofErr w:type="spellStart"/>
-      <w:r>
-        <w:rPr>
-          <w:rFonts w:ascii="PT Mono" w:hAnsi="PT Mono"/>
-          <w:b/>
-          <w:bCs/>
-          <w:sz w:val="21"/>
-        </w:rPr>
-        <w:t>sp</w:t>
-      </w:r>
-      <w:proofErr w:type="spellEnd"/>
-      <w:r>
-        <w:rPr>
-          <w:rFonts w:ascii="PT Mono" w:hAnsi="PT Mono"/>
-          <w:b/>
-          <w:bCs/>
-          <w:sz w:val="21"/>
-        </w:rPr>
-        <w:t>, sc0</w:t>
+        <w:t>sb sp, sc0</w:t>
       </w:r>
     </w:p>
     <w:p>
@@ -9610,26 +8345,7 @@
           <w:sz w:val="21"/>
         </w:rPr>
         <w:tab/>
-      </w:r>
-      <w:proofErr w:type="spellStart"/>
-      <w:r>
-        <w:rPr>
-          <w:rFonts w:ascii="PT Mono" w:hAnsi="PT Mono"/>
-          <w:b/>
-          <w:bCs/>
-          <w:sz w:val="21"/>
-        </w:rPr>
-        <w:t>jm</w:t>
-      </w:r>
-      <w:proofErr w:type="spellEnd"/>
-      <w:r>
-        <w:rPr>
-          <w:rFonts w:ascii="PT Mono" w:hAnsi="PT Mono"/>
-          <w:b/>
-          <w:bCs/>
-          <w:sz w:val="21"/>
-        </w:rPr>
-        <w:t xml:space="preserve"> sc1</w:t>
+        <w:t>jm sc1</w:t>
       </w:r>
     </w:p>
     <w:p>
@@ -9676,27 +8392,7 @@
           <w:bCs/>
           <w:sz w:val="21"/>
         </w:rPr>
-        <w:t>All “</w:t>
-      </w:r>
-      <w:proofErr w:type="spellStart"/>
-      <w:r>
-        <w:rPr>
-          <w:rFonts w:ascii="PT Mono" w:hAnsi="PT Mono"/>
-          <w:b/>
-          <w:bCs/>
-          <w:sz w:val="21"/>
-        </w:rPr>
-        <w:t>sNN</w:t>
-      </w:r>
-      <w:proofErr w:type="spellEnd"/>
-      <w:r>
-        <w:rPr>
-          <w:rFonts w:ascii="PT Mono" w:hAnsi="PT Mono"/>
-          <w:b/>
-          <w:bCs/>
-          <w:sz w:val="21"/>
-        </w:rPr>
-        <w:t xml:space="preserve">” registers are used as arguments. </w:t>
+        <w:t xml:space="preserve">All “sNN” registers are used as arguments. </w:t>
       </w:r>
       <w:r>
         <w:rPr>
@@ -10015,38 +8711,8 @@
           <w:sz w:val="21"/>
         </w:rPr>
         <w:tab/>
-      </w:r>
-      <w:proofErr w:type="spellStart"/>
-      <w:r>
-        <w:rPr>
-          <w:rFonts w:ascii="PT Mono" w:hAnsi="PT Mono"/>
-          <w:b/>
-          <w:bCs/>
-          <w:sz w:val="21"/>
-        </w:rPr>
-        <w:t>sp</w:t>
-      </w:r>
-      <w:proofErr w:type="spellEnd"/>
-      <w:r>
-        <w:rPr>
-          <w:rFonts w:ascii="PT Mono" w:hAnsi="PT Mono"/>
-          <w:b/>
-          <w:bCs/>
-          <w:sz w:val="21"/>
-        </w:rPr>
-        <w:t xml:space="preserve"> and </w:t>
-      </w:r>
-      <w:proofErr w:type="spellStart"/>
-      <w:r>
-        <w:rPr>
-          <w:rFonts w:ascii="PT Mono" w:hAnsi="PT Mono"/>
-          <w:b/>
-          <w:bCs/>
-          <w:sz w:val="21"/>
-        </w:rPr>
-        <w:t>bp</w:t>
-      </w:r>
-      <w:proofErr w:type="spellEnd"/>
+        <w:t>sp and bp</w:t>
+      </w:r>
       <w:r>
         <w:rPr>
           <w:rFonts w:ascii="PT Mono" w:hAnsi="PT Mono"/>
@@ -10070,6 +8736,22 @@
 
 <file path=word/comments.xml><?xml version="1.0" encoding="utf-8"?>
 <w:comments xmlns:wpc="http://schemas.microsoft.com/office/word/2010/wordprocessingCanvas" xmlns:mo="http://schemas.microsoft.com/office/mac/office/2008/main" xmlns:mc="http://schemas.openxmlformats.org/markup-compatibility/2006" xmlns:mv="urn:schemas-microsoft-com:mac:vml" xmlns:o="urn:schemas-microsoft-com:office:office" xmlns:r="http://schemas.openxmlformats.org/officeDocument/2006/relationships" xmlns:m="http://schemas.openxmlformats.org/officeDocument/2006/math" xmlns:v="urn:schemas-microsoft-com:vml" xmlns:wp14="http://schemas.microsoft.com/office/word/2010/wordprocessingDrawing" xmlns:wp="http://schemas.openxmlformats.org/drawingml/2006/wordprocessingDrawing" xmlns:w10="urn:schemas-microsoft-com:office:word" xmlns:w="http://schemas.openxmlformats.org/wordprocessingml/2006/main" xmlns:w14="http://schemas.microsoft.com/office/word/2010/wordml" xmlns:w15="http://schemas.microsoft.com/office/word/2012/wordml" xmlns:wpg="http://schemas.microsoft.com/office/word/2010/wordprocessingGroup" xmlns:wpi="http://schemas.microsoft.com/office/word/2010/wordprocessingInk" xmlns:wne="http://schemas.microsoft.com/office/word/2006/wordml" xmlns:wps="http://schemas.microsoft.com/office/word/2010/wordprocessingShape" mc:Ignorable="w14 w15 wp14">
+  <w:comment w:id="0" w:author="Nicole Mazzuca" w:date="2016-11-05T23:41:00Z" w:initials="NM">
+    <w:p>
+      <w:pPr>
+        <w:pStyle w:val="CommentText"/>
+      </w:pPr>
+      <w:r>
+        <w:rPr>
+          <w:rStyle w:val="CommentReference"/>
+        </w:rPr>
+        <w:annotationRef/>
+      </w:r>
+      <w:r>
+        <w:t>The resident assembler has been lost.</w:t>
+      </w:r>
+    </w:p>
+  </w:comment>
   <w:comment w:id="1" w:author="Nicole Mazzuca" w:date="2016-11-05T23:41:00Z" w:initials="NM">
     <w:p>
       <w:pPr>
@@ -10082,27 +8764,11 @@
         <w:annotationRef/>
       </w:r>
       <w:r>
-        <w:t>The resident assembler has been lost.</w:t>
+        <w:t>This has been lost as well. We’ve written a cross assembler in Rust.</w:t>
       </w:r>
     </w:p>
   </w:comment>
-  <w:comment w:id="2" w:author="Nicole Mazzuca" w:date="2016-11-05T23:41:00Z" w:initials="NM">
-    <w:p>
-      <w:pPr>
-        <w:pStyle w:val="CommentText"/>
-      </w:pPr>
-      <w:r>
-        <w:rPr>
-          <w:rStyle w:val="CommentReference"/>
-        </w:rPr>
-        <w:annotationRef/>
-      </w:r>
-      <w:r>
-        <w:t>This has been lost as well. We’ve written a cross assembler in Rust.</w:t>
-      </w:r>
-    </w:p>
-  </w:comment>
-  <w:comment w:id="3" w:author="Nicole Mazzuca" w:date="2016-11-05T23:42:00Z" w:initials="NM">
+  <w:comment w:id="2" w:author="Nicole Mazzuca" w:date="2016-11-05T23:42:00Z" w:initials="NM">
     <w:p>
       <w:pPr>
         <w:pStyle w:val="CommentText"/>
@@ -10237,7 +8903,7 @@
         <w:b/>
         <w:noProof/>
       </w:rPr>
-      <w:t>3</w:t>
+      <w:t>10</w:t>
     </w:r>
     <w:r>
       <w:rPr>
@@ -11858,7 +10524,7 @@
 </file>
 
 <file path=customXml/itemProps1.xml><?xml version="1.0" encoding="utf-8"?>
-<ds:datastoreItem xmlns:ds="http://schemas.openxmlformats.org/officeDocument/2006/customXml" ds:itemID="{EB65D51C-4618-6C42-9045-842A3FFA94F6}">
+<ds:datastoreItem xmlns:ds="http://schemas.openxmlformats.org/officeDocument/2006/customXml" ds:itemID="{6F0FF5EF-07A0-BF45-BE05-26F718802D7B}">
   <ds:schemaRefs>
     <ds:schemaRef ds:uri="http://schemas.openxmlformats.org/officeDocument/2006/bibliography"/>
   </ds:schemaRefs>

</xml_diff>

<commit_message>
docs, stuff in main
</commit_message>
<xml_diff>
--- a/docs/CYBERT.docx
+++ b/docs/CYBERT.docx
@@ -1240,7 +1240,34 @@
           <w:bCs/>
           <w:sz w:val="21"/>
         </w:rPr>
-        <w:t>A single operation that the computer can do.</w:t>
+        <w:t>A single logical operation</w:t>
+      </w:r>
+      <w:r>
+        <w:rPr>
+          <w:rFonts w:ascii="PT Mono" w:hAnsi="PT Mono"/>
+          <w:b/>
+          <w:bCs/>
+          <w:sz w:val="21"/>
+        </w:rPr>
+        <w:t xml:space="preserve"> </w:t>
+      </w:r>
+      <w:r>
+        <w:rPr>
+          <w:rFonts w:ascii="PT Mono" w:hAnsi="PT Mono"/>
+          <w:b/>
+          <w:bCs/>
+          <w:sz w:val="21"/>
+        </w:rPr>
+        <w:t>for the computer to</w:t>
+      </w:r>
+      <w:r>
+        <w:rPr>
+          <w:rFonts w:ascii="PT Mono" w:hAnsi="PT Mono"/>
+          <w:b/>
+          <w:bCs/>
+          <w:sz w:val="21"/>
+        </w:rPr>
+        <w:t xml:space="preserve"> do.</w:t>
       </w:r>
     </w:p>
     <w:p>
@@ -1284,6 +1311,99 @@
           <w:sz w:val="21"/>
         </w:rPr>
       </w:pPr>
+      <w:r>
+        <w:rPr>
+          <w:rFonts w:ascii="PT Mono" w:hAnsi="PT Mono"/>
+          <w:b/>
+          <w:bCs/>
+          <w:sz w:val="21"/>
+        </w:rPr>
+        <w:t xml:space="preserve">An </w:t>
+      </w:r>
+      <w:r>
+        <w:rPr>
+          <w:rFonts w:ascii="PT Mono" w:hAnsi="PT Mono"/>
+          <w:b/>
+          <w:bCs/>
+          <w:sz w:val="21"/>
+        </w:rPr>
+        <w:t xml:space="preserve">instruction </w:t>
+      </w:r>
+      <w:r>
+        <w:rPr>
+          <w:rFonts w:ascii="PT Mono" w:hAnsi="PT Mono"/>
+          <w:b/>
+          <w:bCs/>
+          <w:sz w:val="21"/>
+        </w:rPr>
+        <w:t xml:space="preserve">corresponding to a single </w:t>
+      </w:r>
+      <w:r>
+        <w:rPr>
+          <w:rFonts w:ascii="PT Mono" w:hAnsi="PT Mono"/>
+          <w:b/>
+          <w:bCs/>
+          <w:sz w:val="21"/>
+        </w:rPr>
+        <w:t>hardware operation.</w:t>
+      </w:r>
+    </w:p>
+    <w:p>
+      <w:pPr>
+        <w:rPr>
+          <w:rFonts w:ascii="PT Mono" w:hAnsi="PT Mono"/>
+          <w:b/>
+          <w:bCs/>
+          <w:sz w:val="21"/>
+        </w:rPr>
+      </w:pPr>
+    </w:p>
+    <w:p>
+      <w:pPr>
+        <w:rPr>
+          <w:rFonts w:ascii="PT Mono" w:hAnsi="PT Mono"/>
+          <w:b/>
+          <w:bCs/>
+          <w:sz w:val="21"/>
+        </w:rPr>
+      </w:pPr>
+      <w:r>
+        <w:rPr>
+          <w:rFonts w:ascii="PT Mono" w:hAnsi="PT Mono"/>
+          <w:b/>
+          <w:bCs/>
+          <w:sz w:val="21"/>
+        </w:rPr>
+        <w:t>Pseudo Instruction</w:t>
+      </w:r>
+    </w:p>
+    <w:p>
+      <w:pPr>
+        <w:rPr>
+          <w:rFonts w:ascii="PT Mono" w:hAnsi="PT Mono"/>
+          <w:b/>
+          <w:bCs/>
+          <w:sz w:val="21"/>
+        </w:rPr>
+      </w:pPr>
+      <w:r>
+        <w:rPr>
+          <w:rFonts w:ascii="PT Mono" w:hAnsi="PT Mono"/>
+          <w:b/>
+          <w:bCs/>
+          <w:sz w:val="21"/>
+        </w:rPr>
+        <w:tab/>
+      </w:r>
+      <w:r>
+        <w:rPr>
+          <w:rFonts w:ascii="PT Mono" w:hAnsi="PT Mono"/>
+          <w:b/>
+          <w:bCs/>
+          <w:sz w:val="21"/>
+        </w:rPr>
+        <w:t>An instruction made up of multiple base instructions.</w:t>
+      </w:r>
     </w:p>
     <w:p>
       <w:pPr>
@@ -1429,16 +1549,43 @@
           <w:bCs/>
           <w:sz w:val="21"/>
         </w:rPr>
-        <w:t xml:space="preserve"> By convention, from 3</w:t>
-      </w:r>
-      <w:r>
-        <w:rPr>
-          <w:rFonts w:ascii="PT Mono" w:hAnsi="PT Mono"/>
-          <w:b/>
-          <w:bCs/>
-          <w:sz w:val="21"/>
-        </w:rPr>
-        <w:t>00h to 1000h.</w:t>
+        <w:t xml:space="preserve"> By convention, from </w:t>
+      </w:r>
+      <w:r>
+        <w:rPr>
+          <w:rFonts w:ascii="PT Mono" w:hAnsi="PT Mono"/>
+          <w:b/>
+          <w:bCs/>
+          <w:sz w:val="21"/>
+        </w:rPr>
+        <w:t>0x</w:t>
+      </w:r>
+      <w:r>
+        <w:rPr>
+          <w:rFonts w:ascii="PT Mono" w:hAnsi="PT Mono"/>
+          <w:b/>
+          <w:bCs/>
+          <w:sz w:val="21"/>
+        </w:rPr>
+        <w:t>3</w:t>
+      </w:r>
+      <w:r>
+        <w:rPr>
+          <w:rFonts w:ascii="PT Mono" w:hAnsi="PT Mono"/>
+          <w:b/>
+          <w:bCs/>
+          <w:sz w:val="21"/>
+        </w:rPr>
+        <w:t>00 to 0x1000</w:t>
+      </w:r>
+      <w:r>
+        <w:rPr>
+          <w:rFonts w:ascii="PT Mono" w:hAnsi="PT Mono"/>
+          <w:b/>
+          <w:bCs/>
+          <w:sz w:val="21"/>
+        </w:rPr>
+        <w:t>.</w:t>
       </w:r>
     </w:p>
     <w:p>
@@ -1488,7 +1635,25 @@
           <w:bCs/>
           <w:sz w:val="21"/>
         </w:rPr>
-        <w:t>The register address which holds the address of the current instruction. Always at memory address 0h.</w:t>
+        <w:t>The register address which holds the address of the current instruct</w:t>
+      </w:r>
+      <w:r>
+        <w:rPr>
+          <w:rFonts w:ascii="PT Mono" w:hAnsi="PT Mono"/>
+          <w:b/>
+          <w:bCs/>
+          <w:sz w:val="21"/>
+        </w:rPr>
+        <w:t>ion. Always at memory address 0x0</w:t>
+      </w:r>
+      <w:r>
+        <w:rPr>
+          <w:rFonts w:ascii="PT Mono" w:hAnsi="PT Mono"/>
+          <w:b/>
+          <w:bCs/>
+          <w:sz w:val="21"/>
+        </w:rPr>
+        <w:t>.</w:t>
       </w:r>
     </w:p>
     <w:p>
@@ -1538,7 +1703,25 @@
           <w:bCs/>
           <w:sz w:val="21"/>
         </w:rPr>
-        <w:t>The register address which holds the current address of the top of the stack. By convention, always at memory address 1h.</w:t>
+        <w:t>The register address which holds the current address of the top of the stack. By convent</w:t>
+      </w:r>
+      <w:r>
+        <w:rPr>
+          <w:rFonts w:ascii="PT Mono" w:hAnsi="PT Mono"/>
+          <w:b/>
+          <w:bCs/>
+          <w:sz w:val="21"/>
+        </w:rPr>
+        <w:t>ion, always at memory address 0x1</w:t>
+      </w:r>
+      <w:r>
+        <w:rPr>
+          <w:rFonts w:ascii="PT Mono" w:hAnsi="PT Mono"/>
+          <w:b/>
+          <w:bCs/>
+          <w:sz w:val="21"/>
+        </w:rPr>
+        <w:t>.</w:t>
       </w:r>
     </w:p>
     <w:p>
@@ -2003,7 +2186,25 @@
           <w:bCs/>
           <w:sz w:val="21"/>
         </w:rPr>
-        <w:t>For those readers who do understand programming concepts, several features of the CYBERTRONIX Cyber-Tronix64k microcomputer are described below. They include:</w:t>
+        <w:t>For those readers who do understand programming concepts, several fe</w:t>
+      </w:r>
+      <w:r>
+        <w:rPr>
+          <w:rFonts w:ascii="PT Mono" w:hAnsi="PT Mono"/>
+          <w:b/>
+          <w:bCs/>
+          <w:sz w:val="21"/>
+        </w:rPr>
+        <w:t>atures of the CYBERTRONIX Cyber</w:t>
+      </w:r>
+      <w:r>
+        <w:rPr>
+          <w:rFonts w:ascii="PT Mono" w:hAnsi="PT Mono"/>
+          <w:b/>
+          <w:bCs/>
+          <w:sz w:val="21"/>
+        </w:rPr>
+        <w:t>Tronix64k microcomputer are described below. They include:</w:t>
       </w:r>
     </w:p>
     <w:p>
@@ -2547,7 +2748,16 @@
           <w:bCs/>
           <w:sz w:val="21"/>
         </w:rPr>
-        <w:t xml:space="preserve">runs on any computer having a B compiler whose word size is 16 bits or greater, and generates programs which run on the </w:t>
+        <w:t>runs on any computer having a C</w:t>
+      </w:r>
+      <w:r>
+        <w:rPr>
+          <w:rFonts w:ascii="PT Mono" w:hAnsi="PT Mono"/>
+          <w:b/>
+          <w:bCs/>
+          <w:sz w:val="21"/>
+        </w:rPr>
+        <w:t xml:space="preserve"> compiler whose word size is 16 bits or greater, and generates programs which run on the </w:t>
       </w:r>
       <w:r>
         <w:rPr>
@@ -2646,7 +2856,25 @@
           <w:bCs/>
           <w:sz w:val="21"/>
         </w:rPr>
-        <w:t>the assembly language has a macro capability</w:t>
+        <w:t>t</w:t>
+      </w:r>
+      <w:r>
+        <w:rPr>
+          <w:rFonts w:ascii="PT Mono" w:hAnsi="PT Mono"/>
+          <w:b/>
+          <w:bCs/>
+          <w:sz w:val="21"/>
+        </w:rPr>
+        <w:t xml:space="preserve">he assembler </w:t>
+      </w:r>
+      <w:r>
+        <w:rPr>
+          <w:rFonts w:ascii="PT Mono" w:hAnsi="PT Mono"/>
+          <w:b/>
+          <w:bCs/>
+          <w:sz w:val="21"/>
+        </w:rPr>
+        <w:t>language has a macro capability</w:t>
       </w:r>
       <w:commentRangeEnd w:id="2"/>
       <w:r>
@@ -2662,7 +2890,25 @@
           <w:bCs/>
           <w:sz w:val="21"/>
         </w:rPr>
-        <w:t xml:space="preserve"> which allows users to tailor the assembly language </w:t>
+        <w:t xml:space="preserve"> which all</w:t>
+      </w:r>
+      <w:r>
+        <w:rPr>
+          <w:rFonts w:ascii="PT Mono" w:hAnsi="PT Mono"/>
+          <w:b/>
+          <w:bCs/>
+          <w:sz w:val="21"/>
+        </w:rPr>
+        <w:t>ows users to tailor the assembler</w:t>
+      </w:r>
+      <w:r>
+        <w:rPr>
+          <w:rFonts w:ascii="PT Mono" w:hAnsi="PT Mono"/>
+          <w:b/>
+          <w:bCs/>
+          <w:sz w:val="21"/>
+        </w:rPr>
+        <w:t xml:space="preserve"> language </w:t>
       </w:r>
       <w:r>
         <w:rPr>
@@ -2709,7 +2955,27 @@
           <w:bCs/>
           <w:sz w:val="21"/>
         </w:rPr>
-        <w:t>4k. Information is presented in this section at a level that provides a programmer with necessary background in order to write efficient programs.</w:t>
+        <w:t xml:space="preserve">4k. Information is presented in this section at a level that provides a programmer with necessary background </w:t>
+      </w:r>
+      <w:proofErr w:type="gramStart"/>
+      <w:r>
+        <w:rPr>
+          <w:rFonts w:ascii="PT Mono" w:hAnsi="PT Mono"/>
+          <w:b/>
+          <w:bCs/>
+          <w:sz w:val="21"/>
+        </w:rPr>
+        <w:t>in order to</w:t>
+      </w:r>
+      <w:proofErr w:type="gramEnd"/>
+      <w:r>
+        <w:rPr>
+          <w:rFonts w:ascii="PT Mono" w:hAnsi="PT Mono"/>
+          <w:b/>
+          <w:bCs/>
+          <w:sz w:val="21"/>
+        </w:rPr>
+        <w:t xml:space="preserve"> write efficient programs.</w:t>
       </w:r>
     </w:p>
     <w:p>
@@ -2772,7 +3038,27 @@
           <w:bCs/>
           <w:sz w:val="21"/>
         </w:rPr>
-        <w:t>. These are similar to the “registers” of other architectures</w:t>
+        <w:t xml:space="preserve">. These are </w:t>
+      </w:r>
+      <w:proofErr w:type="gramStart"/>
+      <w:r>
+        <w:rPr>
+          <w:rFonts w:ascii="PT Mono" w:hAnsi="PT Mono"/>
+          <w:b/>
+          <w:bCs/>
+          <w:sz w:val="21"/>
+        </w:rPr>
+        <w:t>similar to</w:t>
+      </w:r>
+      <w:proofErr w:type="gramEnd"/>
+      <w:r>
+        <w:rPr>
+          <w:rFonts w:ascii="PT Mono" w:hAnsi="PT Mono"/>
+          <w:b/>
+          <w:bCs/>
+          <w:sz w:val="21"/>
+        </w:rPr>
+        <w:t xml:space="preserve"> the “registers” of other architectures</w:t>
       </w:r>
       <w:r>
         <w:rPr>
@@ -2979,7 +3265,27 @@
           <w:bCs/>
           <w:sz w:val="21"/>
         </w:rPr>
-        <w:t xml:space="preserve"> used as a stack. At bootup, the stack pointer is initialized to</w:t>
+        <w:t xml:space="preserve"> used as a stack. At </w:t>
+      </w:r>
+      <w:proofErr w:type="spellStart"/>
+      <w:r>
+        <w:rPr>
+          <w:rFonts w:ascii="PT Mono" w:hAnsi="PT Mono"/>
+          <w:b/>
+          <w:bCs/>
+          <w:sz w:val="21"/>
+        </w:rPr>
+        <w:t>bootup</w:t>
+      </w:r>
+      <w:proofErr w:type="spellEnd"/>
+      <w:r>
+        <w:rPr>
+          <w:rFonts w:ascii="PT Mono" w:hAnsi="PT Mono"/>
+          <w:b/>
+          <w:bCs/>
+          <w:sz w:val="21"/>
+        </w:rPr>
+        <w:t>, the stack pointer is initialized to</w:t>
       </w:r>
       <w:r>
         <w:rPr>
@@ -3102,16 +3408,16 @@
           <w:bCs/>
           <w:sz w:val="21"/>
         </w:rPr>
-        <w:t>. Two very useful memory locations in the default layout is 0x20</w:t>
-      </w:r>
-      <w:r>
-        <w:rPr>
-          <w:rFonts w:ascii="PT Mono" w:hAnsi="PT Mono"/>
-          <w:b/>
-          <w:bCs/>
-          <w:sz w:val="21"/>
-        </w:rPr>
-        <w:t>0 and 0x201, which are used as</w:t>
+        <w:t>. Two very useful memory lo</w:t>
+      </w:r>
+      <w:r>
+        <w:rPr>
+          <w:rFonts w:ascii="PT Mono" w:hAnsi="PT Mono"/>
+          <w:b/>
+          <w:bCs/>
+          <w:sz w:val="21"/>
+        </w:rPr>
+        <w:t>cations in the default layout are</w:t>
       </w:r>
       <w:bookmarkStart w:id="3" w:name="_GoBack"/>
       <w:bookmarkEnd w:id="3"/>
@@ -3122,6 +3428,24 @@
           <w:bCs/>
           <w:sz w:val="21"/>
         </w:rPr>
+        <w:t xml:space="preserve"> 0x20</w:t>
+      </w:r>
+      <w:r>
+        <w:rPr>
+          <w:rFonts w:ascii="PT Mono" w:hAnsi="PT Mono"/>
+          <w:b/>
+          <w:bCs/>
+          <w:sz w:val="21"/>
+        </w:rPr>
+        <w:t>0 and 0x201, which are used as</w:t>
+      </w:r>
+      <w:r>
+        <w:rPr>
+          <w:rFonts w:ascii="PT Mono" w:hAnsi="PT Mono"/>
+          <w:b/>
+          <w:bCs/>
+          <w:sz w:val="21"/>
+        </w:rPr>
         <w:t xml:space="preserve"> character by character</w:t>
       </w:r>
       <w:r>
@@ -3326,7 +3650,27 @@
           <w:bCs/>
           <w:sz w:val="21"/>
         </w:rPr>
-        <w:t>; at bootup, it is initialize</w:t>
+        <w:t xml:space="preserve">; at </w:t>
+      </w:r>
+      <w:proofErr w:type="spellStart"/>
+      <w:r>
+        <w:rPr>
+          <w:rFonts w:ascii="PT Mono" w:hAnsi="PT Mono"/>
+          <w:b/>
+          <w:bCs/>
+          <w:sz w:val="21"/>
+        </w:rPr>
+        <w:t>bootup</w:t>
+      </w:r>
+      <w:proofErr w:type="spellEnd"/>
+      <w:r>
+        <w:rPr>
+          <w:rFonts w:ascii="PT Mono" w:hAnsi="PT Mono"/>
+          <w:b/>
+          <w:bCs/>
+          <w:sz w:val="21"/>
+        </w:rPr>
+        <w:t>, it is initialize</w:t>
       </w:r>
       <w:r>
         <w:rPr>
@@ -3389,7 +3733,27 @@
           <w:bCs/>
           <w:sz w:val="21"/>
         </w:rPr>
-        <w:t xml:space="preserve">, and also initialized to </w:t>
+        <w:t xml:space="preserve">, </w:t>
+      </w:r>
+      <w:proofErr w:type="gramStart"/>
+      <w:r>
+        <w:rPr>
+          <w:rFonts w:ascii="PT Mono" w:hAnsi="PT Mono"/>
+          <w:b/>
+          <w:bCs/>
+          <w:sz w:val="21"/>
+        </w:rPr>
+        <w:t>and also</w:t>
+      </w:r>
+      <w:proofErr w:type="gramEnd"/>
+      <w:r>
+        <w:rPr>
+          <w:rFonts w:ascii="PT Mono" w:hAnsi="PT Mono"/>
+          <w:b/>
+          <w:bCs/>
+          <w:sz w:val="21"/>
+        </w:rPr>
+        <w:t xml:space="preserve"> initialized to </w:t>
       </w:r>
       <w:r>
         <w:rPr>
@@ -3425,7 +3789,27 @@
           <w:bCs/>
           <w:sz w:val="21"/>
         </w:rPr>
-        <w:t>; and finally, assembler scratch, “scN”, the four registers from</w:t>
+        <w:t>; and finally, assembler scratch, “</w:t>
+      </w:r>
+      <w:proofErr w:type="spellStart"/>
+      <w:r>
+        <w:rPr>
+          <w:rFonts w:ascii="PT Mono" w:hAnsi="PT Mono"/>
+          <w:b/>
+          <w:bCs/>
+          <w:sz w:val="21"/>
+        </w:rPr>
+        <w:t>scN</w:t>
+      </w:r>
+      <w:proofErr w:type="spellEnd"/>
+      <w:r>
+        <w:rPr>
+          <w:rFonts w:ascii="PT Mono" w:hAnsi="PT Mono"/>
+          <w:b/>
+          <w:bCs/>
+          <w:sz w:val="21"/>
+        </w:rPr>
+        <w:t>”, the four registers from</w:t>
       </w:r>
       <w:r>
         <w:rPr>
@@ -3479,25 +3863,85 @@
           <w:bCs/>
           <w:sz w:val="21"/>
         </w:rPr>
-        <w:t>ese, according to convention, 0x10 to 0x40</w:t>
-      </w:r>
-      <w:r>
-        <w:rPr>
-          <w:rFonts w:ascii="PT Mono" w:hAnsi="PT Mono"/>
-          <w:b/>
-          <w:bCs/>
-          <w:sz w:val="21"/>
-        </w:rPr>
-        <w:t xml:space="preserve"> is “callee save” register memory</w:t>
-      </w:r>
-      <w:r>
-        <w:rPr>
-          <w:rFonts w:ascii="PT Mono" w:hAnsi="PT Mono"/>
-          <w:b/>
-          <w:bCs/>
-          <w:sz w:val="21"/>
-        </w:rPr>
-        <w:t>, known as “rNN” in the assembly</w:t>
+        <w:t xml:space="preserve">ese, </w:t>
+      </w:r>
+      <w:proofErr w:type="gramStart"/>
+      <w:r>
+        <w:rPr>
+          <w:rFonts w:ascii="PT Mono" w:hAnsi="PT Mono"/>
+          <w:b/>
+          <w:bCs/>
+          <w:sz w:val="21"/>
+        </w:rPr>
+        <w:t>according to</w:t>
+      </w:r>
+      <w:proofErr w:type="gramEnd"/>
+      <w:r>
+        <w:rPr>
+          <w:rFonts w:ascii="PT Mono" w:hAnsi="PT Mono"/>
+          <w:b/>
+          <w:bCs/>
+          <w:sz w:val="21"/>
+        </w:rPr>
+        <w:t xml:space="preserve"> convention, 0x10 to 0x40</w:t>
+      </w:r>
+      <w:r>
+        <w:rPr>
+          <w:rFonts w:ascii="PT Mono" w:hAnsi="PT Mono"/>
+          <w:b/>
+          <w:bCs/>
+          <w:sz w:val="21"/>
+        </w:rPr>
+        <w:t xml:space="preserve"> is “</w:t>
+      </w:r>
+      <w:proofErr w:type="spellStart"/>
+      <w:r>
+        <w:rPr>
+          <w:rFonts w:ascii="PT Mono" w:hAnsi="PT Mono"/>
+          <w:b/>
+          <w:bCs/>
+          <w:sz w:val="21"/>
+        </w:rPr>
+        <w:t>callee</w:t>
+      </w:r>
+      <w:proofErr w:type="spellEnd"/>
+      <w:r>
+        <w:rPr>
+          <w:rFonts w:ascii="PT Mono" w:hAnsi="PT Mono"/>
+          <w:b/>
+          <w:bCs/>
+          <w:sz w:val="21"/>
+        </w:rPr>
+        <w:t xml:space="preserve"> save” register memory</w:t>
+      </w:r>
+      <w:r>
+        <w:rPr>
+          <w:rFonts w:ascii="PT Mono" w:hAnsi="PT Mono"/>
+          <w:b/>
+          <w:bCs/>
+          <w:sz w:val="21"/>
+        </w:rPr>
+        <w:t>, known as “</w:t>
+      </w:r>
+      <w:proofErr w:type="spellStart"/>
+      <w:r>
+        <w:rPr>
+          <w:rFonts w:ascii="PT Mono" w:hAnsi="PT Mono"/>
+          <w:b/>
+          <w:bCs/>
+          <w:sz w:val="21"/>
+        </w:rPr>
+        <w:t>rNN</w:t>
+      </w:r>
+      <w:proofErr w:type="spellEnd"/>
+      <w:r>
+        <w:rPr>
+          <w:rFonts w:ascii="PT Mono" w:hAnsi="PT Mono"/>
+          <w:b/>
+          <w:bCs/>
+          <w:sz w:val="21"/>
+        </w:rPr>
+        <w:t>” in the assembler</w:t>
       </w:r>
       <w:r>
         <w:rPr>
@@ -3587,7 +4031,27 @@
           <w:bCs/>
           <w:sz w:val="21"/>
         </w:rPr>
-        <w:t>, or “sNN” in the assembler</w:t>
+        <w:t>, or “</w:t>
+      </w:r>
+      <w:proofErr w:type="spellStart"/>
+      <w:r>
+        <w:rPr>
+          <w:rFonts w:ascii="PT Mono" w:hAnsi="PT Mono"/>
+          <w:b/>
+          <w:bCs/>
+          <w:sz w:val="21"/>
+        </w:rPr>
+        <w:t>sNN</w:t>
+      </w:r>
+      <w:proofErr w:type="spellEnd"/>
+      <w:r>
+        <w:rPr>
+          <w:rFonts w:ascii="PT Mono" w:hAnsi="PT Mono"/>
+          <w:b/>
+          <w:bCs/>
+          <w:sz w:val="21"/>
+        </w:rPr>
+        <w:t>” in the assembler</w:t>
       </w:r>
       <w:r>
         <w:rPr>
@@ -4057,7 +4521,27 @@
           <w:bCs/>
           <w:sz w:val="21"/>
         </w:rPr>
-        <w:t xml:space="preserve"> The explanation uses a pseudo-C language in order to show what the instruction does</w:t>
+        <w:t xml:space="preserve"> The explanation uses a pseudo-C language </w:t>
+      </w:r>
+      <w:proofErr w:type="gramStart"/>
+      <w:r>
+        <w:rPr>
+          <w:rFonts w:ascii="PT Mono" w:hAnsi="PT Mono"/>
+          <w:b/>
+          <w:bCs/>
+          <w:sz w:val="21"/>
+        </w:rPr>
+        <w:t>in order to</w:t>
+      </w:r>
+      <w:proofErr w:type="gramEnd"/>
+      <w:r>
+        <w:rPr>
+          <w:rFonts w:ascii="PT Mono" w:hAnsi="PT Mono"/>
+          <w:b/>
+          <w:bCs/>
+          <w:sz w:val="21"/>
+        </w:rPr>
+        <w:t xml:space="preserve"> show what the instruction does</w:t>
       </w:r>
       <w:r>
         <w:rPr>
@@ -4194,8 +4678,19 @@
           <w:bCs/>
           <w:sz w:val="21"/>
         </w:rPr>
-        <w:t xml:space="preserve"> RM,IMM</w:t>
-      </w:r>
+        <w:t xml:space="preserve"> </w:t>
+      </w:r>
+      <w:proofErr w:type="gramStart"/>
+      <w:r>
+        <w:rPr>
+          <w:rFonts w:ascii="PT Mono" w:hAnsi="PT Mono"/>
+          <w:b/>
+          <w:bCs/>
+          <w:sz w:val="21"/>
+        </w:rPr>
+        <w:t>RM,IMM</w:t>
+      </w:r>
+      <w:proofErr w:type="gramEnd"/>
     </w:p>
     <w:p>
       <w:pPr>
@@ -4280,16 +4775,36 @@
           <w:bCs/>
           <w:sz w:val="21"/>
         </w:rPr>
-        <w:t>|RM</w:t>
-      </w:r>
-      <w:r>
-        <w:rPr>
-          <w:rFonts w:ascii="PT Mono" w:hAnsi="PT Mono"/>
-          <w:b/>
-          <w:bCs/>
-          <w:sz w:val="21"/>
-        </w:rPr>
-        <w:t>][I</w:t>
+        <w:t>|</w:t>
+      </w:r>
+      <w:proofErr w:type="gramStart"/>
+      <w:r>
+        <w:rPr>
+          <w:rFonts w:ascii="PT Mono" w:hAnsi="PT Mono"/>
+          <w:b/>
+          <w:bCs/>
+          <w:sz w:val="21"/>
+        </w:rPr>
+        <w:t>RM</w:t>
+      </w:r>
+      <w:r>
+        <w:rPr>
+          <w:rFonts w:ascii="PT Mono" w:hAnsi="PT Mono"/>
+          <w:b/>
+          <w:bCs/>
+          <w:sz w:val="21"/>
+        </w:rPr>
+        <w:t>][</w:t>
+      </w:r>
+      <w:proofErr w:type="gramEnd"/>
+      <w:r>
+        <w:rPr>
+          <w:rFonts w:ascii="PT Mono" w:hAnsi="PT Mono"/>
+          <w:b/>
+          <w:bCs/>
+          <w:sz w:val="21"/>
+        </w:rPr>
+        <w:t>I</w:t>
       </w:r>
       <w:r>
         <w:rPr>
@@ -4346,8 +4861,19 @@
           <w:bCs/>
           <w:sz w:val="21"/>
         </w:rPr>
-        <w:t xml:space="preserve"> RM,MEM</w:t>
-      </w:r>
+        <w:t xml:space="preserve"> </w:t>
+      </w:r>
+      <w:proofErr w:type="gramStart"/>
+      <w:r>
+        <w:rPr>
+          <w:rFonts w:ascii="PT Mono" w:hAnsi="PT Mono"/>
+          <w:b/>
+          <w:bCs/>
+          <w:sz w:val="21"/>
+        </w:rPr>
+        <w:t>RM,MEM</w:t>
+      </w:r>
+      <w:proofErr w:type="gramEnd"/>
     </w:p>
     <w:p>
       <w:pPr>
@@ -4442,6 +4968,7 @@
         </w:rPr>
         <w:t>|</w:t>
       </w:r>
+      <w:proofErr w:type="gramStart"/>
       <w:r>
         <w:rPr>
           <w:rFonts w:ascii="PT Mono" w:hAnsi="PT Mono"/>
@@ -4460,6 +4987,7 @@
         </w:rPr>
         <w:t>][</w:t>
       </w:r>
+      <w:proofErr w:type="gramEnd"/>
       <w:r>
         <w:rPr>
           <w:rFonts w:ascii="PT Mono" w:hAnsi="PT Mono"/>
@@ -4515,8 +5043,19 @@
           <w:bCs/>
           <w:sz w:val="21"/>
         </w:rPr>
-        <w:t xml:space="preserve"> RM,MEM</w:t>
-      </w:r>
+        <w:t xml:space="preserve"> </w:t>
+      </w:r>
+      <w:proofErr w:type="gramStart"/>
+      <w:r>
+        <w:rPr>
+          <w:rFonts w:ascii="PT Mono" w:hAnsi="PT Mono"/>
+          <w:b/>
+          <w:bCs/>
+          <w:sz w:val="21"/>
+        </w:rPr>
+        <w:t>RM,MEM</w:t>
+      </w:r>
+      <w:proofErr w:type="gramEnd"/>
     </w:p>
     <w:p>
       <w:pPr>
@@ -4602,16 +5141,36 @@
           <w:bCs/>
           <w:sz w:val="21"/>
         </w:rPr>
-        <w:t>|RM</w:t>
-      </w:r>
-      <w:r>
-        <w:rPr>
-          <w:rFonts w:ascii="PT Mono" w:hAnsi="PT Mono"/>
-          <w:b/>
-          <w:bCs/>
-          <w:sz w:val="21"/>
-        </w:rPr>
-        <w:t>][M</w:t>
+        <w:t>|</w:t>
+      </w:r>
+      <w:proofErr w:type="gramStart"/>
+      <w:r>
+        <w:rPr>
+          <w:rFonts w:ascii="PT Mono" w:hAnsi="PT Mono"/>
+          <w:b/>
+          <w:bCs/>
+          <w:sz w:val="21"/>
+        </w:rPr>
+        <w:t>RM</w:t>
+      </w:r>
+      <w:r>
+        <w:rPr>
+          <w:rFonts w:ascii="PT Mono" w:hAnsi="PT Mono"/>
+          <w:b/>
+          <w:bCs/>
+          <w:sz w:val="21"/>
+        </w:rPr>
+        <w:t>][</w:t>
+      </w:r>
+      <w:proofErr w:type="gramEnd"/>
+      <w:r>
+        <w:rPr>
+          <w:rFonts w:ascii="PT Mono" w:hAnsi="PT Mono"/>
+          <w:b/>
+          <w:bCs/>
+          <w:sz w:val="21"/>
+        </w:rPr>
+        <w:t>M</w:t>
       </w:r>
       <w:r>
         <w:rPr>
@@ -4652,6 +5211,7 @@
           <w:sz w:val="21"/>
         </w:rPr>
       </w:pPr>
+      <w:proofErr w:type="spellStart"/>
       <w:r>
         <w:rPr>
           <w:rFonts w:ascii="PT Mono" w:hAnsi="PT Mono"/>
@@ -4661,6 +5221,7 @@
         </w:rPr>
         <w:t>ld</w:t>
       </w:r>
+      <w:proofErr w:type="spellEnd"/>
       <w:r>
         <w:rPr>
           <w:rFonts w:ascii="PT Mono" w:hAnsi="PT Mono"/>
@@ -4670,6 +5231,7 @@
         </w:rPr>
         <w:t xml:space="preserve"> </w:t>
       </w:r>
+      <w:proofErr w:type="gramStart"/>
       <w:r>
         <w:rPr>
           <w:rFonts w:ascii="PT Mono" w:hAnsi="PT Mono"/>
@@ -4679,6 +5241,7 @@
         </w:rPr>
         <w:t>RM,MEM</w:t>
       </w:r>
+      <w:proofErr w:type="gramEnd"/>
     </w:p>
     <w:p>
       <w:pPr>
@@ -4736,7 +5299,27 @@
           <w:bCs/>
           <w:sz w:val="21"/>
         </w:rPr>
-        <w:t>|RM][MEM]</w:t>
+        <w:t>|</w:t>
+      </w:r>
+      <w:proofErr w:type="gramStart"/>
+      <w:r>
+        <w:rPr>
+          <w:rFonts w:ascii="PT Mono" w:hAnsi="PT Mono"/>
+          <w:b/>
+          <w:bCs/>
+          <w:sz w:val="21"/>
+        </w:rPr>
+        <w:t>RM][</w:t>
+      </w:r>
+      <w:proofErr w:type="gramEnd"/>
+      <w:r>
+        <w:rPr>
+          <w:rFonts w:ascii="PT Mono" w:hAnsi="PT Mono"/>
+          <w:b/>
+          <w:bCs/>
+          <w:sz w:val="21"/>
+        </w:rPr>
+        <w:t>MEM]</w:t>
       </w:r>
     </w:p>
     <w:p>
@@ -4759,6 +5342,7 @@
           <w:sz w:val="21"/>
         </w:rPr>
       </w:pPr>
+      <w:proofErr w:type="spellStart"/>
       <w:r>
         <w:rPr>
           <w:rFonts w:ascii="PT Mono" w:hAnsi="PT Mono"/>
@@ -4768,15 +5352,27 @@
         </w:rPr>
         <w:t>st</w:t>
       </w:r>
-      <w:r>
-        <w:rPr>
-          <w:rFonts w:ascii="PT Mono" w:hAnsi="PT Mono"/>
-          <w:b/>
-          <w:bCs/>
-          <w:sz w:val="21"/>
-        </w:rPr>
-        <w:t xml:space="preserve"> RM,MEM</w:t>
-      </w:r>
+      <w:proofErr w:type="spellEnd"/>
+      <w:r>
+        <w:rPr>
+          <w:rFonts w:ascii="PT Mono" w:hAnsi="PT Mono"/>
+          <w:b/>
+          <w:bCs/>
+          <w:sz w:val="21"/>
+        </w:rPr>
+        <w:t xml:space="preserve"> </w:t>
+      </w:r>
+      <w:proofErr w:type="gramStart"/>
+      <w:r>
+        <w:rPr>
+          <w:rFonts w:ascii="PT Mono" w:hAnsi="PT Mono"/>
+          <w:b/>
+          <w:bCs/>
+          <w:sz w:val="21"/>
+        </w:rPr>
+        <w:t>RM,MEM</w:t>
+      </w:r>
+      <w:proofErr w:type="gramEnd"/>
     </w:p>
     <w:p>
       <w:pPr>
@@ -4834,7 +5430,27 @@
           <w:bCs/>
           <w:sz w:val="21"/>
         </w:rPr>
-        <w:t>|RM][MEM]</w:t>
+        <w:t>|</w:t>
+      </w:r>
+      <w:proofErr w:type="gramStart"/>
+      <w:r>
+        <w:rPr>
+          <w:rFonts w:ascii="PT Mono" w:hAnsi="PT Mono"/>
+          <w:b/>
+          <w:bCs/>
+          <w:sz w:val="21"/>
+        </w:rPr>
+        <w:t>RM][</w:t>
+      </w:r>
+      <w:proofErr w:type="gramEnd"/>
+      <w:r>
+        <w:rPr>
+          <w:rFonts w:ascii="PT Mono" w:hAnsi="PT Mono"/>
+          <w:b/>
+          <w:bCs/>
+          <w:sz w:val="21"/>
+        </w:rPr>
+        <w:t>MEM]</w:t>
       </w:r>
     </w:p>
     <w:p>
@@ -4873,8 +5489,19 @@
           <w:bCs/>
           <w:sz w:val="21"/>
         </w:rPr>
-        <w:t xml:space="preserve"> RM,MEM</w:t>
-      </w:r>
+        <w:t xml:space="preserve"> </w:t>
+      </w:r>
+      <w:proofErr w:type="gramStart"/>
+      <w:r>
+        <w:rPr>
+          <w:rFonts w:ascii="PT Mono" w:hAnsi="PT Mono"/>
+          <w:b/>
+          <w:bCs/>
+          <w:sz w:val="21"/>
+        </w:rPr>
+        <w:t>RM,MEM</w:t>
+      </w:r>
+      <w:proofErr w:type="gramEnd"/>
     </w:p>
     <w:p>
       <w:pPr>
@@ -4951,7 +5578,27 @@
           <w:bCs/>
           <w:sz w:val="21"/>
         </w:rPr>
-        <w:t>|RM][MEM</w:t>
+        <w:t>|</w:t>
+      </w:r>
+      <w:proofErr w:type="gramStart"/>
+      <w:r>
+        <w:rPr>
+          <w:rFonts w:ascii="PT Mono" w:hAnsi="PT Mono"/>
+          <w:b/>
+          <w:bCs/>
+          <w:sz w:val="21"/>
+        </w:rPr>
+        <w:t>RM][</w:t>
+      </w:r>
+      <w:proofErr w:type="gramEnd"/>
+      <w:r>
+        <w:rPr>
+          <w:rFonts w:ascii="PT Mono" w:hAnsi="PT Mono"/>
+          <w:b/>
+          <w:bCs/>
+          <w:sz w:val="21"/>
+        </w:rPr>
+        <w:t>MEM</w:t>
       </w:r>
       <w:r>
         <w:rPr>
@@ -4983,6 +5630,7 @@
           <w:sz w:val="21"/>
         </w:rPr>
       </w:pPr>
+      <w:proofErr w:type="spellStart"/>
       <w:r>
         <w:rPr>
           <w:rFonts w:ascii="PT Mono" w:hAnsi="PT Mono"/>
@@ -4992,15 +5640,27 @@
         </w:rPr>
         <w:t>sb</w:t>
       </w:r>
-      <w:r>
-        <w:rPr>
-          <w:rFonts w:ascii="PT Mono" w:hAnsi="PT Mono"/>
-          <w:b/>
-          <w:bCs/>
-          <w:sz w:val="21"/>
-        </w:rPr>
-        <w:t xml:space="preserve"> RM,MEM</w:t>
-      </w:r>
+      <w:proofErr w:type="spellEnd"/>
+      <w:r>
+        <w:rPr>
+          <w:rFonts w:ascii="PT Mono" w:hAnsi="PT Mono"/>
+          <w:b/>
+          <w:bCs/>
+          <w:sz w:val="21"/>
+        </w:rPr>
+        <w:t xml:space="preserve"> </w:t>
+      </w:r>
+      <w:proofErr w:type="gramStart"/>
+      <w:r>
+        <w:rPr>
+          <w:rFonts w:ascii="PT Mono" w:hAnsi="PT Mono"/>
+          <w:b/>
+          <w:bCs/>
+          <w:sz w:val="21"/>
+        </w:rPr>
+        <w:t>RM,MEM</w:t>
+      </w:r>
+      <w:proofErr w:type="gramEnd"/>
     </w:p>
     <w:p>
       <w:pPr>
@@ -5076,16 +5736,36 @@
           <w:bCs/>
           <w:sz w:val="21"/>
         </w:rPr>
-        <w:t>|RM</w:t>
-      </w:r>
-      <w:r>
-        <w:rPr>
-          <w:rFonts w:ascii="PT Mono" w:hAnsi="PT Mono"/>
-          <w:b/>
-          <w:bCs/>
-          <w:sz w:val="21"/>
-        </w:rPr>
-        <w:t>][M</w:t>
+        <w:t>|</w:t>
+      </w:r>
+      <w:proofErr w:type="gramStart"/>
+      <w:r>
+        <w:rPr>
+          <w:rFonts w:ascii="PT Mono" w:hAnsi="PT Mono"/>
+          <w:b/>
+          <w:bCs/>
+          <w:sz w:val="21"/>
+        </w:rPr>
+        <w:t>RM</w:t>
+      </w:r>
+      <w:r>
+        <w:rPr>
+          <w:rFonts w:ascii="PT Mono" w:hAnsi="PT Mono"/>
+          <w:b/>
+          <w:bCs/>
+          <w:sz w:val="21"/>
+        </w:rPr>
+        <w:t>][</w:t>
+      </w:r>
+      <w:proofErr w:type="gramEnd"/>
+      <w:r>
+        <w:rPr>
+          <w:rFonts w:ascii="PT Mono" w:hAnsi="PT Mono"/>
+          <w:b/>
+          <w:bCs/>
+          <w:sz w:val="21"/>
+        </w:rPr>
+        <w:t>M</w:t>
       </w:r>
       <w:r>
         <w:rPr>
@@ -5146,6 +5826,7 @@
           <w:sz w:val="21"/>
         </w:rPr>
       </w:pPr>
+      <w:proofErr w:type="spellStart"/>
       <w:r>
         <w:rPr>
           <w:rFonts w:ascii="PT Mono" w:hAnsi="PT Mono"/>
@@ -5155,15 +5836,27 @@
         </w:rPr>
         <w:t>nd</w:t>
       </w:r>
-      <w:r>
-        <w:rPr>
-          <w:rFonts w:ascii="PT Mono" w:hAnsi="PT Mono"/>
-          <w:b/>
-          <w:bCs/>
-          <w:sz w:val="21"/>
-        </w:rPr>
-        <w:t xml:space="preserve"> RM,MEM</w:t>
-      </w:r>
+      <w:proofErr w:type="spellEnd"/>
+      <w:r>
+        <w:rPr>
+          <w:rFonts w:ascii="PT Mono" w:hAnsi="PT Mono"/>
+          <w:b/>
+          <w:bCs/>
+          <w:sz w:val="21"/>
+        </w:rPr>
+        <w:t xml:space="preserve"> </w:t>
+      </w:r>
+      <w:proofErr w:type="gramStart"/>
+      <w:r>
+        <w:rPr>
+          <w:rFonts w:ascii="PT Mono" w:hAnsi="PT Mono"/>
+          <w:b/>
+          <w:bCs/>
+          <w:sz w:val="21"/>
+        </w:rPr>
+        <w:t>RM,MEM</w:t>
+      </w:r>
+      <w:proofErr w:type="gramEnd"/>
     </w:p>
     <w:p>
       <w:pPr>
@@ -5257,16 +5950,36 @@
           <w:bCs/>
           <w:sz w:val="21"/>
         </w:rPr>
-        <w:t>|RM</w:t>
-      </w:r>
-      <w:r>
-        <w:rPr>
-          <w:rFonts w:ascii="PT Mono" w:hAnsi="PT Mono"/>
-          <w:b/>
-          <w:bCs/>
-          <w:sz w:val="21"/>
-        </w:rPr>
-        <w:t>][MEM</w:t>
+        <w:t>|</w:t>
+      </w:r>
+      <w:proofErr w:type="gramStart"/>
+      <w:r>
+        <w:rPr>
+          <w:rFonts w:ascii="PT Mono" w:hAnsi="PT Mono"/>
+          <w:b/>
+          <w:bCs/>
+          <w:sz w:val="21"/>
+        </w:rPr>
+        <w:t>RM</w:t>
+      </w:r>
+      <w:r>
+        <w:rPr>
+          <w:rFonts w:ascii="PT Mono" w:hAnsi="PT Mono"/>
+          <w:b/>
+          <w:bCs/>
+          <w:sz w:val="21"/>
+        </w:rPr>
+        <w:t>][</w:t>
+      </w:r>
+      <w:proofErr w:type="gramEnd"/>
+      <w:r>
+        <w:rPr>
+          <w:rFonts w:ascii="PT Mono" w:hAnsi="PT Mono"/>
+          <w:b/>
+          <w:bCs/>
+          <w:sz w:val="21"/>
+        </w:rPr>
+        <w:t>MEM</w:t>
       </w:r>
       <w:r>
         <w:rPr>
@@ -5314,8 +6027,19 @@
           <w:bCs/>
           <w:sz w:val="21"/>
         </w:rPr>
-        <w:t xml:space="preserve"> RM,MEM</w:t>
-      </w:r>
+        <w:t xml:space="preserve"> </w:t>
+      </w:r>
+      <w:proofErr w:type="gramStart"/>
+      <w:r>
+        <w:rPr>
+          <w:rFonts w:ascii="PT Mono" w:hAnsi="PT Mono"/>
+          <w:b/>
+          <w:bCs/>
+          <w:sz w:val="21"/>
+        </w:rPr>
+        <w:t>RM,MEM</w:t>
+      </w:r>
+      <w:proofErr w:type="gramEnd"/>
     </w:p>
     <w:p>
       <w:pPr>
@@ -5409,7 +6133,27 @@
           <w:bCs/>
           <w:sz w:val="21"/>
         </w:rPr>
-        <w:t>|RM][M</w:t>
+        <w:t>|</w:t>
+      </w:r>
+      <w:proofErr w:type="gramStart"/>
+      <w:r>
+        <w:rPr>
+          <w:rFonts w:ascii="PT Mono" w:hAnsi="PT Mono"/>
+          <w:b/>
+          <w:bCs/>
+          <w:sz w:val="21"/>
+        </w:rPr>
+        <w:t>RM][</w:t>
+      </w:r>
+      <w:proofErr w:type="gramEnd"/>
+      <w:r>
+        <w:rPr>
+          <w:rFonts w:ascii="PT Mono" w:hAnsi="PT Mono"/>
+          <w:b/>
+          <w:bCs/>
+          <w:sz w:val="21"/>
+        </w:rPr>
+        <w:t>M</w:t>
       </w:r>
       <w:r>
         <w:rPr>
@@ -5450,6 +6194,7 @@
           <w:sz w:val="21"/>
         </w:rPr>
       </w:pPr>
+      <w:proofErr w:type="spellStart"/>
       <w:r>
         <w:rPr>
           <w:rFonts w:ascii="PT Mono" w:hAnsi="PT Mono"/>
@@ -5459,15 +6204,27 @@
         </w:rPr>
         <w:t>xr</w:t>
       </w:r>
-      <w:r>
-        <w:rPr>
-          <w:rFonts w:ascii="PT Mono" w:hAnsi="PT Mono"/>
-          <w:b/>
-          <w:bCs/>
-          <w:sz w:val="21"/>
-        </w:rPr>
-        <w:t xml:space="preserve"> RM,MEM</w:t>
-      </w:r>
+      <w:proofErr w:type="spellEnd"/>
+      <w:r>
+        <w:rPr>
+          <w:rFonts w:ascii="PT Mono" w:hAnsi="PT Mono"/>
+          <w:b/>
+          <w:bCs/>
+          <w:sz w:val="21"/>
+        </w:rPr>
+        <w:t xml:space="preserve"> </w:t>
+      </w:r>
+      <w:proofErr w:type="gramStart"/>
+      <w:r>
+        <w:rPr>
+          <w:rFonts w:ascii="PT Mono" w:hAnsi="PT Mono"/>
+          <w:b/>
+          <w:bCs/>
+          <w:sz w:val="21"/>
+        </w:rPr>
+        <w:t>RM,MEM</w:t>
+      </w:r>
+      <w:proofErr w:type="gramEnd"/>
     </w:p>
     <w:p>
       <w:pPr>
@@ -5561,7 +6318,27 @@
           <w:bCs/>
           <w:sz w:val="21"/>
         </w:rPr>
-        <w:t>|RM][M</w:t>
+        <w:t>|</w:t>
+      </w:r>
+      <w:proofErr w:type="gramStart"/>
+      <w:r>
+        <w:rPr>
+          <w:rFonts w:ascii="PT Mono" w:hAnsi="PT Mono"/>
+          <w:b/>
+          <w:bCs/>
+          <w:sz w:val="21"/>
+        </w:rPr>
+        <w:t>RM][</w:t>
+      </w:r>
+      <w:proofErr w:type="gramEnd"/>
+      <w:r>
+        <w:rPr>
+          <w:rFonts w:ascii="PT Mono" w:hAnsi="PT Mono"/>
+          <w:b/>
+          <w:bCs/>
+          <w:sz w:val="21"/>
+        </w:rPr>
+        <w:t>M</w:t>
       </w:r>
       <w:r>
         <w:rPr>
@@ -5603,6 +6380,7 @@
           <w:sz w:val="21"/>
         </w:rPr>
       </w:pPr>
+      <w:proofErr w:type="spellStart"/>
       <w:r>
         <w:rPr>
           <w:rFonts w:ascii="PT Mono" w:hAnsi="PT Mono"/>
@@ -5612,15 +6390,27 @@
         </w:rPr>
         <w:t>sr</w:t>
       </w:r>
-      <w:r>
-        <w:rPr>
-          <w:rFonts w:ascii="PT Mono" w:hAnsi="PT Mono"/>
-          <w:b/>
-          <w:bCs/>
-          <w:sz w:val="21"/>
-        </w:rPr>
-        <w:t xml:space="preserve"> RM,MEM</w:t>
-      </w:r>
+      <w:proofErr w:type="spellEnd"/>
+      <w:r>
+        <w:rPr>
+          <w:rFonts w:ascii="PT Mono" w:hAnsi="PT Mono"/>
+          <w:b/>
+          <w:bCs/>
+          <w:sz w:val="21"/>
+        </w:rPr>
+        <w:t xml:space="preserve"> </w:t>
+      </w:r>
+      <w:proofErr w:type="gramStart"/>
+      <w:r>
+        <w:rPr>
+          <w:rFonts w:ascii="PT Mono" w:hAnsi="PT Mono"/>
+          <w:b/>
+          <w:bCs/>
+          <w:sz w:val="21"/>
+        </w:rPr>
+        <w:t>RM,MEM</w:t>
+      </w:r>
+      <w:proofErr w:type="gramEnd"/>
     </w:p>
     <w:p>
       <w:pPr>
@@ -5734,7 +6524,27 @@
           <w:bCs/>
           <w:sz w:val="21"/>
         </w:rPr>
-        <w:t>|RM][M</w:t>
+        <w:t>|</w:t>
+      </w:r>
+      <w:proofErr w:type="gramStart"/>
+      <w:r>
+        <w:rPr>
+          <w:rFonts w:ascii="PT Mono" w:hAnsi="PT Mono"/>
+          <w:b/>
+          <w:bCs/>
+          <w:sz w:val="21"/>
+        </w:rPr>
+        <w:t>RM][</w:t>
+      </w:r>
+      <w:proofErr w:type="gramEnd"/>
+      <w:r>
+        <w:rPr>
+          <w:rFonts w:ascii="PT Mono" w:hAnsi="PT Mono"/>
+          <w:b/>
+          <w:bCs/>
+          <w:sz w:val="21"/>
+        </w:rPr>
+        <w:t>M</w:t>
       </w:r>
       <w:r>
         <w:rPr>
@@ -5775,6 +6585,7 @@
           <w:sz w:val="21"/>
         </w:rPr>
       </w:pPr>
+      <w:proofErr w:type="spellStart"/>
       <w:r>
         <w:rPr>
           <w:rFonts w:ascii="PT Mono" w:hAnsi="PT Mono"/>
@@ -5784,15 +6595,27 @@
         </w:rPr>
         <w:t>sl</w:t>
       </w:r>
-      <w:r>
-        <w:rPr>
-          <w:rFonts w:ascii="PT Mono" w:hAnsi="PT Mono"/>
-          <w:b/>
-          <w:bCs/>
-          <w:sz w:val="21"/>
-        </w:rPr>
-        <w:t xml:space="preserve"> RM,MEM</w:t>
-      </w:r>
+      <w:proofErr w:type="spellEnd"/>
+      <w:r>
+        <w:rPr>
+          <w:rFonts w:ascii="PT Mono" w:hAnsi="PT Mono"/>
+          <w:b/>
+          <w:bCs/>
+          <w:sz w:val="21"/>
+        </w:rPr>
+        <w:t xml:space="preserve"> </w:t>
+      </w:r>
+      <w:proofErr w:type="gramStart"/>
+      <w:r>
+        <w:rPr>
+          <w:rFonts w:ascii="PT Mono" w:hAnsi="PT Mono"/>
+          <w:b/>
+          <w:bCs/>
+          <w:sz w:val="21"/>
+        </w:rPr>
+        <w:t>RM,MEM</w:t>
+      </w:r>
+      <w:proofErr w:type="gramEnd"/>
     </w:p>
     <w:p>
       <w:pPr>
@@ -5886,7 +6709,27 @@
           <w:bCs/>
           <w:sz w:val="21"/>
         </w:rPr>
-        <w:t>|RM][M</w:t>
+        <w:t>|</w:t>
+      </w:r>
+      <w:proofErr w:type="gramStart"/>
+      <w:r>
+        <w:rPr>
+          <w:rFonts w:ascii="PT Mono" w:hAnsi="PT Mono"/>
+          <w:b/>
+          <w:bCs/>
+          <w:sz w:val="21"/>
+        </w:rPr>
+        <w:t>RM][</w:t>
+      </w:r>
+      <w:proofErr w:type="gramEnd"/>
+      <w:r>
+        <w:rPr>
+          <w:rFonts w:ascii="PT Mono" w:hAnsi="PT Mono"/>
+          <w:b/>
+          <w:bCs/>
+          <w:sz w:val="21"/>
+        </w:rPr>
+        <w:t>M</w:t>
       </w:r>
       <w:r>
         <w:rPr>
@@ -5927,6 +6770,7 @@
           <w:sz w:val="21"/>
         </w:rPr>
       </w:pPr>
+      <w:proofErr w:type="spellStart"/>
       <w:r>
         <w:rPr>
           <w:rFonts w:ascii="PT Mono" w:hAnsi="PT Mono"/>
@@ -5936,15 +6780,27 @@
         </w:rPr>
         <w:t>sa</w:t>
       </w:r>
-      <w:r>
-        <w:rPr>
-          <w:rFonts w:ascii="PT Mono" w:hAnsi="PT Mono"/>
-          <w:b/>
-          <w:bCs/>
-          <w:sz w:val="21"/>
-        </w:rPr>
-        <w:t xml:space="preserve"> RM,MEM</w:t>
-      </w:r>
+      <w:proofErr w:type="spellEnd"/>
+      <w:r>
+        <w:rPr>
+          <w:rFonts w:ascii="PT Mono" w:hAnsi="PT Mono"/>
+          <w:b/>
+          <w:bCs/>
+          <w:sz w:val="21"/>
+        </w:rPr>
+        <w:t xml:space="preserve"> </w:t>
+      </w:r>
+      <w:proofErr w:type="gramStart"/>
+      <w:r>
+        <w:rPr>
+          <w:rFonts w:ascii="PT Mono" w:hAnsi="PT Mono"/>
+          <w:b/>
+          <w:bCs/>
+          <w:sz w:val="21"/>
+        </w:rPr>
+        <w:t>RM,MEM</w:t>
+      </w:r>
+      <w:proofErr w:type="gramEnd"/>
     </w:p>
     <w:p>
       <w:pPr>
@@ -6058,7 +6914,27 @@
           <w:bCs/>
           <w:sz w:val="21"/>
         </w:rPr>
-        <w:t>|RM][M</w:t>
+        <w:t>|</w:t>
+      </w:r>
+      <w:proofErr w:type="gramStart"/>
+      <w:r>
+        <w:rPr>
+          <w:rFonts w:ascii="PT Mono" w:hAnsi="PT Mono"/>
+          <w:b/>
+          <w:bCs/>
+          <w:sz w:val="21"/>
+        </w:rPr>
+        <w:t>RM][</w:t>
+      </w:r>
+      <w:proofErr w:type="gramEnd"/>
+      <w:r>
+        <w:rPr>
+          <w:rFonts w:ascii="PT Mono" w:hAnsi="PT Mono"/>
+          <w:b/>
+          <w:bCs/>
+          <w:sz w:val="21"/>
+        </w:rPr>
+        <w:t>M</w:t>
       </w:r>
       <w:r>
         <w:rPr>
@@ -6099,6 +6975,7 @@
           <w:sz w:val="21"/>
         </w:rPr>
       </w:pPr>
+      <w:proofErr w:type="spellStart"/>
       <w:r>
         <w:rPr>
           <w:rFonts w:ascii="PT Mono" w:hAnsi="PT Mono"/>
@@ -6108,14 +6985,35 @@
         </w:rPr>
         <w:t>jg</w:t>
       </w:r>
-      <w:r>
-        <w:rPr>
-          <w:rFonts w:ascii="PT Mono" w:hAnsi="PT Mono"/>
-          <w:b/>
-          <w:bCs/>
-          <w:sz w:val="21"/>
-        </w:rPr>
-        <w:t xml:space="preserve"> RM,MEM,LABEL</w:t>
+      <w:proofErr w:type="spellEnd"/>
+      <w:r>
+        <w:rPr>
+          <w:rFonts w:ascii="PT Mono" w:hAnsi="PT Mono"/>
+          <w:b/>
+          <w:bCs/>
+          <w:sz w:val="21"/>
+        </w:rPr>
+        <w:t xml:space="preserve"> </w:t>
+      </w:r>
+      <w:proofErr w:type="gramStart"/>
+      <w:r>
+        <w:rPr>
+          <w:rFonts w:ascii="PT Mono" w:hAnsi="PT Mono"/>
+          <w:b/>
+          <w:bCs/>
+          <w:sz w:val="21"/>
+        </w:rPr>
+        <w:t>RM,MEM</w:t>
+      </w:r>
+      <w:proofErr w:type="gramEnd"/>
+      <w:r>
+        <w:rPr>
+          <w:rFonts w:ascii="PT Mono" w:hAnsi="PT Mono"/>
+          <w:b/>
+          <w:bCs/>
+          <w:sz w:val="21"/>
+        </w:rPr>
+        <w:t>,LABEL</w:t>
       </w:r>
     </w:p>
     <w:p>
@@ -6135,7 +7033,27 @@
           <w:sz w:val="21"/>
         </w:rPr>
         <w:tab/>
-        <w:t>if (*RM &gt; *MEM) goto LABEL</w:t>
+        <w:t xml:space="preserve">if (*RM &gt; *MEM) </w:t>
+      </w:r>
+      <w:proofErr w:type="spellStart"/>
+      <w:r>
+        <w:rPr>
+          <w:rFonts w:ascii="PT Mono" w:hAnsi="PT Mono"/>
+          <w:b/>
+          <w:bCs/>
+          <w:sz w:val="21"/>
+        </w:rPr>
+        <w:t>goto</w:t>
+      </w:r>
+      <w:proofErr w:type="spellEnd"/>
+      <w:r>
+        <w:rPr>
+          <w:rFonts w:ascii="PT Mono" w:hAnsi="PT Mono"/>
+          <w:b/>
+          <w:bCs/>
+          <w:sz w:val="21"/>
+        </w:rPr>
+        <w:t xml:space="preserve"> LABEL</w:t>
       </w:r>
       <w:r>
         <w:rPr>
@@ -6201,7 +7119,27 @@
           <w:bCs/>
           <w:sz w:val="21"/>
         </w:rPr>
-        <w:t>|RM][M</w:t>
+        <w:t>|</w:t>
+      </w:r>
+      <w:proofErr w:type="gramStart"/>
+      <w:r>
+        <w:rPr>
+          <w:rFonts w:ascii="PT Mono" w:hAnsi="PT Mono"/>
+          <w:b/>
+          <w:bCs/>
+          <w:sz w:val="21"/>
+        </w:rPr>
+        <w:t>RM][</w:t>
+      </w:r>
+      <w:proofErr w:type="gramEnd"/>
+      <w:r>
+        <w:rPr>
+          <w:rFonts w:ascii="PT Mono" w:hAnsi="PT Mono"/>
+          <w:b/>
+          <w:bCs/>
+          <w:sz w:val="21"/>
+        </w:rPr>
+        <w:t>M</w:t>
       </w:r>
       <w:r>
         <w:rPr>
@@ -6269,6 +7207,7 @@
           <w:sz w:val="21"/>
         </w:rPr>
       </w:pPr>
+      <w:proofErr w:type="spellStart"/>
       <w:r>
         <w:rPr>
           <w:rFonts w:ascii="PT Mono" w:hAnsi="PT Mono"/>
@@ -6278,14 +7217,35 @@
         </w:rPr>
         <w:t>jl</w:t>
       </w:r>
-      <w:r>
-        <w:rPr>
-          <w:rFonts w:ascii="PT Mono" w:hAnsi="PT Mono"/>
-          <w:b/>
-          <w:bCs/>
-          <w:sz w:val="21"/>
-        </w:rPr>
-        <w:t xml:space="preserve"> RM,MEM,LABEL</w:t>
+      <w:proofErr w:type="spellEnd"/>
+      <w:r>
+        <w:rPr>
+          <w:rFonts w:ascii="PT Mono" w:hAnsi="PT Mono"/>
+          <w:b/>
+          <w:bCs/>
+          <w:sz w:val="21"/>
+        </w:rPr>
+        <w:t xml:space="preserve"> </w:t>
+      </w:r>
+      <w:proofErr w:type="gramStart"/>
+      <w:r>
+        <w:rPr>
+          <w:rFonts w:ascii="PT Mono" w:hAnsi="PT Mono"/>
+          <w:b/>
+          <w:bCs/>
+          <w:sz w:val="21"/>
+        </w:rPr>
+        <w:t>RM,MEM</w:t>
+      </w:r>
+      <w:proofErr w:type="gramEnd"/>
+      <w:r>
+        <w:rPr>
+          <w:rFonts w:ascii="PT Mono" w:hAnsi="PT Mono"/>
+          <w:b/>
+          <w:bCs/>
+          <w:sz w:val="21"/>
+        </w:rPr>
+        <w:t>,LABEL</w:t>
       </w:r>
     </w:p>
     <w:p>
@@ -6305,7 +7265,27 @@
           <w:sz w:val="21"/>
         </w:rPr>
         <w:tab/>
-        <w:t>if (*RM &lt; *MEM) goto LABEL</w:t>
+        <w:t xml:space="preserve">if (*RM &lt; *MEM) </w:t>
+      </w:r>
+      <w:proofErr w:type="spellStart"/>
+      <w:r>
+        <w:rPr>
+          <w:rFonts w:ascii="PT Mono" w:hAnsi="PT Mono"/>
+          <w:b/>
+          <w:bCs/>
+          <w:sz w:val="21"/>
+        </w:rPr>
+        <w:t>goto</w:t>
+      </w:r>
+      <w:proofErr w:type="spellEnd"/>
+      <w:r>
+        <w:rPr>
+          <w:rFonts w:ascii="PT Mono" w:hAnsi="PT Mono"/>
+          <w:b/>
+          <w:bCs/>
+          <w:sz w:val="21"/>
+        </w:rPr>
+        <w:t xml:space="preserve"> LABEL</w:t>
       </w:r>
       <w:r>
         <w:rPr>
@@ -6373,14 +7353,25 @@
         </w:rPr>
         <w:t>|</w:t>
       </w:r>
-      <w:r>
-        <w:rPr>
-          <w:rFonts w:ascii="PT Mono" w:hAnsi="PT Mono"/>
-          <w:b/>
-          <w:bCs/>
-          <w:sz w:val="21"/>
-        </w:rPr>
-        <w:t>RM][M</w:t>
+      <w:proofErr w:type="gramStart"/>
+      <w:r>
+        <w:rPr>
+          <w:rFonts w:ascii="PT Mono" w:hAnsi="PT Mono"/>
+          <w:b/>
+          <w:bCs/>
+          <w:sz w:val="21"/>
+        </w:rPr>
+        <w:t>RM][</w:t>
+      </w:r>
+      <w:proofErr w:type="gramEnd"/>
+      <w:r>
+        <w:rPr>
+          <w:rFonts w:ascii="PT Mono" w:hAnsi="PT Mono"/>
+          <w:b/>
+          <w:bCs/>
+          <w:sz w:val="21"/>
+        </w:rPr>
+        <w:t>M</w:t>
       </w:r>
       <w:r>
         <w:rPr>
@@ -6439,6 +7430,7 @@
           <w:sz w:val="21"/>
         </w:rPr>
       </w:pPr>
+      <w:proofErr w:type="spellStart"/>
       <w:r>
         <w:rPr>
           <w:rFonts w:ascii="PT Mono" w:hAnsi="PT Mono"/>
@@ -6448,14 +7440,35 @@
         </w:rPr>
         <w:t>jq</w:t>
       </w:r>
-      <w:r>
-        <w:rPr>
-          <w:rFonts w:ascii="PT Mono" w:hAnsi="PT Mono"/>
-          <w:b/>
-          <w:bCs/>
-          <w:sz w:val="21"/>
-        </w:rPr>
-        <w:t xml:space="preserve"> RM,MEM,LABEL</w:t>
+      <w:proofErr w:type="spellEnd"/>
+      <w:r>
+        <w:rPr>
+          <w:rFonts w:ascii="PT Mono" w:hAnsi="PT Mono"/>
+          <w:b/>
+          <w:bCs/>
+          <w:sz w:val="21"/>
+        </w:rPr>
+        <w:t xml:space="preserve"> </w:t>
+      </w:r>
+      <w:proofErr w:type="gramStart"/>
+      <w:r>
+        <w:rPr>
+          <w:rFonts w:ascii="PT Mono" w:hAnsi="PT Mono"/>
+          <w:b/>
+          <w:bCs/>
+          <w:sz w:val="21"/>
+        </w:rPr>
+        <w:t>RM,MEM</w:t>
+      </w:r>
+      <w:proofErr w:type="gramEnd"/>
+      <w:r>
+        <w:rPr>
+          <w:rFonts w:ascii="PT Mono" w:hAnsi="PT Mono"/>
+          <w:b/>
+          <w:bCs/>
+          <w:sz w:val="21"/>
+        </w:rPr>
+        <w:t>,LABEL</w:t>
       </w:r>
     </w:p>
     <w:p>
@@ -6475,7 +7488,27 @@
           <w:sz w:val="21"/>
         </w:rPr>
         <w:tab/>
-        <w:t>if (*RM == *MEM) goto LABEL</w:t>
+        <w:t xml:space="preserve">if (*RM == *MEM) </w:t>
+      </w:r>
+      <w:proofErr w:type="spellStart"/>
+      <w:r>
+        <w:rPr>
+          <w:rFonts w:ascii="PT Mono" w:hAnsi="PT Mono"/>
+          <w:b/>
+          <w:bCs/>
+          <w:sz w:val="21"/>
+        </w:rPr>
+        <w:t>goto</w:t>
+      </w:r>
+      <w:proofErr w:type="spellEnd"/>
+      <w:r>
+        <w:rPr>
+          <w:rFonts w:ascii="PT Mono" w:hAnsi="PT Mono"/>
+          <w:b/>
+          <w:bCs/>
+          <w:sz w:val="21"/>
+        </w:rPr>
+        <w:t xml:space="preserve"> LABEL</w:t>
       </w:r>
       <w:r>
         <w:rPr>
@@ -6543,14 +7576,25 @@
         </w:rPr>
         <w:t>|</w:t>
       </w:r>
-      <w:r>
-        <w:rPr>
-          <w:rFonts w:ascii="PT Mono" w:hAnsi="PT Mono"/>
-          <w:b/>
-          <w:bCs/>
-          <w:sz w:val="21"/>
-        </w:rPr>
-        <w:t>RM][M</w:t>
+      <w:proofErr w:type="gramStart"/>
+      <w:r>
+        <w:rPr>
+          <w:rFonts w:ascii="PT Mono" w:hAnsi="PT Mono"/>
+          <w:b/>
+          <w:bCs/>
+          <w:sz w:val="21"/>
+        </w:rPr>
+        <w:t>RM][</w:t>
+      </w:r>
+      <w:proofErr w:type="gramEnd"/>
+      <w:r>
+        <w:rPr>
+          <w:rFonts w:ascii="PT Mono" w:hAnsi="PT Mono"/>
+          <w:b/>
+          <w:bCs/>
+          <w:sz w:val="21"/>
+        </w:rPr>
+        <w:t>M</w:t>
       </w:r>
       <w:r>
         <w:rPr>
@@ -6609,6 +7653,7 @@
           <w:sz w:val="21"/>
         </w:rPr>
       </w:pPr>
+      <w:proofErr w:type="spellStart"/>
       <w:r>
         <w:rPr>
           <w:rFonts w:ascii="PT Mono" w:hAnsi="PT Mono"/>
@@ -6618,6 +7663,7 @@
         </w:rPr>
         <w:t>hf</w:t>
       </w:r>
+      <w:proofErr w:type="spellEnd"/>
     </w:p>
     <w:p>
       <w:pPr>
@@ -6676,7 +7722,17 @@
           <w:bCs/>
           <w:sz w:val="21"/>
         </w:rPr>
-        <w:t>0xF|0x0</w:t>
+        <w:t>0xF|0x</w:t>
+      </w:r>
+      <w:proofErr w:type="gramStart"/>
+      <w:r>
+        <w:rPr>
+          <w:rFonts w:ascii="PT Mono" w:hAnsi="PT Mono"/>
+          <w:b/>
+          <w:bCs/>
+          <w:sz w:val="21"/>
+        </w:rPr>
+        <w:t>0</w:t>
       </w:r>
       <w:r>
         <w:rPr>
@@ -6694,7 +7750,17 @@
           <w:bCs/>
           <w:sz w:val="21"/>
         </w:rPr>
-        <w:t>[0x0</w:t>
+        <w:t>[</w:t>
+      </w:r>
+      <w:proofErr w:type="gramEnd"/>
+      <w:r>
+        <w:rPr>
+          <w:rFonts w:ascii="PT Mono" w:hAnsi="PT Mono"/>
+          <w:b/>
+          <w:bCs/>
+          <w:sz w:val="21"/>
+        </w:rPr>
+        <w:t>0x0</w:t>
       </w:r>
       <w:r>
         <w:rPr>
@@ -6723,6 +7789,7 @@
         </w:rPr>
         <w:t>*</w:t>
       </w:r>
+      <w:proofErr w:type="spellStart"/>
       <w:r>
         <w:rPr>
           <w:rFonts w:ascii="PT Mono" w:hAnsi="PT Mono" w:cs="Fira Sans"/>
@@ -6734,6 +7801,7 @@
         </w:rPr>
         <w:t>ip</w:t>
       </w:r>
+      <w:proofErr w:type="spellEnd"/>
       <w:r>
         <w:rPr>
           <w:rFonts w:ascii="PT Mono" w:hAnsi="PT Mono"/>
@@ -6824,14 +7892,25 @@
           <w:sz w:val="21"/>
         </w:rPr>
       </w:pPr>
-      <w:r>
-        <w:rPr>
-          <w:rFonts w:ascii="PT Mono" w:hAnsi="PT Mono"/>
-          <w:b/>
-          <w:bCs/>
-          <w:sz w:val="21"/>
-        </w:rPr>
-        <w:t>ji LABEL</w:t>
+      <w:proofErr w:type="spellStart"/>
+      <w:r>
+        <w:rPr>
+          <w:rFonts w:ascii="PT Mono" w:hAnsi="PT Mono"/>
+          <w:b/>
+          <w:bCs/>
+          <w:sz w:val="21"/>
+        </w:rPr>
+        <w:t>ji</w:t>
+      </w:r>
+      <w:proofErr w:type="spellEnd"/>
+      <w:r>
+        <w:rPr>
+          <w:rFonts w:ascii="PT Mono" w:hAnsi="PT Mono"/>
+          <w:b/>
+          <w:bCs/>
+          <w:sz w:val="21"/>
+        </w:rPr>
+        <w:t xml:space="preserve"> LABEL</w:t>
       </w:r>
     </w:p>
     <w:p>
@@ -6852,7 +7931,26 @@
           <w:sz w:val="21"/>
         </w:rPr>
         <w:tab/>
-        <w:t>goto LABEL;</w:t>
+      </w:r>
+      <w:proofErr w:type="spellStart"/>
+      <w:r>
+        <w:rPr>
+          <w:rFonts w:ascii="PT Mono" w:hAnsi="PT Mono"/>
+          <w:b/>
+          <w:bCs/>
+          <w:sz w:val="21"/>
+        </w:rPr>
+        <w:t>goto</w:t>
+      </w:r>
+      <w:proofErr w:type="spellEnd"/>
+      <w:r>
+        <w:rPr>
+          <w:rFonts w:ascii="PT Mono" w:hAnsi="PT Mono"/>
+          <w:b/>
+          <w:bCs/>
+          <w:sz w:val="21"/>
+        </w:rPr>
+        <w:t xml:space="preserve"> LABEL;</w:t>
       </w:r>
     </w:p>
     <w:p>
@@ -6884,7 +7982,27 @@
           <w:sz w:val="21"/>
         </w:rPr>
         <w:tab/>
-        <w:t>mi ip, LABEL</w:t>
+        <w:t xml:space="preserve">mi </w:t>
+      </w:r>
+      <w:proofErr w:type="spellStart"/>
+      <w:r>
+        <w:rPr>
+          <w:rFonts w:ascii="PT Mono" w:hAnsi="PT Mono"/>
+          <w:b/>
+          <w:bCs/>
+          <w:sz w:val="21"/>
+        </w:rPr>
+        <w:t>ip</w:t>
+      </w:r>
+      <w:proofErr w:type="spellEnd"/>
+      <w:r>
+        <w:rPr>
+          <w:rFonts w:ascii="PT Mono" w:hAnsi="PT Mono"/>
+          <w:b/>
+          <w:bCs/>
+          <w:sz w:val="21"/>
+        </w:rPr>
+        <w:t>, LABEL</w:t>
       </w:r>
     </w:p>
     <w:p>
@@ -6908,14 +8026,25 @@
           <w:sz w:val="21"/>
         </w:rPr>
       </w:pPr>
-      <w:r>
-        <w:rPr>
-          <w:rFonts w:ascii="PT Mono" w:hAnsi="PT Mono"/>
-          <w:b/>
-          <w:bCs/>
-          <w:sz w:val="21"/>
-        </w:rPr>
-        <w:t>jm MEM</w:t>
+      <w:proofErr w:type="spellStart"/>
+      <w:r>
+        <w:rPr>
+          <w:rFonts w:ascii="PT Mono" w:hAnsi="PT Mono"/>
+          <w:b/>
+          <w:bCs/>
+          <w:sz w:val="21"/>
+        </w:rPr>
+        <w:t>jm</w:t>
+      </w:r>
+      <w:proofErr w:type="spellEnd"/>
+      <w:r>
+        <w:rPr>
+          <w:rFonts w:ascii="PT Mono" w:hAnsi="PT Mono"/>
+          <w:b/>
+          <w:bCs/>
+          <w:sz w:val="21"/>
+        </w:rPr>
+        <w:t xml:space="preserve"> MEM</w:t>
       </w:r>
     </w:p>
     <w:p>
@@ -6936,7 +8065,26 @@
           <w:sz w:val="21"/>
         </w:rPr>
         <w:tab/>
-        <w:t>goto *MEM;</w:t>
+      </w:r>
+      <w:proofErr w:type="spellStart"/>
+      <w:r>
+        <w:rPr>
+          <w:rFonts w:ascii="PT Mono" w:hAnsi="PT Mono"/>
+          <w:b/>
+          <w:bCs/>
+          <w:sz w:val="21"/>
+        </w:rPr>
+        <w:t>goto</w:t>
+      </w:r>
+      <w:proofErr w:type="spellEnd"/>
+      <w:r>
+        <w:rPr>
+          <w:rFonts w:ascii="PT Mono" w:hAnsi="PT Mono"/>
+          <w:b/>
+          <w:bCs/>
+          <w:sz w:val="21"/>
+        </w:rPr>
+        <w:t xml:space="preserve"> *MEM;</w:t>
       </w:r>
     </w:p>
     <w:p>
@@ -6968,7 +8116,27 @@
           <w:sz w:val="21"/>
         </w:rPr>
         <w:tab/>
-        <w:t>mv ip, MEM</w:t>
+        <w:t xml:space="preserve">mv </w:t>
+      </w:r>
+      <w:proofErr w:type="spellStart"/>
+      <w:r>
+        <w:rPr>
+          <w:rFonts w:ascii="PT Mono" w:hAnsi="PT Mono"/>
+          <w:b/>
+          <w:bCs/>
+          <w:sz w:val="21"/>
+        </w:rPr>
+        <w:t>ip</w:t>
+      </w:r>
+      <w:proofErr w:type="spellEnd"/>
+      <w:r>
+        <w:rPr>
+          <w:rFonts w:ascii="PT Mono" w:hAnsi="PT Mono"/>
+          <w:b/>
+          <w:bCs/>
+          <w:sz w:val="21"/>
+        </w:rPr>
+        <w:t>, MEM</w:t>
       </w:r>
     </w:p>
     <w:p>
@@ -6992,14 +8160,25 @@
           <w:sz w:val="21"/>
         </w:rPr>
       </w:pPr>
-      <w:r>
-        <w:rPr>
-          <w:rFonts w:ascii="PT Mono" w:hAnsi="PT Mono"/>
-          <w:b/>
-          <w:bCs/>
-          <w:sz w:val="21"/>
-        </w:rPr>
-        <w:t>inc RM</w:t>
+      <w:proofErr w:type="spellStart"/>
+      <w:r>
+        <w:rPr>
+          <w:rFonts w:ascii="PT Mono" w:hAnsi="PT Mono"/>
+          <w:b/>
+          <w:bCs/>
+          <w:sz w:val="21"/>
+        </w:rPr>
+        <w:t>inc</w:t>
+      </w:r>
+      <w:proofErr w:type="spellEnd"/>
+      <w:r>
+        <w:rPr>
+          <w:rFonts w:ascii="PT Mono" w:hAnsi="PT Mono"/>
+          <w:b/>
+          <w:bCs/>
+          <w:sz w:val="21"/>
+        </w:rPr>
+        <w:t xml:space="preserve"> RM</w:t>
       </w:r>
     </w:p>
     <w:p>
@@ -7141,14 +8320,25 @@
           <w:sz w:val="21"/>
         </w:rPr>
       </w:pPr>
-      <w:r>
-        <w:rPr>
-          <w:rFonts w:ascii="PT Mono" w:hAnsi="PT Mono"/>
-          <w:b/>
-          <w:bCs/>
-          <w:sz w:val="21"/>
-        </w:rPr>
-        <w:t>dec RM</w:t>
+      <w:proofErr w:type="spellStart"/>
+      <w:r>
+        <w:rPr>
+          <w:rFonts w:ascii="PT Mono" w:hAnsi="PT Mono"/>
+          <w:b/>
+          <w:bCs/>
+          <w:sz w:val="21"/>
+        </w:rPr>
+        <w:t>dec</w:t>
+      </w:r>
+      <w:proofErr w:type="spellEnd"/>
+      <w:r>
+        <w:rPr>
+          <w:rFonts w:ascii="PT Mono" w:hAnsi="PT Mono"/>
+          <w:b/>
+          <w:bCs/>
+          <w:sz w:val="21"/>
+        </w:rPr>
+        <w:t xml:space="preserve"> RM</w:t>
       </w:r>
     </w:p>
     <w:p>
@@ -7257,7 +8447,26 @@
           <w:sz w:val="21"/>
         </w:rPr>
         <w:tab/>
-        <w:t>sb RM, sc</w:t>
+      </w:r>
+      <w:proofErr w:type="spellStart"/>
+      <w:r>
+        <w:rPr>
+          <w:rFonts w:ascii="PT Mono" w:hAnsi="PT Mono"/>
+          <w:b/>
+          <w:bCs/>
+          <w:sz w:val="21"/>
+        </w:rPr>
+        <w:t>sb</w:t>
+      </w:r>
+      <w:proofErr w:type="spellEnd"/>
+      <w:r>
+        <w:rPr>
+          <w:rFonts w:ascii="PT Mono" w:hAnsi="PT Mono"/>
+          <w:b/>
+          <w:bCs/>
+          <w:sz w:val="21"/>
+        </w:rPr>
+        <w:t xml:space="preserve"> RM, sc</w:t>
       </w:r>
       <w:r>
         <w:rPr>
@@ -7290,14 +8499,25 @@
           <w:sz w:val="21"/>
         </w:rPr>
       </w:pPr>
-      <w:r>
-        <w:rPr>
-          <w:rFonts w:ascii="PT Mono" w:hAnsi="PT Mono"/>
-          <w:b/>
-          <w:bCs/>
-          <w:sz w:val="21"/>
-        </w:rPr>
-        <w:t>neg RM</w:t>
+      <w:proofErr w:type="spellStart"/>
+      <w:r>
+        <w:rPr>
+          <w:rFonts w:ascii="PT Mono" w:hAnsi="PT Mono"/>
+          <w:b/>
+          <w:bCs/>
+          <w:sz w:val="21"/>
+        </w:rPr>
+        <w:t>neg</w:t>
+      </w:r>
+      <w:proofErr w:type="spellEnd"/>
+      <w:r>
+        <w:rPr>
+          <w:rFonts w:ascii="PT Mono" w:hAnsi="PT Mono"/>
+          <w:b/>
+          <w:bCs/>
+          <w:sz w:val="21"/>
+        </w:rPr>
+        <w:t xml:space="preserve"> RM</w:t>
       </w:r>
     </w:p>
     <w:p>
@@ -7462,7 +8682,26 @@
           <w:sz w:val="21"/>
         </w:rPr>
         <w:tab/>
-        <w:t>sb RM, sc</w:t>
+      </w:r>
+      <w:proofErr w:type="spellStart"/>
+      <w:r>
+        <w:rPr>
+          <w:rFonts w:ascii="PT Mono" w:hAnsi="PT Mono"/>
+          <w:b/>
+          <w:bCs/>
+          <w:sz w:val="21"/>
+        </w:rPr>
+        <w:t>sb</w:t>
+      </w:r>
+      <w:proofErr w:type="spellEnd"/>
+      <w:r>
+        <w:rPr>
+          <w:rFonts w:ascii="PT Mono" w:hAnsi="PT Mono"/>
+          <w:b/>
+          <w:bCs/>
+          <w:sz w:val="21"/>
+        </w:rPr>
+        <w:t xml:space="preserve"> RM, sc</w:t>
       </w:r>
       <w:r>
         <w:rPr>
@@ -7495,14 +8734,25 @@
           <w:sz w:val="21"/>
         </w:rPr>
       </w:pPr>
-      <w:r>
-        <w:rPr>
-          <w:rFonts w:ascii="PT Mono" w:hAnsi="PT Mono"/>
-          <w:b/>
-          <w:bCs/>
-          <w:sz w:val="21"/>
-        </w:rPr>
-        <w:t>adi RM, IMM</w:t>
+      <w:proofErr w:type="spellStart"/>
+      <w:r>
+        <w:rPr>
+          <w:rFonts w:ascii="PT Mono" w:hAnsi="PT Mono"/>
+          <w:b/>
+          <w:bCs/>
+          <w:sz w:val="21"/>
+        </w:rPr>
+        <w:t>adi</w:t>
+      </w:r>
+      <w:proofErr w:type="spellEnd"/>
+      <w:r>
+        <w:rPr>
+          <w:rFonts w:ascii="PT Mono" w:hAnsi="PT Mono"/>
+          <w:b/>
+          <w:bCs/>
+          <w:sz w:val="21"/>
+        </w:rPr>
+        <w:t xml:space="preserve"> RM, IMM</w:t>
       </w:r>
     </w:p>
     <w:p>
@@ -7627,14 +8877,25 @@
           <w:sz w:val="21"/>
         </w:rPr>
       </w:pPr>
-      <w:r>
-        <w:rPr>
-          <w:rFonts w:ascii="PT Mono" w:hAnsi="PT Mono"/>
-          <w:b/>
-          <w:bCs/>
-          <w:sz w:val="21"/>
-        </w:rPr>
-        <w:t>sbi RM, IMM</w:t>
+      <w:proofErr w:type="spellStart"/>
+      <w:r>
+        <w:rPr>
+          <w:rFonts w:ascii="PT Mono" w:hAnsi="PT Mono"/>
+          <w:b/>
+          <w:bCs/>
+          <w:sz w:val="21"/>
+        </w:rPr>
+        <w:t>sbi</w:t>
+      </w:r>
+      <w:proofErr w:type="spellEnd"/>
+      <w:r>
+        <w:rPr>
+          <w:rFonts w:ascii="PT Mono" w:hAnsi="PT Mono"/>
+          <w:b/>
+          <w:bCs/>
+          <w:sz w:val="21"/>
+        </w:rPr>
+        <w:t xml:space="preserve"> RM, IMM</w:t>
       </w:r>
     </w:p>
     <w:p>
@@ -7726,7 +8987,26 @@
           <w:sz w:val="21"/>
         </w:rPr>
         <w:tab/>
-        <w:t>sb RM, sc</w:t>
+      </w:r>
+      <w:proofErr w:type="spellStart"/>
+      <w:r>
+        <w:rPr>
+          <w:rFonts w:ascii="PT Mono" w:hAnsi="PT Mono"/>
+          <w:b/>
+          <w:bCs/>
+          <w:sz w:val="21"/>
+        </w:rPr>
+        <w:t>sb</w:t>
+      </w:r>
+      <w:proofErr w:type="spellEnd"/>
+      <w:r>
+        <w:rPr>
+          <w:rFonts w:ascii="PT Mono" w:hAnsi="PT Mono"/>
+          <w:b/>
+          <w:bCs/>
+          <w:sz w:val="21"/>
+        </w:rPr>
+        <w:t xml:space="preserve"> RM, sc</w:t>
       </w:r>
       <w:r>
         <w:rPr>
@@ -7858,7 +9138,27 @@
           <w:sz w:val="21"/>
         </w:rPr>
         <w:tab/>
-        <w:t>ad sp, sc</w:t>
+        <w:t xml:space="preserve">ad </w:t>
+      </w:r>
+      <w:proofErr w:type="spellStart"/>
+      <w:r>
+        <w:rPr>
+          <w:rFonts w:ascii="PT Mono" w:hAnsi="PT Mono"/>
+          <w:b/>
+          <w:bCs/>
+          <w:sz w:val="21"/>
+        </w:rPr>
+        <w:t>sp</w:t>
+      </w:r>
+      <w:proofErr w:type="spellEnd"/>
+      <w:r>
+        <w:rPr>
+          <w:rFonts w:ascii="PT Mono" w:hAnsi="PT Mono"/>
+          <w:b/>
+          <w:bCs/>
+          <w:sz w:val="21"/>
+        </w:rPr>
+        <w:t>, sc</w:t>
       </w:r>
       <w:r>
         <w:rPr>
@@ -7888,7 +9188,46 @@
           <w:sz w:val="21"/>
         </w:rPr>
         <w:tab/>
-        <w:t>ld sp, MEM</w:t>
+      </w:r>
+      <w:proofErr w:type="spellStart"/>
+      <w:r>
+        <w:rPr>
+          <w:rFonts w:ascii="PT Mono" w:hAnsi="PT Mono"/>
+          <w:b/>
+          <w:bCs/>
+          <w:sz w:val="21"/>
+        </w:rPr>
+        <w:t>ld</w:t>
+      </w:r>
+      <w:proofErr w:type="spellEnd"/>
+      <w:r>
+        <w:rPr>
+          <w:rFonts w:ascii="PT Mono" w:hAnsi="PT Mono"/>
+          <w:b/>
+          <w:bCs/>
+          <w:sz w:val="21"/>
+        </w:rPr>
+        <w:t xml:space="preserve"> </w:t>
+      </w:r>
+      <w:proofErr w:type="spellStart"/>
+      <w:r>
+        <w:rPr>
+          <w:rFonts w:ascii="PT Mono" w:hAnsi="PT Mono"/>
+          <w:b/>
+          <w:bCs/>
+          <w:sz w:val="21"/>
+        </w:rPr>
+        <w:t>sp</w:t>
+      </w:r>
+      <w:proofErr w:type="spellEnd"/>
+      <w:r>
+        <w:rPr>
+          <w:rFonts w:ascii="PT Mono" w:hAnsi="PT Mono"/>
+          <w:b/>
+          <w:bCs/>
+          <w:sz w:val="21"/>
+        </w:rPr>
+        <w:t>, MEM</w:t>
       </w:r>
     </w:p>
     <w:p>
@@ -7977,7 +9316,27 @@
           <w:sz w:val="21"/>
         </w:rPr>
         <w:tab/>
-        <w:t>*RM = pop();</w:t>
+        <w:t xml:space="preserve">*RM = </w:t>
+      </w:r>
+      <w:proofErr w:type="gramStart"/>
+      <w:r>
+        <w:rPr>
+          <w:rFonts w:ascii="PT Mono" w:hAnsi="PT Mono"/>
+          <w:b/>
+          <w:bCs/>
+          <w:sz w:val="21"/>
+        </w:rPr>
+        <w:t>pop(</w:t>
+      </w:r>
+      <w:proofErr w:type="gramEnd"/>
+      <w:r>
+        <w:rPr>
+          <w:rFonts w:ascii="PT Mono" w:hAnsi="PT Mono"/>
+          <w:b/>
+          <w:bCs/>
+          <w:sz w:val="21"/>
+        </w:rPr>
+        <w:t>);</w:t>
       </w:r>
     </w:p>
     <w:p>
@@ -8007,8 +9366,19 @@
           <w:sz w:val="21"/>
         </w:rPr>
         <w:tab/>
-        <w:t>md RM, sp</w:t>
-      </w:r>
+        <w:t xml:space="preserve">md RM, </w:t>
+      </w:r>
+      <w:proofErr w:type="spellStart"/>
+      <w:r>
+        <w:rPr>
+          <w:rFonts w:ascii="PT Mono" w:hAnsi="PT Mono"/>
+          <w:b/>
+          <w:bCs/>
+          <w:sz w:val="21"/>
+        </w:rPr>
+        <w:t>sp</w:t>
+      </w:r>
+      <w:proofErr w:type="spellEnd"/>
     </w:p>
     <w:p>
       <w:pPr>
@@ -8047,7 +9417,46 @@
           <w:sz w:val="21"/>
         </w:rPr>
         <w:tab/>
-        <w:t>sb sp, sc0</w:t>
+      </w:r>
+      <w:proofErr w:type="spellStart"/>
+      <w:r>
+        <w:rPr>
+          <w:rFonts w:ascii="PT Mono" w:hAnsi="PT Mono"/>
+          <w:b/>
+          <w:bCs/>
+          <w:sz w:val="21"/>
+        </w:rPr>
+        <w:t>sb</w:t>
+      </w:r>
+      <w:proofErr w:type="spellEnd"/>
+      <w:r>
+        <w:rPr>
+          <w:rFonts w:ascii="PT Mono" w:hAnsi="PT Mono"/>
+          <w:b/>
+          <w:bCs/>
+          <w:sz w:val="21"/>
+        </w:rPr>
+        <w:t xml:space="preserve"> </w:t>
+      </w:r>
+      <w:proofErr w:type="spellStart"/>
+      <w:r>
+        <w:rPr>
+          <w:rFonts w:ascii="PT Mono" w:hAnsi="PT Mono"/>
+          <w:b/>
+          <w:bCs/>
+          <w:sz w:val="21"/>
+        </w:rPr>
+        <w:t>sp</w:t>
+      </w:r>
+      <w:proofErr w:type="spellEnd"/>
+      <w:r>
+        <w:rPr>
+          <w:rFonts w:ascii="PT Mono" w:hAnsi="PT Mono"/>
+          <w:b/>
+          <w:bCs/>
+          <w:sz w:val="21"/>
+        </w:rPr>
+        <w:t>, sc0</w:t>
       </w:r>
     </w:p>
     <w:p>
@@ -8096,7 +9505,26 @@
           <w:sz w:val="21"/>
         </w:rPr>
         <w:tab/>
-        <w:t>LABEL();</w:t>
+      </w:r>
+      <w:proofErr w:type="gramStart"/>
+      <w:r>
+        <w:rPr>
+          <w:rFonts w:ascii="PT Mono" w:hAnsi="PT Mono"/>
+          <w:b/>
+          <w:bCs/>
+          <w:sz w:val="21"/>
+        </w:rPr>
+        <w:t>LABEL(</w:t>
+      </w:r>
+      <w:proofErr w:type="gramEnd"/>
+      <w:r>
+        <w:rPr>
+          <w:rFonts w:ascii="PT Mono" w:hAnsi="PT Mono"/>
+          <w:b/>
+          <w:bCs/>
+          <w:sz w:val="21"/>
+        </w:rPr>
+        <w:t>);</w:t>
       </w:r>
     </w:p>
     <w:p>
@@ -8146,7 +9574,27 @@
           <w:sz w:val="21"/>
         </w:rPr>
         <w:tab/>
-        <w:t>ad sp, sc0</w:t>
+        <w:t xml:space="preserve">ad </w:t>
+      </w:r>
+      <w:proofErr w:type="spellStart"/>
+      <w:r>
+        <w:rPr>
+          <w:rFonts w:ascii="PT Mono" w:hAnsi="PT Mono"/>
+          <w:b/>
+          <w:bCs/>
+          <w:sz w:val="21"/>
+        </w:rPr>
+        <w:t>sp</w:t>
+      </w:r>
+      <w:proofErr w:type="spellEnd"/>
+      <w:r>
+        <w:rPr>
+          <w:rFonts w:ascii="PT Mono" w:hAnsi="PT Mono"/>
+          <w:b/>
+          <w:bCs/>
+          <w:sz w:val="21"/>
+        </w:rPr>
+        <w:t>, sc0</w:t>
       </w:r>
     </w:p>
     <w:p>
@@ -8186,7 +9634,46 @@
           <w:sz w:val="21"/>
         </w:rPr>
         <w:tab/>
-        <w:t>ld sp, sc0</w:t>
+      </w:r>
+      <w:proofErr w:type="spellStart"/>
+      <w:r>
+        <w:rPr>
+          <w:rFonts w:ascii="PT Mono" w:hAnsi="PT Mono"/>
+          <w:b/>
+          <w:bCs/>
+          <w:sz w:val="21"/>
+        </w:rPr>
+        <w:t>ld</w:t>
+      </w:r>
+      <w:proofErr w:type="spellEnd"/>
+      <w:r>
+        <w:rPr>
+          <w:rFonts w:ascii="PT Mono" w:hAnsi="PT Mono"/>
+          <w:b/>
+          <w:bCs/>
+          <w:sz w:val="21"/>
+        </w:rPr>
+        <w:t xml:space="preserve"> </w:t>
+      </w:r>
+      <w:proofErr w:type="spellStart"/>
+      <w:r>
+        <w:rPr>
+          <w:rFonts w:ascii="PT Mono" w:hAnsi="PT Mono"/>
+          <w:b/>
+          <w:bCs/>
+          <w:sz w:val="21"/>
+        </w:rPr>
+        <w:t>sp</w:t>
+      </w:r>
+      <w:proofErr w:type="spellEnd"/>
+      <w:r>
+        <w:rPr>
+          <w:rFonts w:ascii="PT Mono" w:hAnsi="PT Mono"/>
+          <w:b/>
+          <w:bCs/>
+          <w:sz w:val="21"/>
+        </w:rPr>
+        <w:t>, sc0</w:t>
       </w:r>
     </w:p>
     <w:p>
@@ -8206,7 +9693,26 @@
           <w:sz w:val="21"/>
         </w:rPr>
         <w:tab/>
-        <w:t>ji LABEL</w:t>
+      </w:r>
+      <w:proofErr w:type="spellStart"/>
+      <w:r>
+        <w:rPr>
+          <w:rFonts w:ascii="PT Mono" w:hAnsi="PT Mono"/>
+          <w:b/>
+          <w:bCs/>
+          <w:sz w:val="21"/>
+        </w:rPr>
+        <w:t>ji</w:t>
+      </w:r>
+      <w:proofErr w:type="spellEnd"/>
+      <w:r>
+        <w:rPr>
+          <w:rFonts w:ascii="PT Mono" w:hAnsi="PT Mono"/>
+          <w:b/>
+          <w:bCs/>
+          <w:sz w:val="21"/>
+        </w:rPr>
+        <w:t xml:space="preserve"> LABEL</w:t>
       </w:r>
     </w:p>
     <w:p>
@@ -8285,8 +9791,19 @@
           <w:sz w:val="21"/>
         </w:rPr>
         <w:tab/>
-        <w:t>md sc1, sp</w:t>
-      </w:r>
+        <w:t xml:space="preserve">md sc1, </w:t>
+      </w:r>
+      <w:proofErr w:type="spellStart"/>
+      <w:r>
+        <w:rPr>
+          <w:rFonts w:ascii="PT Mono" w:hAnsi="PT Mono"/>
+          <w:b/>
+          <w:bCs/>
+          <w:sz w:val="21"/>
+        </w:rPr>
+        <w:t>sp</w:t>
+      </w:r>
+      <w:proofErr w:type="spellEnd"/>
     </w:p>
     <w:p>
       <w:pPr>
@@ -8325,7 +9842,46 @@
           <w:sz w:val="21"/>
         </w:rPr>
         <w:tab/>
-        <w:t>sb sp, sc0</w:t>
+      </w:r>
+      <w:proofErr w:type="spellStart"/>
+      <w:r>
+        <w:rPr>
+          <w:rFonts w:ascii="PT Mono" w:hAnsi="PT Mono"/>
+          <w:b/>
+          <w:bCs/>
+          <w:sz w:val="21"/>
+        </w:rPr>
+        <w:t>sb</w:t>
+      </w:r>
+      <w:proofErr w:type="spellEnd"/>
+      <w:r>
+        <w:rPr>
+          <w:rFonts w:ascii="PT Mono" w:hAnsi="PT Mono"/>
+          <w:b/>
+          <w:bCs/>
+          <w:sz w:val="21"/>
+        </w:rPr>
+        <w:t xml:space="preserve"> </w:t>
+      </w:r>
+      <w:proofErr w:type="spellStart"/>
+      <w:r>
+        <w:rPr>
+          <w:rFonts w:ascii="PT Mono" w:hAnsi="PT Mono"/>
+          <w:b/>
+          <w:bCs/>
+          <w:sz w:val="21"/>
+        </w:rPr>
+        <w:t>sp</w:t>
+      </w:r>
+      <w:proofErr w:type="spellEnd"/>
+      <w:r>
+        <w:rPr>
+          <w:rFonts w:ascii="PT Mono" w:hAnsi="PT Mono"/>
+          <w:b/>
+          <w:bCs/>
+          <w:sz w:val="21"/>
+        </w:rPr>
+        <w:t>, sc0</w:t>
       </w:r>
     </w:p>
     <w:p>
@@ -8345,7 +9901,26 @@
           <w:sz w:val="21"/>
         </w:rPr>
         <w:tab/>
-        <w:t>jm sc1</w:t>
+      </w:r>
+      <w:proofErr w:type="spellStart"/>
+      <w:r>
+        <w:rPr>
+          <w:rFonts w:ascii="PT Mono" w:hAnsi="PT Mono"/>
+          <w:b/>
+          <w:bCs/>
+          <w:sz w:val="21"/>
+        </w:rPr>
+        <w:t>jm</w:t>
+      </w:r>
+      <w:proofErr w:type="spellEnd"/>
+      <w:r>
+        <w:rPr>
+          <w:rFonts w:ascii="PT Mono" w:hAnsi="PT Mono"/>
+          <w:b/>
+          <w:bCs/>
+          <w:sz w:val="21"/>
+        </w:rPr>
+        <w:t xml:space="preserve"> sc1</w:t>
       </w:r>
     </w:p>
     <w:p>
@@ -8392,7 +9967,27 @@
           <w:bCs/>
           <w:sz w:val="21"/>
         </w:rPr>
-        <w:t xml:space="preserve">All “sNN” registers are used as arguments. </w:t>
+        <w:t>All “</w:t>
+      </w:r>
+      <w:proofErr w:type="spellStart"/>
+      <w:r>
+        <w:rPr>
+          <w:rFonts w:ascii="PT Mono" w:hAnsi="PT Mono"/>
+          <w:b/>
+          <w:bCs/>
+          <w:sz w:val="21"/>
+        </w:rPr>
+        <w:t>sNN</w:t>
+      </w:r>
+      <w:proofErr w:type="spellEnd"/>
+      <w:r>
+        <w:rPr>
+          <w:rFonts w:ascii="PT Mono" w:hAnsi="PT Mono"/>
+          <w:b/>
+          <w:bCs/>
+          <w:sz w:val="21"/>
+        </w:rPr>
+        <w:t xml:space="preserve">” registers are used as arguments. </w:t>
       </w:r>
       <w:r>
         <w:rPr>
@@ -8711,8 +10306,38 @@
           <w:sz w:val="21"/>
         </w:rPr>
         <w:tab/>
-        <w:t>sp and bp</w:t>
-      </w:r>
+      </w:r>
+      <w:proofErr w:type="spellStart"/>
+      <w:r>
+        <w:rPr>
+          <w:rFonts w:ascii="PT Mono" w:hAnsi="PT Mono"/>
+          <w:b/>
+          <w:bCs/>
+          <w:sz w:val="21"/>
+        </w:rPr>
+        <w:t>sp</w:t>
+      </w:r>
+      <w:proofErr w:type="spellEnd"/>
+      <w:r>
+        <w:rPr>
+          <w:rFonts w:ascii="PT Mono" w:hAnsi="PT Mono"/>
+          <w:b/>
+          <w:bCs/>
+          <w:sz w:val="21"/>
+        </w:rPr>
+        <w:t xml:space="preserve"> and </w:t>
+      </w:r>
+      <w:proofErr w:type="spellStart"/>
+      <w:r>
+        <w:rPr>
+          <w:rFonts w:ascii="PT Mono" w:hAnsi="PT Mono"/>
+          <w:b/>
+          <w:bCs/>
+          <w:sz w:val="21"/>
+        </w:rPr>
+        <w:t>bp</w:t>
+      </w:r>
+      <w:proofErr w:type="spellEnd"/>
       <w:r>
         <w:rPr>
           <w:rFonts w:ascii="PT Mono" w:hAnsi="PT Mono"/>
@@ -10524,7 +12149,7 @@
 </file>
 
 <file path=customXml/itemProps1.xml><?xml version="1.0" encoding="utf-8"?>
-<ds:datastoreItem xmlns:ds="http://schemas.openxmlformats.org/officeDocument/2006/customXml" ds:itemID="{6F0FF5EF-07A0-BF45-BE05-26F718802D7B}">
+<ds:datastoreItem xmlns:ds="http://schemas.openxmlformats.org/officeDocument/2006/customXml" ds:itemID="{583FF672-70B1-9143-A5F5-405BFCE95A5C}">
   <ds:schemaRefs>
     <ds:schemaRef ds:uri="http://schemas.openxmlformats.org/officeDocument/2006/bibliography"/>
   </ds:schemaRefs>

</xml_diff>